<commit_message>
Moved the TICS updates from uApp branch to Gallery_page_updates branch
</commit_message>
<xml_diff>
--- a/Documentation/External/Android_DLS_UIKit_ReleaseNotesV1_0_0.docx
+++ b/Documentation/External/Android_DLS_UIKit_ReleaseNotesV1_0_0.docx
@@ -1,6 +1,6 @@
 
 <file path=word/document.xml><?xml version="1.0" encoding="utf-8"?>
-<w:document xmlns:wpc="http://schemas.microsoft.com/office/word/2010/wordprocessingCanvas" xmlns:mo="http://schemas.microsoft.com/office/mac/office/2008/main" xmlns:mc="http://schemas.openxmlformats.org/markup-compatibility/2006" xmlns:mv="urn:schemas-microsoft-com:mac:vml" xmlns:o="urn:schemas-microsoft-com:office:office" xmlns:r="http://schemas.openxmlformats.org/officeDocument/2006/relationships" xmlns:m="http://schemas.openxmlformats.org/officeDocument/2006/math" xmlns:v="urn:schemas-microsoft-com:vml" xmlns:wp14="http://schemas.microsoft.com/office/word/2010/wordprocessingDrawing" xmlns:wp="http://schemas.openxmlformats.org/drawingml/2006/wordprocessingDrawing" xmlns:w10="urn:schemas-microsoft-com:office:word" xmlns:w="http://schemas.openxmlformats.org/wordprocessingml/2006/main" xmlns:w14="http://schemas.microsoft.com/office/word/2010/wordml" xmlns:w15="http://schemas.microsoft.com/office/word/2012/wordml" xmlns:wpg="http://schemas.microsoft.com/office/word/2010/wordprocessingGroup" xmlns:wpi="http://schemas.microsoft.com/office/word/2010/wordprocessingInk" xmlns:wne="http://schemas.microsoft.com/office/word/2006/wordml" xmlns:wps="http://schemas.microsoft.com/office/word/2010/wordprocessingShape" mc:Ignorable="w14 w15 wp14">
+<w:document xmlns:wpc="http://schemas.microsoft.com/office/word/2010/wordprocessingCanvas" xmlns:cx="http://schemas.microsoft.com/office/drawing/2014/chartex" xmlns:cx1="http://schemas.microsoft.com/office/drawing/2015/9/8/chartex" xmlns:mc="http://schemas.openxmlformats.org/markup-compatibility/2006" xmlns:o="urn:schemas-microsoft-com:office:office" xmlns:r="http://schemas.openxmlformats.org/officeDocument/2006/relationships" xmlns:m="http://schemas.openxmlformats.org/officeDocument/2006/math" xmlns:v="urn:schemas-microsoft-com:vml" xmlns:wp14="http://schemas.microsoft.com/office/word/2010/wordprocessingDrawing" xmlns:wp="http://schemas.openxmlformats.org/drawingml/2006/wordprocessingDrawing" xmlns:w10="urn:schemas-microsoft-com:office:word" xmlns:w="http://schemas.openxmlformats.org/wordprocessingml/2006/main" xmlns:w14="http://schemas.microsoft.com/office/word/2010/wordml" xmlns:w15="http://schemas.microsoft.com/office/word/2012/wordml" xmlns:w16se="http://schemas.microsoft.com/office/word/2015/wordml/symex" xmlns:wpg="http://schemas.microsoft.com/office/word/2010/wordprocessingGroup" xmlns:wpi="http://schemas.microsoft.com/office/word/2010/wordprocessingInk" xmlns:wne="http://schemas.microsoft.com/office/word/2006/wordml" xmlns:wps="http://schemas.microsoft.com/office/word/2010/wordprocessingShape" mc:Ignorable="w14 w15 w16se wp14">
   <w:body>
     <w:p>
       <w:pPr>
@@ -1959,8 +1959,18 @@
                 <w:sz w:val="22"/>
                 <w:szCs w:val="22"/>
               </w:rPr>
-              <w:t>Peter Fransen</w:t>
-            </w:r>
+              <w:t xml:space="preserve">Peter </w:t>
+            </w:r>
+            <w:proofErr w:type="spellStart"/>
+            <w:r>
+              <w:rPr>
+                <w:rFonts w:ascii="Calibri" w:eastAsia="Calibri" w:hAnsi="Calibri" w:cs="Calibri"/>
+                <w:sz w:val="22"/>
+                <w:szCs w:val="22"/>
+              </w:rPr>
+              <w:t>Fransen</w:t>
+            </w:r>
+            <w:proofErr w:type="spellEnd"/>
           </w:p>
         </w:tc>
         <w:tc>
@@ -2966,6 +2976,7 @@
           <w:szCs w:val="22"/>
         </w:rPr>
       </w:pPr>
+      <w:proofErr w:type="gramStart"/>
       <w:r>
         <w:rPr>
           <w:rFonts w:ascii="Calibri" w:eastAsia="Calibri" w:hAnsi="Calibri" w:cs="Calibri"/>
@@ -3033,6 +3044,7 @@
         </w:rPr>
         <w:t>:</w:t>
       </w:r>
+      <w:proofErr w:type="gramEnd"/>
       <w:r>
         <w:rPr>
           <w:rFonts w:ascii="Calibri" w:eastAsia="Calibri" w:hAnsi="Calibri" w:cs="Calibri"/>
@@ -3149,6 +3161,7 @@
         </w:rPr>
         <w:t xml:space="preserve"> </w:t>
       </w:r>
+      <w:proofErr w:type="gramStart"/>
       <w:r>
         <w:rPr>
           <w:rFonts w:ascii="Calibri" w:eastAsia="Calibri" w:hAnsi="Calibri" w:cs="Calibri"/>
@@ -3234,7 +3247,17 @@
           <w:sz w:val="22"/>
           <w:szCs w:val="22"/>
         </w:rPr>
-        <w:t xml:space="preserve">: </w:t>
+        <w:t>:</w:t>
+      </w:r>
+      <w:proofErr w:type="gramEnd"/>
+      <w:r>
+        <w:rPr>
+          <w:rFonts w:ascii="Calibri" w:eastAsia="Calibri" w:hAnsi="Calibri" w:cs="Calibri"/>
+          <w:b/>
+          <w:sz w:val="22"/>
+          <w:szCs w:val="22"/>
+        </w:rPr>
+        <w:t xml:space="preserve"> </w:t>
       </w:r>
       <w:r>
         <w:rPr>
@@ -3546,6 +3569,7 @@
         </w:rPr>
         <w:t xml:space="preserve">t: </w:t>
       </w:r>
+      <w:proofErr w:type="gramStart"/>
       <w:r>
         <w:rPr>
           <w:rFonts w:ascii="Calibri" w:eastAsia="Calibri" w:hAnsi="Calibri" w:cs="Calibri"/>
@@ -3730,6 +3754,7 @@
         </w:rPr>
         <w:t>x</w:t>
       </w:r>
+      <w:proofErr w:type="gramEnd"/>
     </w:p>
     <w:p>
       <w:pPr>
@@ -4032,6 +4057,7 @@
           <w:szCs w:val="22"/>
         </w:rPr>
       </w:pPr>
+      <w:proofErr w:type="spellStart"/>
       <w:r>
         <w:rPr>
           <w:rFonts w:ascii="Calibri" w:eastAsia="Calibri" w:hAnsi="Calibri" w:cs="Calibri"/>
@@ -4138,6 +4164,7 @@
         </w:rPr>
         <w:t>y</w:t>
       </w:r>
+      <w:proofErr w:type="spellEnd"/>
       <w:r>
         <w:rPr>
           <w:rFonts w:ascii="Calibri" w:eastAsia="Calibri" w:hAnsi="Calibri" w:cs="Calibri"/>
@@ -4148,6 +4175,7 @@
         </w:rPr>
         <w:t xml:space="preserve"> </w:t>
       </w:r>
+      <w:proofErr w:type="gramStart"/>
       <w:r>
         <w:rPr>
           <w:rFonts w:ascii="Calibri" w:eastAsia="Calibri" w:hAnsi="Calibri" w:cs="Calibri"/>
@@ -4185,7 +4213,17 @@
           <w:sz w:val="22"/>
           <w:szCs w:val="22"/>
         </w:rPr>
-        <w:t>k :u</w:t>
+        <w:t>k :</w:t>
+      </w:r>
+      <w:proofErr w:type="spellStart"/>
+      <w:r>
+        <w:rPr>
+          <w:rFonts w:ascii="Calibri" w:eastAsia="Calibri" w:hAnsi="Calibri" w:cs="Calibri"/>
+          <w:b/>
+          <w:sz w:val="22"/>
+          <w:szCs w:val="22"/>
+        </w:rPr>
+        <w:t>u</w:t>
       </w:r>
       <w:r>
         <w:rPr>
@@ -4206,6 +4244,8 @@
         </w:rPr>
         <w:t>l</w:t>
       </w:r>
+      <w:proofErr w:type="spellEnd"/>
+      <w:proofErr w:type="gramEnd"/>
     </w:p>
     <w:p>
       <w:pPr>
@@ -4227,7 +4267,18 @@
             <w:sz w:val="22"/>
             <w:szCs w:val="22"/>
           </w:rPr>
-          <w:t>'h</w:t>
+          <w:t>'</w:t>
+        </w:r>
+        <w:proofErr w:type="gramStart"/>
+        <w:r>
+          <w:rPr>
+            <w:rFonts w:ascii="Calibri" w:eastAsia="Calibri" w:hAnsi="Calibri" w:cs="Calibri"/>
+            <w:b/>
+            <w:spacing w:val="-1"/>
+            <w:sz w:val="22"/>
+            <w:szCs w:val="22"/>
+          </w:rPr>
+          <w:t>h</w:t>
         </w:r>
         <w:r>
           <w:rPr>
@@ -4238,6 +4289,7 @@
           </w:rPr>
           <w:t>ttp</w:t>
         </w:r>
+        <w:proofErr w:type="gramEnd"/>
         <w:r>
           <w:rPr>
             <w:rFonts w:ascii="Calibri" w:eastAsia="Calibri" w:hAnsi="Calibri" w:cs="Calibri"/>
@@ -4885,8 +4937,6 @@
           <w:szCs w:val="24"/>
         </w:rPr>
       </w:pPr>
-      <w:bookmarkStart w:id="0" w:name="_GoBack"/>
-      <w:bookmarkEnd w:id="0"/>
     </w:p>
     <w:p>
       <w:pPr>
@@ -5748,7 +5798,17 @@
           <w:sz w:val="23"/>
           <w:szCs w:val="23"/>
         </w:rPr>
-        <w:t xml:space="preserve"> t</w:t>
+        <w:t xml:space="preserve"> </w:t>
+      </w:r>
+      <w:proofErr w:type="gramStart"/>
+      <w:r>
+        <w:rPr>
+          <w:rFonts w:ascii="Cambria" w:eastAsia="Cambria" w:hAnsi="Cambria" w:cs="Cambria"/>
+          <w:spacing w:val="-1"/>
+          <w:sz w:val="23"/>
+          <w:szCs w:val="23"/>
+        </w:rPr>
+        <w:t>t</w:t>
       </w:r>
       <w:r>
         <w:rPr>
@@ -5816,7 +5876,16 @@
           <w:sz w:val="23"/>
           <w:szCs w:val="23"/>
         </w:rPr>
-        <w:t xml:space="preserve">h </w:t>
+        <w:t>h</w:t>
+      </w:r>
+      <w:proofErr w:type="gramEnd"/>
+      <w:r>
+        <w:rPr>
+          <w:rFonts w:ascii="Cambria" w:eastAsia="Cambria" w:hAnsi="Cambria" w:cs="Cambria"/>
+          <w:sz w:val="23"/>
+          <w:szCs w:val="23"/>
+        </w:rPr>
+        <w:t xml:space="preserve"> </w:t>
       </w:r>
       <w:r>
         <w:rPr>
@@ -6314,6 +6383,7 @@
         </w:rPr>
         <w:t xml:space="preserve"> </w:t>
       </w:r>
+      <w:proofErr w:type="spellStart"/>
       <w:r>
         <w:rPr>
           <w:rFonts w:ascii="Cambria" w:eastAsia="Cambria" w:hAnsi="Cambria" w:cs="Cambria"/>
@@ -6331,6 +6401,7 @@
         </w:rPr>
         <w:t>dk</w:t>
       </w:r>
+      <w:proofErr w:type="spellEnd"/>
       <w:r>
         <w:rPr>
           <w:rFonts w:ascii="Cambria" w:eastAsia="Cambria" w:hAnsi="Cambria" w:cs="Cambria"/>
@@ -6418,6 +6489,207 @@
         <w:ind w:left="116" w:right="6824"/>
         <w:jc w:val="both"/>
         <w:rPr>
+          <w:rFonts w:ascii="Cambria" w:eastAsia="Cambria" w:hAnsi="Cambria" w:cs="Cambria"/>
+          <w:sz w:val="23"/>
+          <w:szCs w:val="23"/>
+        </w:rPr>
+      </w:pPr>
+    </w:p>
+    <w:p>
+      <w:pPr>
+        <w:rPr>
+          <w:rFonts w:ascii="Arial" w:eastAsia="Arial" w:hAnsi="Arial" w:cs="Arial"/>
+          <w:b/>
+          <w:sz w:val="26"/>
+          <w:szCs w:val="26"/>
+        </w:rPr>
+      </w:pPr>
+      <w:bookmarkStart w:id="0" w:name="_GoBack"/>
+      <w:r>
+        <w:rPr>
+          <w:rFonts w:ascii="Arial" w:eastAsia="Arial" w:hAnsi="Arial" w:cs="Arial"/>
+          <w:b/>
+          <w:sz w:val="26"/>
+          <w:szCs w:val="26"/>
+        </w:rPr>
+        <w:t>SPRINT - MUITK.PI17.2.Sprint2</w:t>
+      </w:r>
+    </w:p>
+    <w:p>
+      <w:pPr>
+        <w:rPr>
+          <w:rFonts w:ascii="Arial" w:eastAsia="Arial" w:hAnsi="Arial" w:cs="Arial"/>
+          <w:sz w:val="26"/>
+          <w:szCs w:val="26"/>
+        </w:rPr>
+      </w:pPr>
+      <w:r>
+        <w:rPr>
+          <w:rFonts w:ascii="Arial" w:eastAsia="Arial" w:hAnsi="Arial" w:cs="Arial"/>
+          <w:sz w:val="26"/>
+          <w:szCs w:val="26"/>
+        </w:rPr>
+        <w:t xml:space="preserve">Story </w:t>
+      </w:r>
+      <w:proofErr w:type="gramStart"/>
+      <w:r>
+        <w:rPr>
+          <w:rFonts w:ascii="Arial" w:eastAsia="Arial" w:hAnsi="Arial" w:cs="Arial"/>
+          <w:sz w:val="26"/>
+          <w:szCs w:val="26"/>
+        </w:rPr>
+        <w:t>16488:</w:t>
+      </w:r>
+      <w:proofErr w:type="gramEnd"/>
+      <w:r>
+        <w:rPr>
+          <w:rFonts w:ascii="Arial" w:eastAsia="Arial" w:hAnsi="Arial" w:cs="Arial"/>
+          <w:sz w:val="26"/>
+          <w:szCs w:val="26"/>
+        </w:rPr>
+        <w:t>(Android)Notification Bar</w:t>
+      </w:r>
+    </w:p>
+    <w:p>
+      <w:pPr>
+        <w:rPr>
+          <w:rFonts w:ascii="Arial" w:eastAsia="Arial" w:hAnsi="Arial" w:cs="Arial"/>
+          <w:sz w:val="26"/>
+          <w:szCs w:val="26"/>
+        </w:rPr>
+      </w:pPr>
+      <w:r>
+        <w:rPr>
+          <w:rFonts w:ascii="Arial" w:eastAsia="Arial" w:hAnsi="Arial" w:cs="Arial"/>
+          <w:sz w:val="26"/>
+          <w:szCs w:val="26"/>
+        </w:rPr>
+        <w:t xml:space="preserve">Story </w:t>
+      </w:r>
+      <w:proofErr w:type="gramStart"/>
+      <w:r>
+        <w:rPr>
+          <w:rFonts w:ascii="Arial" w:eastAsia="Arial" w:hAnsi="Arial" w:cs="Arial"/>
+          <w:sz w:val="26"/>
+          <w:szCs w:val="26"/>
+        </w:rPr>
+        <w:t>16557:</w:t>
+      </w:r>
+      <w:proofErr w:type="gramEnd"/>
+      <w:r>
+        <w:rPr>
+          <w:rFonts w:ascii="Arial" w:eastAsia="Arial" w:hAnsi="Arial" w:cs="Arial"/>
+          <w:sz w:val="26"/>
+          <w:szCs w:val="26"/>
+        </w:rPr>
+        <w:t>(Android)Gallery page polishing</w:t>
+      </w:r>
+    </w:p>
+    <w:p>
+      <w:pPr>
+        <w:rPr>
+          <w:rFonts w:ascii="Arial" w:eastAsia="Arial" w:hAnsi="Arial" w:cs="Arial"/>
+          <w:sz w:val="26"/>
+          <w:szCs w:val="26"/>
+        </w:rPr>
+      </w:pPr>
+      <w:r>
+        <w:rPr>
+          <w:rFonts w:ascii="Arial" w:eastAsia="Arial" w:hAnsi="Arial" w:cs="Arial"/>
+          <w:sz w:val="26"/>
+          <w:szCs w:val="26"/>
+        </w:rPr>
+        <w:t xml:space="preserve">Story </w:t>
+      </w:r>
+      <w:proofErr w:type="gramStart"/>
+      <w:r>
+        <w:rPr>
+          <w:rFonts w:ascii="Arial" w:eastAsia="Arial" w:hAnsi="Arial" w:cs="Arial"/>
+          <w:sz w:val="26"/>
+          <w:szCs w:val="26"/>
+        </w:rPr>
+        <w:t>6662:</w:t>
+      </w:r>
+      <w:proofErr w:type="gramEnd"/>
+      <w:r>
+        <w:rPr>
+          <w:rFonts w:ascii="Arial" w:eastAsia="Arial" w:hAnsi="Arial" w:cs="Arial"/>
+          <w:sz w:val="26"/>
+          <w:szCs w:val="26"/>
+        </w:rPr>
+        <w:t>(Android)Demo app as Micro app to test in Ref app context_ MUKIT</w:t>
+      </w:r>
+    </w:p>
+    <w:bookmarkEnd w:id="0"/>
+    <w:p>
+      <w:pPr>
+        <w:rPr>
+          <w:rFonts w:ascii="Arial" w:eastAsia="Arial" w:hAnsi="Arial" w:cs="Arial"/>
+          <w:sz w:val="26"/>
+          <w:szCs w:val="26"/>
+        </w:rPr>
+      </w:pPr>
+    </w:p>
+    <w:p>
+      <w:pPr>
+        <w:rPr>
+          <w:rFonts w:ascii="Arial" w:eastAsia="Arial" w:hAnsi="Arial" w:cs="Arial"/>
+          <w:b/>
+          <w:sz w:val="26"/>
+          <w:szCs w:val="26"/>
+        </w:rPr>
+      </w:pPr>
+      <w:r>
+        <w:rPr>
+          <w:rFonts w:ascii="Arial" w:eastAsia="Arial" w:hAnsi="Arial" w:cs="Arial"/>
+          <w:b/>
+          <w:sz w:val="26"/>
+          <w:szCs w:val="26"/>
+        </w:rPr>
+        <w:t>SPRINT - MUITK.PI17.2.Sprint1</w:t>
+      </w:r>
+    </w:p>
+    <w:p>
+      <w:pPr>
+        <w:rPr>
+          <w:rFonts w:ascii="Arial" w:eastAsia="Arial" w:hAnsi="Arial" w:cs="Arial"/>
+          <w:sz w:val="26"/>
+          <w:szCs w:val="26"/>
+        </w:rPr>
+      </w:pPr>
+      <w:r>
+        <w:rPr>
+          <w:rFonts w:ascii="Arial" w:eastAsia="Arial" w:hAnsi="Arial" w:cs="Arial"/>
+          <w:sz w:val="26"/>
+          <w:szCs w:val="26"/>
+        </w:rPr>
+        <w:t xml:space="preserve">Story </w:t>
+      </w:r>
+      <w:proofErr w:type="gramStart"/>
+      <w:r>
+        <w:rPr>
+          <w:rFonts w:ascii="Arial" w:eastAsia="Arial" w:hAnsi="Arial" w:cs="Arial"/>
+          <w:sz w:val="26"/>
+          <w:szCs w:val="26"/>
+        </w:rPr>
+        <w:t>14057:</w:t>
+      </w:r>
+      <w:proofErr w:type="gramEnd"/>
+      <w:r>
+        <w:rPr>
+          <w:rFonts w:ascii="Arial" w:eastAsia="Arial" w:hAnsi="Arial" w:cs="Arial"/>
+          <w:sz w:val="26"/>
+          <w:szCs w:val="26"/>
+        </w:rPr>
+        <w:t>(Android)Data Validation : Inline data validation</w:t>
+      </w:r>
+    </w:p>
+    <w:p>
+      <w:pPr>
+        <w:spacing w:before="6"/>
+        <w:ind w:left="116" w:right="6824"/>
+        <w:jc w:val="both"/>
+        <w:rPr>
           <w:rFonts w:ascii="Arial" w:eastAsia="Arial" w:hAnsi="Arial" w:cs="Arial"/>
           <w:b/>
           <w:color w:val="252525"/>
@@ -6527,8 +6799,18 @@
           <w:sz w:val="26"/>
           <w:szCs w:val="26"/>
         </w:rPr>
-        <w:t>EHUFA-1305 - Android: GridView</w:t>
-      </w:r>
+        <w:t xml:space="preserve">EHUFA-1305 - Android: </w:t>
+      </w:r>
+      <w:proofErr w:type="spellStart"/>
+      <w:r>
+        <w:rPr>
+          <w:rFonts w:ascii="Arial" w:eastAsia="Arial" w:hAnsi="Arial" w:cs="Arial"/>
+          <w:sz w:val="26"/>
+          <w:szCs w:val="26"/>
+        </w:rPr>
+        <w:t>GridView</w:t>
+      </w:r>
+      <w:proofErr w:type="spellEnd"/>
     </w:p>
     <w:p>
       <w:pPr>
@@ -6633,109 +6915,245 @@
           <w:sz w:val="26"/>
           <w:szCs w:val="26"/>
         </w:rPr>
-        <w:t>EHUFA-1273 - Android: ListView</w:t>
-      </w:r>
-    </w:p>
-    <w:p>
-      <w:pPr>
-        <w:rPr>
-          <w:rFonts w:ascii="Arial" w:eastAsia="Arial" w:hAnsi="Arial" w:cs="Arial"/>
-          <w:sz w:val="26"/>
-          <w:szCs w:val="26"/>
-        </w:rPr>
-      </w:pPr>
-      <w:r>
-        <w:rPr>
-          <w:rFonts w:ascii="Arial" w:eastAsia="Arial" w:hAnsi="Arial" w:cs="Arial"/>
-          <w:sz w:val="26"/>
-          <w:szCs w:val="26"/>
-        </w:rPr>
-        <w:t>EHUFA-1259 - [Android Test][Toggle Switch] Disabled color of thumb shadow is not as per color mapping</w:t>
-      </w:r>
-    </w:p>
-    <w:p>
-      <w:pPr>
-        <w:rPr>
-          <w:rFonts w:ascii="Arial" w:eastAsia="Arial" w:hAnsi="Arial" w:cs="Arial"/>
-          <w:sz w:val="26"/>
-          <w:szCs w:val="26"/>
-        </w:rPr>
-      </w:pPr>
-      <w:r>
-        <w:rPr>
-          <w:rFonts w:ascii="Arial" w:eastAsia="Arial" w:hAnsi="Arial" w:cs="Arial"/>
-          <w:sz w:val="26"/>
-          <w:szCs w:val="26"/>
-        </w:rPr>
-        <w:t>EHUFA-1300 - [Android Test]][Text Box Password] Keypad doesn't launch when text box is disabled and enabled</w:t>
-      </w:r>
-    </w:p>
-    <w:p>
-      <w:pPr>
-        <w:rPr>
-          <w:rFonts w:ascii="Arial" w:eastAsia="Arial" w:hAnsi="Arial" w:cs="Arial"/>
-          <w:sz w:val="26"/>
-          <w:szCs w:val="26"/>
-        </w:rPr>
-      </w:pPr>
-      <w:r>
-        <w:rPr>
-          <w:rFonts w:ascii="Arial" w:eastAsia="Arial" w:hAnsi="Arial" w:cs="Arial"/>
-          <w:sz w:val="26"/>
-          <w:szCs w:val="26"/>
-        </w:rPr>
-        <w:t>EHUFA-1303 - SPIKE-Android: NavigationBar: Shadow levels 1 and 2</w:t>
-      </w:r>
-    </w:p>
-    <w:p>
-      <w:pPr>
-        <w:rPr>
-          <w:rFonts w:ascii="Arial" w:eastAsia="Arial" w:hAnsi="Arial" w:cs="Arial"/>
-          <w:sz w:val="26"/>
-          <w:szCs w:val="26"/>
-        </w:rPr>
-      </w:pPr>
-      <w:r>
-        <w:rPr>
-          <w:rFonts w:ascii="Arial" w:eastAsia="Arial" w:hAnsi="Arial" w:cs="Arial"/>
-          <w:sz w:val="26"/>
-          <w:szCs w:val="26"/>
-        </w:rPr>
-        <w:t>EHUFA-1294 - [Android] The base fill of determinate progress indicator is not correct</w:t>
-      </w:r>
-    </w:p>
-    <w:p>
-      <w:pPr>
-        <w:rPr>
-          <w:rFonts w:ascii="Arial" w:eastAsia="Arial" w:hAnsi="Arial" w:cs="Arial"/>
-          <w:sz w:val="26"/>
-          <w:szCs w:val="26"/>
-        </w:rPr>
-      </w:pPr>
-      <w:r>
-        <w:rPr>
-          <w:rFonts w:ascii="Arial" w:eastAsia="Arial" w:hAnsi="Arial" w:cs="Arial"/>
-          <w:sz w:val="26"/>
-          <w:szCs w:val="26"/>
-        </w:rPr>
-        <w:t>EHUFA-1306 - Spike-Android: Gradients in GridView cells</w:t>
-      </w:r>
-    </w:p>
-    <w:p>
-      <w:pPr>
-        <w:rPr>
-          <w:rFonts w:ascii="Arial" w:eastAsia="Arial" w:hAnsi="Arial" w:cs="Arial"/>
-          <w:sz w:val="26"/>
-          <w:szCs w:val="26"/>
-        </w:rPr>
-      </w:pPr>
-      <w:r>
-        <w:rPr>
-          <w:rFonts w:ascii="Arial" w:eastAsia="Arial" w:hAnsi="Arial" w:cs="Arial"/>
-          <w:sz w:val="26"/>
-          <w:szCs w:val="26"/>
-        </w:rPr>
-        <w:t>EHUFA-1308 - [Android Test]Selected fill color of Date is not as per the color mapping in Lollipop version</w:t>
+        <w:t xml:space="preserve">EHUFA-1273 - Android: </w:t>
+      </w:r>
+      <w:proofErr w:type="spellStart"/>
+      <w:r>
+        <w:rPr>
+          <w:rFonts w:ascii="Arial" w:eastAsia="Arial" w:hAnsi="Arial" w:cs="Arial"/>
+          <w:sz w:val="26"/>
+          <w:szCs w:val="26"/>
+        </w:rPr>
+        <w:t>ListView</w:t>
+      </w:r>
+      <w:proofErr w:type="spellEnd"/>
+    </w:p>
+    <w:p>
+      <w:pPr>
+        <w:rPr>
+          <w:rFonts w:ascii="Arial" w:eastAsia="Arial" w:hAnsi="Arial" w:cs="Arial"/>
+          <w:sz w:val="26"/>
+          <w:szCs w:val="26"/>
+        </w:rPr>
+      </w:pPr>
+      <w:r>
+        <w:rPr>
+          <w:rFonts w:ascii="Arial" w:eastAsia="Arial" w:hAnsi="Arial" w:cs="Arial"/>
+          <w:sz w:val="26"/>
+          <w:szCs w:val="26"/>
+        </w:rPr>
+        <w:t>EHUFA-1259 - [Android Test</w:t>
+      </w:r>
+      <w:proofErr w:type="gramStart"/>
+      <w:r>
+        <w:rPr>
+          <w:rFonts w:ascii="Arial" w:eastAsia="Arial" w:hAnsi="Arial" w:cs="Arial"/>
+          <w:sz w:val="26"/>
+          <w:szCs w:val="26"/>
+        </w:rPr>
+        <w:t>][</w:t>
+      </w:r>
+      <w:proofErr w:type="gramEnd"/>
+      <w:r>
+        <w:rPr>
+          <w:rFonts w:ascii="Arial" w:eastAsia="Arial" w:hAnsi="Arial" w:cs="Arial"/>
+          <w:sz w:val="26"/>
+          <w:szCs w:val="26"/>
+        </w:rPr>
+        <w:t>Toggle Switch] Disabled color of thumb shadow is not as per color mapping</w:t>
+      </w:r>
+    </w:p>
+    <w:p>
+      <w:pPr>
+        <w:rPr>
+          <w:rFonts w:ascii="Arial" w:eastAsia="Arial" w:hAnsi="Arial" w:cs="Arial"/>
+          <w:sz w:val="26"/>
+          <w:szCs w:val="26"/>
+        </w:rPr>
+      </w:pPr>
+      <w:r>
+        <w:rPr>
+          <w:rFonts w:ascii="Arial" w:eastAsia="Arial" w:hAnsi="Arial" w:cs="Arial"/>
+          <w:sz w:val="26"/>
+          <w:szCs w:val="26"/>
+        </w:rPr>
+        <w:t>EHUFA-1300 - [Android Test]</w:t>
+      </w:r>
+      <w:proofErr w:type="gramStart"/>
+      <w:r>
+        <w:rPr>
+          <w:rFonts w:ascii="Arial" w:eastAsia="Arial" w:hAnsi="Arial" w:cs="Arial"/>
+          <w:sz w:val="26"/>
+          <w:szCs w:val="26"/>
+        </w:rPr>
+        <w:t>][</w:t>
+      </w:r>
+      <w:proofErr w:type="gramEnd"/>
+      <w:r>
+        <w:rPr>
+          <w:rFonts w:ascii="Arial" w:eastAsia="Arial" w:hAnsi="Arial" w:cs="Arial"/>
+          <w:sz w:val="26"/>
+          <w:szCs w:val="26"/>
+        </w:rPr>
+        <w:t>Text Box Password] Keypad doesn't launch when text box is disabled and enabled</w:t>
+      </w:r>
+    </w:p>
+    <w:p>
+      <w:pPr>
+        <w:rPr>
+          <w:rFonts w:ascii="Arial" w:eastAsia="Arial" w:hAnsi="Arial" w:cs="Arial"/>
+          <w:sz w:val="26"/>
+          <w:szCs w:val="26"/>
+        </w:rPr>
+      </w:pPr>
+      <w:r>
+        <w:rPr>
+          <w:rFonts w:ascii="Arial" w:eastAsia="Arial" w:hAnsi="Arial" w:cs="Arial"/>
+          <w:sz w:val="26"/>
+          <w:szCs w:val="26"/>
+        </w:rPr>
+        <w:t xml:space="preserve">EHUFA-1303 - SPIKE-Android: </w:t>
+      </w:r>
+      <w:proofErr w:type="spellStart"/>
+      <w:r>
+        <w:rPr>
+          <w:rFonts w:ascii="Arial" w:eastAsia="Arial" w:hAnsi="Arial" w:cs="Arial"/>
+          <w:sz w:val="26"/>
+          <w:szCs w:val="26"/>
+        </w:rPr>
+        <w:t>NavigationBar</w:t>
+      </w:r>
+      <w:proofErr w:type="spellEnd"/>
+      <w:r>
+        <w:rPr>
+          <w:rFonts w:ascii="Arial" w:eastAsia="Arial" w:hAnsi="Arial" w:cs="Arial"/>
+          <w:sz w:val="26"/>
+          <w:szCs w:val="26"/>
+        </w:rPr>
+        <w:t xml:space="preserve">: Shadow levels </w:t>
+      </w:r>
+      <w:proofErr w:type="gramStart"/>
+      <w:r>
+        <w:rPr>
+          <w:rFonts w:ascii="Arial" w:eastAsia="Arial" w:hAnsi="Arial" w:cs="Arial"/>
+          <w:sz w:val="26"/>
+          <w:szCs w:val="26"/>
+        </w:rPr>
+        <w:t>1</w:t>
+      </w:r>
+      <w:proofErr w:type="gramEnd"/>
+      <w:r>
+        <w:rPr>
+          <w:rFonts w:ascii="Arial" w:eastAsia="Arial" w:hAnsi="Arial" w:cs="Arial"/>
+          <w:sz w:val="26"/>
+          <w:szCs w:val="26"/>
+        </w:rPr>
+        <w:t xml:space="preserve"> and 2</w:t>
+      </w:r>
+    </w:p>
+    <w:p>
+      <w:pPr>
+        <w:rPr>
+          <w:rFonts w:ascii="Arial" w:eastAsia="Arial" w:hAnsi="Arial" w:cs="Arial"/>
+          <w:sz w:val="26"/>
+          <w:szCs w:val="26"/>
+        </w:rPr>
+      </w:pPr>
+      <w:r>
+        <w:rPr>
+          <w:rFonts w:ascii="Arial" w:eastAsia="Arial" w:hAnsi="Arial" w:cs="Arial"/>
+          <w:sz w:val="26"/>
+          <w:szCs w:val="26"/>
+        </w:rPr>
+        <w:t xml:space="preserve">EHUFA-1294 - [Android] </w:t>
+      </w:r>
+      <w:proofErr w:type="gramStart"/>
+      <w:r>
+        <w:rPr>
+          <w:rFonts w:ascii="Arial" w:eastAsia="Arial" w:hAnsi="Arial" w:cs="Arial"/>
+          <w:sz w:val="26"/>
+          <w:szCs w:val="26"/>
+        </w:rPr>
+        <w:t>The</w:t>
+      </w:r>
+      <w:proofErr w:type="gramEnd"/>
+      <w:r>
+        <w:rPr>
+          <w:rFonts w:ascii="Arial" w:eastAsia="Arial" w:hAnsi="Arial" w:cs="Arial"/>
+          <w:sz w:val="26"/>
+          <w:szCs w:val="26"/>
+        </w:rPr>
+        <w:t xml:space="preserve"> base fill of determinate progress indicator is not correct</w:t>
+      </w:r>
+    </w:p>
+    <w:p>
+      <w:pPr>
+        <w:rPr>
+          <w:rFonts w:ascii="Arial" w:eastAsia="Arial" w:hAnsi="Arial" w:cs="Arial"/>
+          <w:sz w:val="26"/>
+          <w:szCs w:val="26"/>
+        </w:rPr>
+      </w:pPr>
+      <w:r>
+        <w:rPr>
+          <w:rFonts w:ascii="Arial" w:eastAsia="Arial" w:hAnsi="Arial" w:cs="Arial"/>
+          <w:sz w:val="26"/>
+          <w:szCs w:val="26"/>
+        </w:rPr>
+        <w:t xml:space="preserve">EHUFA-1306 - Spike-Android: Gradients in </w:t>
+      </w:r>
+      <w:proofErr w:type="spellStart"/>
+      <w:r>
+        <w:rPr>
+          <w:rFonts w:ascii="Arial" w:eastAsia="Arial" w:hAnsi="Arial" w:cs="Arial"/>
+          <w:sz w:val="26"/>
+          <w:szCs w:val="26"/>
+        </w:rPr>
+        <w:t>GridView</w:t>
+      </w:r>
+      <w:proofErr w:type="spellEnd"/>
+      <w:r>
+        <w:rPr>
+          <w:rFonts w:ascii="Arial" w:eastAsia="Arial" w:hAnsi="Arial" w:cs="Arial"/>
+          <w:sz w:val="26"/>
+          <w:szCs w:val="26"/>
+        </w:rPr>
+        <w:t xml:space="preserve"> cells</w:t>
+      </w:r>
+    </w:p>
+    <w:p>
+      <w:pPr>
+        <w:rPr>
+          <w:rFonts w:ascii="Arial" w:eastAsia="Arial" w:hAnsi="Arial" w:cs="Arial"/>
+          <w:sz w:val="26"/>
+          <w:szCs w:val="26"/>
+        </w:rPr>
+      </w:pPr>
+      <w:r>
+        <w:rPr>
+          <w:rFonts w:ascii="Arial" w:eastAsia="Arial" w:hAnsi="Arial" w:cs="Arial"/>
+          <w:sz w:val="26"/>
+          <w:szCs w:val="26"/>
+        </w:rPr>
+        <w:t>EHUFA-1308 - [Android Test</w:t>
+      </w:r>
+      <w:proofErr w:type="gramStart"/>
+      <w:r>
+        <w:rPr>
+          <w:rFonts w:ascii="Arial" w:eastAsia="Arial" w:hAnsi="Arial" w:cs="Arial"/>
+          <w:sz w:val="26"/>
+          <w:szCs w:val="26"/>
+        </w:rPr>
+        <w:t>]Selected</w:t>
+      </w:r>
+      <w:proofErr w:type="gramEnd"/>
+      <w:r>
+        <w:rPr>
+          <w:rFonts w:ascii="Arial" w:eastAsia="Arial" w:hAnsi="Arial" w:cs="Arial"/>
+          <w:sz w:val="26"/>
+          <w:szCs w:val="26"/>
+        </w:rPr>
+        <w:t xml:space="preserve"> fill color of Date is not as per the color mapping in Lollipop version</w:t>
       </w:r>
     </w:p>
     <w:p>
@@ -6789,7 +7207,25 @@
           <w:sz w:val="26"/>
           <w:szCs w:val="26"/>
         </w:rPr>
-        <w:t>EHUFA-1215 - Migrating old jobs from old build server (mobteam one)</w:t>
+        <w:t>EHUFA-1215 - Migrating old jobs from old build server (</w:t>
+      </w:r>
+      <w:proofErr w:type="spellStart"/>
+      <w:r>
+        <w:rPr>
+          <w:rFonts w:ascii="Arial" w:eastAsia="Arial" w:hAnsi="Arial" w:cs="Arial"/>
+          <w:sz w:val="26"/>
+          <w:szCs w:val="26"/>
+        </w:rPr>
+        <w:t>mobteam</w:t>
+      </w:r>
+      <w:proofErr w:type="spellEnd"/>
+      <w:r>
+        <w:rPr>
+          <w:rFonts w:ascii="Arial" w:eastAsia="Arial" w:hAnsi="Arial" w:cs="Arial"/>
+          <w:sz w:val="26"/>
+          <w:szCs w:val="26"/>
+        </w:rPr>
+        <w:t xml:space="preserve"> one)</w:t>
       </w:r>
     </w:p>
     <w:p>
@@ -6840,6 +7276,7 @@
           <w:sz w:val="26"/>
           <w:szCs w:val="26"/>
         </w:rPr>
+        <w:lastRenderedPageBreak/>
         <w:t>EHUFA-1265 - Android: Separator</w:t>
       </w:r>
     </w:p>
@@ -6908,24 +7345,850 @@
           <w:sz w:val="26"/>
           <w:szCs w:val="26"/>
         </w:rPr>
-        <w:t>EHUFA-1281 - Inject version information in Android/iOS CatalogApp</w:t>
-      </w:r>
-    </w:p>
-    <w:p>
-      <w:pPr>
-        <w:rPr>
-          <w:rFonts w:ascii="Arial" w:eastAsia="Arial" w:hAnsi="Arial" w:cs="Arial"/>
-          <w:sz w:val="26"/>
-          <w:szCs w:val="26"/>
-        </w:rPr>
-      </w:pPr>
-      <w:r>
-        <w:rPr>
-          <w:rFonts w:ascii="Arial" w:eastAsia="Arial" w:hAnsi="Arial" w:cs="Arial"/>
-          <w:sz w:val="26"/>
-          <w:szCs w:val="26"/>
-        </w:rPr>
-        <w:t>EHUFA-1289 - [Android Test] Text leading is not implemented in KITKAT devices.</w:t>
+        <w:t xml:space="preserve">EHUFA-1281 - Inject version information in Android/iOS </w:t>
+      </w:r>
+      <w:proofErr w:type="spellStart"/>
+      <w:r>
+        <w:rPr>
+          <w:rFonts w:ascii="Arial" w:eastAsia="Arial" w:hAnsi="Arial" w:cs="Arial"/>
+          <w:sz w:val="26"/>
+          <w:szCs w:val="26"/>
+        </w:rPr>
+        <w:t>CatalogApp</w:t>
+      </w:r>
+      <w:proofErr w:type="spellEnd"/>
+    </w:p>
+    <w:p>
+      <w:pPr>
+        <w:rPr>
+          <w:rFonts w:ascii="Arial" w:eastAsia="Arial" w:hAnsi="Arial" w:cs="Arial"/>
+          <w:sz w:val="26"/>
+          <w:szCs w:val="26"/>
+        </w:rPr>
+      </w:pPr>
+      <w:r>
+        <w:rPr>
+          <w:rFonts w:ascii="Arial" w:eastAsia="Arial" w:hAnsi="Arial" w:cs="Arial"/>
+          <w:sz w:val="26"/>
+          <w:szCs w:val="26"/>
+        </w:rPr>
+        <w:t xml:space="preserve">EHUFA-1289 - [Android Test] Text leading </w:t>
+      </w:r>
+      <w:proofErr w:type="gramStart"/>
+      <w:r>
+        <w:rPr>
+          <w:rFonts w:ascii="Arial" w:eastAsia="Arial" w:hAnsi="Arial" w:cs="Arial"/>
+          <w:sz w:val="26"/>
+          <w:szCs w:val="26"/>
+        </w:rPr>
+        <w:t>is not implemented</w:t>
+      </w:r>
+      <w:proofErr w:type="gramEnd"/>
+      <w:r>
+        <w:rPr>
+          <w:rFonts w:ascii="Arial" w:eastAsia="Arial" w:hAnsi="Arial" w:cs="Arial"/>
+          <w:sz w:val="26"/>
+          <w:szCs w:val="26"/>
+        </w:rPr>
+        <w:t xml:space="preserve"> in KITKAT devices.</w:t>
+      </w:r>
+    </w:p>
+    <w:p>
+      <w:pPr>
+        <w:rPr>
+          <w:rFonts w:ascii="Arial" w:eastAsia="Arial" w:hAnsi="Arial" w:cs="Arial"/>
+          <w:sz w:val="26"/>
+          <w:szCs w:val="26"/>
+        </w:rPr>
+      </w:pPr>
+      <w:r>
+        <w:rPr>
+          <w:rFonts w:ascii="Arial" w:eastAsia="Arial" w:hAnsi="Arial" w:cs="Arial"/>
+          <w:sz w:val="26"/>
+          <w:szCs w:val="26"/>
+        </w:rPr>
+        <w:t>EHUFA-1291 - [Android Test</w:t>
+      </w:r>
+      <w:proofErr w:type="gramStart"/>
+      <w:r>
+        <w:rPr>
+          <w:rFonts w:ascii="Arial" w:eastAsia="Arial" w:hAnsi="Arial" w:cs="Arial"/>
+          <w:sz w:val="26"/>
+          <w:szCs w:val="26"/>
+        </w:rPr>
+        <w:t>][</w:t>
+      </w:r>
+      <w:proofErr w:type="gramEnd"/>
+      <w:r>
+        <w:rPr>
+          <w:rFonts w:ascii="Arial" w:eastAsia="Arial" w:hAnsi="Arial" w:cs="Arial"/>
+          <w:sz w:val="26"/>
+          <w:szCs w:val="26"/>
+        </w:rPr>
+        <w:t>Navigation Bar] Bottom navigation bar is not themed in landscape mode</w:t>
+      </w:r>
+    </w:p>
+    <w:p>
+      <w:pPr>
+        <w:rPr>
+          <w:rFonts w:ascii="Arial" w:eastAsia="Arial" w:hAnsi="Arial" w:cs="Arial"/>
+          <w:sz w:val="26"/>
+          <w:szCs w:val="26"/>
+        </w:rPr>
+      </w:pPr>
+      <w:r>
+        <w:rPr>
+          <w:rFonts w:ascii="Arial" w:eastAsia="Arial" w:hAnsi="Arial" w:cs="Arial"/>
+          <w:sz w:val="26"/>
+          <w:szCs w:val="26"/>
+        </w:rPr>
+        <w:t>EHUFA-1297 - Android SPIKE: Extend parser</w:t>
+      </w:r>
+    </w:p>
+    <w:p>
+      <w:pPr>
+        <w:rPr>
+          <w:rFonts w:ascii="Arial" w:eastAsia="Arial" w:hAnsi="Arial" w:cs="Arial"/>
+          <w:sz w:val="26"/>
+          <w:szCs w:val="26"/>
+        </w:rPr>
+      </w:pPr>
+    </w:p>
+    <w:p>
+      <w:pPr>
+        <w:rPr>
+          <w:rFonts w:ascii="Arial" w:eastAsia="Arial" w:hAnsi="Arial" w:cs="Arial"/>
+          <w:sz w:val="26"/>
+          <w:szCs w:val="26"/>
+        </w:rPr>
+      </w:pPr>
+    </w:p>
+    <w:p>
+      <w:pPr>
+        <w:rPr>
+          <w:rFonts w:ascii="Arial" w:eastAsia="Arial" w:hAnsi="Arial" w:cs="Arial"/>
+          <w:b/>
+          <w:sz w:val="26"/>
+          <w:szCs w:val="26"/>
+        </w:rPr>
+      </w:pPr>
+      <w:r>
+        <w:rPr>
+          <w:rFonts w:ascii="Arial" w:eastAsia="Arial" w:hAnsi="Arial" w:cs="Arial"/>
+          <w:b/>
+          <w:sz w:val="26"/>
+          <w:szCs w:val="26"/>
+        </w:rPr>
+        <w:t>SPRINT - MUITK.PI17.1.Sprint2</w:t>
+      </w:r>
+    </w:p>
+    <w:p>
+      <w:pPr>
+        <w:rPr>
+          <w:rFonts w:ascii="Arial" w:eastAsia="Arial" w:hAnsi="Arial" w:cs="Arial"/>
+          <w:sz w:val="26"/>
+          <w:szCs w:val="26"/>
+        </w:rPr>
+      </w:pPr>
+      <w:r>
+        <w:rPr>
+          <w:rFonts w:ascii="Arial" w:eastAsia="Arial" w:hAnsi="Arial" w:cs="Arial"/>
+          <w:sz w:val="26"/>
+          <w:szCs w:val="26"/>
+        </w:rPr>
+        <w:t xml:space="preserve">EHUFA-1249 - Memory problem in pager implementation causing crash in welcome screens on </w:t>
+      </w:r>
+      <w:proofErr w:type="spellStart"/>
+      <w:r>
+        <w:rPr>
+          <w:rFonts w:ascii="Arial" w:eastAsia="Arial" w:hAnsi="Arial" w:cs="Arial"/>
+          <w:sz w:val="26"/>
+          <w:szCs w:val="26"/>
+        </w:rPr>
+        <w:t>multiwindow</w:t>
+      </w:r>
+      <w:proofErr w:type="spellEnd"/>
+      <w:r>
+        <w:rPr>
+          <w:rFonts w:ascii="Arial" w:eastAsia="Arial" w:hAnsi="Arial" w:cs="Arial"/>
+          <w:sz w:val="26"/>
+          <w:szCs w:val="26"/>
+        </w:rPr>
+        <w:t xml:space="preserve"> mode (please see the log attached)</w:t>
+      </w:r>
+    </w:p>
+    <w:p>
+      <w:pPr>
+        <w:rPr>
+          <w:rFonts w:ascii="Arial" w:eastAsia="Arial" w:hAnsi="Arial" w:cs="Arial"/>
+          <w:sz w:val="26"/>
+          <w:szCs w:val="26"/>
+        </w:rPr>
+      </w:pPr>
+      <w:r>
+        <w:rPr>
+          <w:rFonts w:ascii="Arial" w:eastAsia="Arial" w:hAnsi="Arial" w:cs="Arial"/>
+          <w:sz w:val="26"/>
+          <w:szCs w:val="26"/>
+        </w:rPr>
+        <w:t>EHUFA-1264 - Android: Button with progress indicator</w:t>
+      </w:r>
+    </w:p>
+    <w:p>
+      <w:pPr>
+        <w:rPr>
+          <w:rFonts w:ascii="Arial" w:eastAsia="Arial" w:hAnsi="Arial" w:cs="Arial"/>
+          <w:sz w:val="26"/>
+          <w:szCs w:val="26"/>
+        </w:rPr>
+      </w:pPr>
+      <w:r>
+        <w:rPr>
+          <w:rFonts w:ascii="Arial" w:eastAsia="Arial" w:hAnsi="Arial" w:cs="Arial"/>
+          <w:sz w:val="26"/>
+          <w:szCs w:val="26"/>
+        </w:rPr>
+        <w:t>EHUFA-1290 - SPIKE: Icon Fonts</w:t>
+      </w:r>
+    </w:p>
+    <w:p>
+      <w:pPr>
+        <w:rPr>
+          <w:rFonts w:ascii="Arial" w:eastAsia="Arial" w:hAnsi="Arial" w:cs="Arial"/>
+          <w:sz w:val="26"/>
+          <w:szCs w:val="26"/>
+        </w:rPr>
+      </w:pPr>
+      <w:r>
+        <w:rPr>
+          <w:rFonts w:ascii="Arial" w:eastAsia="Arial" w:hAnsi="Arial" w:cs="Arial"/>
+          <w:sz w:val="26"/>
+          <w:szCs w:val="26"/>
+        </w:rPr>
+        <w:t>EHUFA-1292 - [Android Test</w:t>
+      </w:r>
+      <w:proofErr w:type="gramStart"/>
+      <w:r>
+        <w:rPr>
+          <w:rFonts w:ascii="Arial" w:eastAsia="Arial" w:hAnsi="Arial" w:cs="Arial"/>
+          <w:sz w:val="26"/>
+          <w:szCs w:val="26"/>
+        </w:rPr>
+        <w:t>][</w:t>
+      </w:r>
+      <w:proofErr w:type="spellStart"/>
+      <w:proofErr w:type="gramEnd"/>
+      <w:r>
+        <w:rPr>
+          <w:rFonts w:ascii="Arial" w:eastAsia="Arial" w:hAnsi="Arial" w:cs="Arial"/>
+          <w:sz w:val="26"/>
+          <w:szCs w:val="26"/>
+        </w:rPr>
+        <w:t>TextBox</w:t>
+      </w:r>
+      <w:proofErr w:type="spellEnd"/>
+      <w:r>
+        <w:rPr>
+          <w:rFonts w:ascii="Arial" w:eastAsia="Arial" w:hAnsi="Arial" w:cs="Arial"/>
+          <w:sz w:val="26"/>
+          <w:szCs w:val="26"/>
+        </w:rPr>
+        <w:t xml:space="preserve"> Password] Cursor state is not retained</w:t>
+      </w:r>
+    </w:p>
+    <w:p>
+      <w:pPr>
+        <w:rPr>
+          <w:rFonts w:ascii="Arial" w:eastAsia="Arial" w:hAnsi="Arial" w:cs="Arial"/>
+          <w:sz w:val="26"/>
+          <w:szCs w:val="26"/>
+        </w:rPr>
+      </w:pPr>
+      <w:r>
+        <w:rPr>
+          <w:rFonts w:ascii="Arial" w:eastAsia="Arial" w:hAnsi="Arial" w:cs="Arial"/>
+          <w:sz w:val="26"/>
+          <w:szCs w:val="26"/>
+        </w:rPr>
+        <w:t>EHUFA-1293 - [Android Test</w:t>
+      </w:r>
+      <w:proofErr w:type="gramStart"/>
+      <w:r>
+        <w:rPr>
+          <w:rFonts w:ascii="Arial" w:eastAsia="Arial" w:hAnsi="Arial" w:cs="Arial"/>
+          <w:sz w:val="26"/>
+          <w:szCs w:val="26"/>
+        </w:rPr>
+        <w:t>][</w:t>
+      </w:r>
+      <w:proofErr w:type="spellStart"/>
+      <w:proofErr w:type="gramEnd"/>
+      <w:r>
+        <w:rPr>
+          <w:rFonts w:ascii="Arial" w:eastAsia="Arial" w:hAnsi="Arial" w:cs="Arial"/>
+          <w:sz w:val="26"/>
+          <w:szCs w:val="26"/>
+        </w:rPr>
+        <w:t>TextBox</w:t>
+      </w:r>
+      <w:proofErr w:type="spellEnd"/>
+      <w:r>
+        <w:rPr>
+          <w:rFonts w:ascii="Arial" w:eastAsia="Arial" w:hAnsi="Arial" w:cs="Arial"/>
+          <w:sz w:val="26"/>
+          <w:szCs w:val="26"/>
+        </w:rPr>
+        <w:t xml:space="preserve"> Password] Content is always in hidden state in landscape mode</w:t>
+      </w:r>
+    </w:p>
+    <w:p>
+      <w:pPr>
+        <w:rPr>
+          <w:rFonts w:ascii="Arial" w:eastAsia="Arial" w:hAnsi="Arial" w:cs="Arial"/>
+          <w:sz w:val="26"/>
+          <w:szCs w:val="26"/>
+        </w:rPr>
+      </w:pPr>
+    </w:p>
+    <w:p>
+      <w:pPr>
+        <w:rPr>
+          <w:rFonts w:ascii="Arial" w:eastAsia="Arial" w:hAnsi="Arial" w:cs="Arial"/>
+          <w:sz w:val="26"/>
+          <w:szCs w:val="26"/>
+        </w:rPr>
+      </w:pPr>
+    </w:p>
+    <w:p>
+      <w:pPr>
+        <w:rPr>
+          <w:rFonts w:ascii="Arial" w:eastAsia="Arial" w:hAnsi="Arial" w:cs="Arial"/>
+          <w:b/>
+          <w:sz w:val="26"/>
+          <w:szCs w:val="26"/>
+        </w:rPr>
+      </w:pPr>
+      <w:r>
+        <w:rPr>
+          <w:rFonts w:ascii="Arial" w:eastAsia="Arial" w:hAnsi="Arial" w:cs="Arial"/>
+          <w:b/>
+          <w:sz w:val="26"/>
+          <w:szCs w:val="26"/>
+        </w:rPr>
+        <w:t>SPRINT - MUITK.PI17.1</w:t>
+      </w:r>
+    </w:p>
+    <w:p>
+      <w:pPr>
+        <w:rPr>
+          <w:rFonts w:ascii="Arial" w:eastAsia="Arial" w:hAnsi="Arial" w:cs="Arial"/>
+          <w:sz w:val="26"/>
+          <w:szCs w:val="26"/>
+        </w:rPr>
+      </w:pPr>
+      <w:r>
+        <w:rPr>
+          <w:rFonts w:ascii="Arial" w:eastAsia="Arial" w:hAnsi="Arial" w:cs="Arial"/>
+          <w:sz w:val="26"/>
+          <w:szCs w:val="26"/>
+        </w:rPr>
+        <w:t xml:space="preserve">EHUFA-1226 - Android: </w:t>
+      </w:r>
+      <w:proofErr w:type="spellStart"/>
+      <w:r>
+        <w:rPr>
+          <w:rFonts w:ascii="Arial" w:eastAsia="Arial" w:hAnsi="Arial" w:cs="Arial"/>
+          <w:sz w:val="26"/>
+          <w:szCs w:val="26"/>
+        </w:rPr>
+        <w:t>Navigationbar</w:t>
+      </w:r>
+      <w:proofErr w:type="spellEnd"/>
+    </w:p>
+    <w:p>
+      <w:pPr>
+        <w:rPr>
+          <w:rFonts w:ascii="Arial" w:eastAsia="Arial" w:hAnsi="Arial" w:cs="Arial"/>
+          <w:sz w:val="26"/>
+          <w:szCs w:val="26"/>
+        </w:rPr>
+      </w:pPr>
+      <w:r>
+        <w:rPr>
+          <w:rFonts w:ascii="Arial" w:eastAsia="Arial" w:hAnsi="Arial" w:cs="Arial"/>
+          <w:sz w:val="26"/>
+          <w:szCs w:val="26"/>
+        </w:rPr>
+        <w:t>EHUFA-1234 - Android: Textbox-Password</w:t>
+      </w:r>
+    </w:p>
+    <w:p>
+      <w:pPr>
+        <w:rPr>
+          <w:rFonts w:ascii="Arial" w:eastAsia="Arial" w:hAnsi="Arial" w:cs="Arial"/>
+          <w:sz w:val="26"/>
+          <w:szCs w:val="26"/>
+        </w:rPr>
+      </w:pPr>
+      <w:r>
+        <w:rPr>
+          <w:rFonts w:ascii="Arial" w:eastAsia="Arial" w:hAnsi="Arial" w:cs="Arial"/>
+          <w:sz w:val="26"/>
+          <w:szCs w:val="26"/>
+        </w:rPr>
+        <w:t xml:space="preserve">EHUFA-1239 - Android: Automatic Button Colors Testing Based on </w:t>
+      </w:r>
+      <w:proofErr w:type="spellStart"/>
+      <w:r>
+        <w:rPr>
+          <w:rFonts w:ascii="Arial" w:eastAsia="Arial" w:hAnsi="Arial" w:cs="Arial"/>
+          <w:sz w:val="26"/>
+          <w:szCs w:val="26"/>
+        </w:rPr>
+        <w:t>Json</w:t>
+      </w:r>
+      <w:proofErr w:type="spellEnd"/>
+    </w:p>
+    <w:p>
+      <w:pPr>
+        <w:rPr>
+          <w:rFonts w:ascii="Arial" w:eastAsia="Arial" w:hAnsi="Arial" w:cs="Arial"/>
+          <w:sz w:val="26"/>
+          <w:szCs w:val="26"/>
+        </w:rPr>
+      </w:pPr>
+      <w:r>
+        <w:rPr>
+          <w:rFonts w:ascii="Arial" w:eastAsia="Arial" w:hAnsi="Arial" w:cs="Arial"/>
+          <w:sz w:val="26"/>
+          <w:szCs w:val="26"/>
+        </w:rPr>
+        <w:t>EHUFA-1241 - Android: Textbox -clear button</w:t>
+      </w:r>
+    </w:p>
+    <w:p>
+      <w:pPr>
+        <w:rPr>
+          <w:rFonts w:ascii="Arial" w:eastAsia="Arial" w:hAnsi="Arial" w:cs="Arial"/>
+          <w:sz w:val="26"/>
+          <w:szCs w:val="26"/>
+        </w:rPr>
+      </w:pPr>
+      <w:r>
+        <w:rPr>
+          <w:rFonts w:ascii="Arial" w:eastAsia="Arial" w:hAnsi="Arial" w:cs="Arial"/>
+          <w:sz w:val="26"/>
+          <w:szCs w:val="26"/>
+        </w:rPr>
+        <w:t xml:space="preserve">EHUFA-1258 - </w:t>
+      </w:r>
+      <w:proofErr w:type="spellStart"/>
+      <w:r>
+        <w:rPr>
+          <w:rFonts w:ascii="Arial" w:eastAsia="Arial" w:hAnsi="Arial" w:cs="Arial"/>
+          <w:sz w:val="26"/>
+          <w:szCs w:val="26"/>
+        </w:rPr>
+        <w:t>Fis</w:t>
+      </w:r>
+      <w:proofErr w:type="spellEnd"/>
+      <w:r>
+        <w:rPr>
+          <w:rFonts w:ascii="Arial" w:eastAsia="Arial" w:hAnsi="Arial" w:cs="Arial"/>
+          <w:sz w:val="26"/>
+          <w:szCs w:val="26"/>
+        </w:rPr>
+        <w:t xml:space="preserve"> </w:t>
+      </w:r>
+      <w:proofErr w:type="spellStart"/>
+      <w:r>
+        <w:rPr>
+          <w:rFonts w:ascii="Arial" w:eastAsia="Arial" w:hAnsi="Arial" w:cs="Arial"/>
+          <w:sz w:val="26"/>
+          <w:szCs w:val="26"/>
+        </w:rPr>
+        <w:t>jenkinsfile</w:t>
+      </w:r>
+      <w:proofErr w:type="spellEnd"/>
+      <w:r>
+        <w:rPr>
+          <w:rFonts w:ascii="Arial" w:eastAsia="Arial" w:hAnsi="Arial" w:cs="Arial"/>
+          <w:sz w:val="26"/>
+          <w:szCs w:val="26"/>
+        </w:rPr>
+        <w:t xml:space="preserve"> in non-DLS </w:t>
+      </w:r>
+      <w:proofErr w:type="spellStart"/>
+      <w:r>
+        <w:rPr>
+          <w:rFonts w:ascii="Arial" w:eastAsia="Arial" w:hAnsi="Arial" w:cs="Arial"/>
+          <w:sz w:val="26"/>
+          <w:szCs w:val="26"/>
+        </w:rPr>
+        <w:t>tookkit</w:t>
+      </w:r>
+      <w:proofErr w:type="spellEnd"/>
+      <w:r>
+        <w:rPr>
+          <w:rFonts w:ascii="Arial" w:eastAsia="Arial" w:hAnsi="Arial" w:cs="Arial"/>
+          <w:sz w:val="26"/>
+          <w:szCs w:val="26"/>
+        </w:rPr>
+        <w:t xml:space="preserve"> repo to allow CI build at platform level to succeed</w:t>
+      </w:r>
+    </w:p>
+    <w:p>
+      <w:pPr>
+        <w:rPr>
+          <w:rFonts w:ascii="Arial" w:eastAsia="Arial" w:hAnsi="Arial" w:cs="Arial"/>
+          <w:sz w:val="26"/>
+          <w:szCs w:val="26"/>
+        </w:rPr>
+      </w:pPr>
+      <w:r>
+        <w:rPr>
+          <w:rFonts w:ascii="Arial" w:eastAsia="Arial" w:hAnsi="Arial" w:cs="Arial"/>
+          <w:sz w:val="26"/>
+          <w:szCs w:val="26"/>
+        </w:rPr>
+        <w:t xml:space="preserve">EHUFA-1260 - Documentation: </w:t>
+      </w:r>
+      <w:proofErr w:type="spellStart"/>
+      <w:r>
+        <w:rPr>
+          <w:rFonts w:ascii="Arial" w:eastAsia="Arial" w:hAnsi="Arial" w:cs="Arial"/>
+          <w:sz w:val="26"/>
+          <w:szCs w:val="26"/>
+        </w:rPr>
+        <w:t>ToggleSwitch</w:t>
+      </w:r>
+      <w:proofErr w:type="spellEnd"/>
+      <w:r>
+        <w:rPr>
+          <w:rFonts w:ascii="Arial" w:eastAsia="Arial" w:hAnsi="Arial" w:cs="Arial"/>
+          <w:sz w:val="26"/>
+          <w:szCs w:val="26"/>
+        </w:rPr>
+        <w:t>- Android</w:t>
+      </w:r>
+    </w:p>
+    <w:p>
+      <w:pPr>
+        <w:rPr>
+          <w:rFonts w:ascii="Arial" w:eastAsia="Arial" w:hAnsi="Arial" w:cs="Arial"/>
+          <w:sz w:val="26"/>
+          <w:szCs w:val="26"/>
+        </w:rPr>
+      </w:pPr>
+      <w:r>
+        <w:rPr>
+          <w:rFonts w:ascii="Arial" w:eastAsia="Arial" w:hAnsi="Arial" w:cs="Arial"/>
+          <w:sz w:val="26"/>
+          <w:szCs w:val="26"/>
+        </w:rPr>
+        <w:t>EHUFA-1280 - [</w:t>
+      </w:r>
+      <w:proofErr w:type="spellStart"/>
+      <w:r>
+        <w:rPr>
+          <w:rFonts w:ascii="Arial" w:eastAsia="Arial" w:hAnsi="Arial" w:cs="Arial"/>
+          <w:sz w:val="26"/>
+          <w:szCs w:val="26"/>
+        </w:rPr>
+        <w:t>Jenkinsfiles</w:t>
+      </w:r>
+      <w:proofErr w:type="spellEnd"/>
+      <w:r>
+        <w:rPr>
+          <w:rFonts w:ascii="Arial" w:eastAsia="Arial" w:hAnsi="Arial" w:cs="Arial"/>
+          <w:sz w:val="26"/>
+          <w:szCs w:val="26"/>
+        </w:rPr>
+        <w:t>] blocking issues in build environment</w:t>
+      </w:r>
+    </w:p>
+    <w:p>
+      <w:pPr>
+        <w:rPr>
+          <w:rFonts w:ascii="Arial" w:eastAsia="Arial" w:hAnsi="Arial" w:cs="Arial"/>
+          <w:sz w:val="26"/>
+          <w:szCs w:val="26"/>
+        </w:rPr>
+      </w:pPr>
+      <w:r>
+        <w:rPr>
+          <w:rFonts w:ascii="Arial" w:eastAsia="Arial" w:hAnsi="Arial" w:cs="Arial"/>
+          <w:sz w:val="26"/>
+          <w:szCs w:val="26"/>
+        </w:rPr>
+        <w:t xml:space="preserve">EHUFA-1287 - Android: Add release notes to </w:t>
+      </w:r>
+      <w:proofErr w:type="spellStart"/>
+      <w:r>
+        <w:rPr>
+          <w:rFonts w:ascii="Arial" w:eastAsia="Arial" w:hAnsi="Arial" w:cs="Arial"/>
+          <w:sz w:val="26"/>
+          <w:szCs w:val="26"/>
+        </w:rPr>
+        <w:t>HockeyApp</w:t>
+      </w:r>
+      <w:proofErr w:type="spellEnd"/>
+      <w:r>
+        <w:rPr>
+          <w:rFonts w:ascii="Arial" w:eastAsia="Arial" w:hAnsi="Arial" w:cs="Arial"/>
+          <w:sz w:val="26"/>
+          <w:szCs w:val="26"/>
+        </w:rPr>
+        <w:t xml:space="preserve"> binary distribution</w:t>
+      </w:r>
+    </w:p>
+    <w:p>
+      <w:pPr>
+        <w:rPr>
+          <w:rFonts w:ascii="Arial" w:eastAsia="Arial" w:hAnsi="Arial" w:cs="Arial"/>
+          <w:sz w:val="26"/>
+          <w:szCs w:val="26"/>
+        </w:rPr>
+      </w:pPr>
+    </w:p>
+    <w:p>
+      <w:pPr>
+        <w:rPr>
+          <w:rFonts w:ascii="Arial" w:eastAsia="Arial" w:hAnsi="Arial" w:cs="Arial"/>
+          <w:sz w:val="26"/>
+          <w:szCs w:val="26"/>
+        </w:rPr>
+      </w:pPr>
+    </w:p>
+    <w:p>
+      <w:pPr>
+        <w:rPr>
+          <w:rFonts w:ascii="Arial" w:eastAsia="Arial" w:hAnsi="Arial" w:cs="Arial"/>
+          <w:b/>
+          <w:sz w:val="26"/>
+          <w:szCs w:val="26"/>
+        </w:rPr>
+      </w:pPr>
+      <w:r>
+        <w:rPr>
+          <w:rFonts w:ascii="Arial" w:eastAsia="Arial" w:hAnsi="Arial" w:cs="Arial"/>
+          <w:b/>
+          <w:sz w:val="26"/>
+          <w:szCs w:val="26"/>
+        </w:rPr>
+        <w:t>SPRINT - MUITK.PI16.5.Sprint5</w:t>
+      </w:r>
+    </w:p>
+    <w:p>
+      <w:pPr>
+        <w:rPr>
+          <w:rFonts w:ascii="Arial" w:eastAsia="Arial" w:hAnsi="Arial" w:cs="Arial"/>
+          <w:sz w:val="26"/>
+          <w:szCs w:val="26"/>
+        </w:rPr>
+      </w:pPr>
+      <w:r>
+        <w:rPr>
+          <w:rFonts w:ascii="Arial" w:eastAsia="Arial" w:hAnsi="Arial" w:cs="Arial"/>
+          <w:sz w:val="26"/>
+          <w:szCs w:val="26"/>
+        </w:rPr>
+        <w:t xml:space="preserve">EHUFA-1237 - SPIKE: Android: </w:t>
+      </w:r>
+      <w:proofErr w:type="spellStart"/>
+      <w:r>
+        <w:rPr>
+          <w:rFonts w:ascii="Arial" w:eastAsia="Arial" w:hAnsi="Arial" w:cs="Arial"/>
+          <w:sz w:val="26"/>
+          <w:szCs w:val="26"/>
+        </w:rPr>
+        <w:t>DatePicker</w:t>
+      </w:r>
+      <w:proofErr w:type="spellEnd"/>
+    </w:p>
+    <w:p>
+      <w:pPr>
+        <w:rPr>
+          <w:rFonts w:ascii="Arial" w:eastAsia="Arial" w:hAnsi="Arial" w:cs="Arial"/>
+          <w:sz w:val="26"/>
+          <w:szCs w:val="26"/>
+        </w:rPr>
+      </w:pPr>
+      <w:r>
+        <w:rPr>
+          <w:rFonts w:ascii="Arial" w:eastAsia="Arial" w:hAnsi="Arial" w:cs="Arial"/>
+          <w:sz w:val="26"/>
+          <w:szCs w:val="26"/>
+        </w:rPr>
+        <w:t>EHUFA-1246 - [Android Test</w:t>
+      </w:r>
+      <w:proofErr w:type="gramStart"/>
+      <w:r>
+        <w:rPr>
+          <w:rFonts w:ascii="Arial" w:eastAsia="Arial" w:hAnsi="Arial" w:cs="Arial"/>
+          <w:sz w:val="26"/>
+          <w:szCs w:val="26"/>
+        </w:rPr>
+        <w:t>][</w:t>
+      </w:r>
+      <w:proofErr w:type="gramEnd"/>
+      <w:r>
+        <w:rPr>
+          <w:rFonts w:ascii="Arial" w:eastAsia="Arial" w:hAnsi="Arial" w:cs="Arial"/>
+          <w:sz w:val="26"/>
+          <w:szCs w:val="26"/>
+        </w:rPr>
+        <w:t>Toggle Switch] Thumb color and Content color is same in UL tone results in invisibility of the thumb</w:t>
+      </w:r>
+    </w:p>
+    <w:p>
+      <w:pPr>
+        <w:rPr>
+          <w:rFonts w:ascii="Arial" w:eastAsia="Arial" w:hAnsi="Arial" w:cs="Arial"/>
+          <w:sz w:val="26"/>
+          <w:szCs w:val="26"/>
+        </w:rPr>
+      </w:pPr>
+      <w:r>
+        <w:rPr>
+          <w:rFonts w:ascii="Arial" w:eastAsia="Arial" w:hAnsi="Arial" w:cs="Arial"/>
+          <w:sz w:val="26"/>
+          <w:szCs w:val="26"/>
+        </w:rPr>
+        <w:t>EHUFA-1247 - Android: Technical design of navigation bar template</w:t>
+      </w:r>
+    </w:p>
+    <w:p>
+      <w:pPr>
+        <w:rPr>
+          <w:rFonts w:ascii="Arial" w:eastAsia="Arial" w:hAnsi="Arial" w:cs="Arial"/>
+          <w:sz w:val="26"/>
+          <w:szCs w:val="26"/>
+        </w:rPr>
+      </w:pPr>
+      <w:r>
+        <w:rPr>
+          <w:rFonts w:ascii="Arial" w:eastAsia="Arial" w:hAnsi="Arial" w:cs="Arial"/>
+          <w:sz w:val="26"/>
+          <w:szCs w:val="26"/>
+        </w:rPr>
+        <w:t>EHUFA-1251 - SPIKE Android: Data Validation</w:t>
+      </w:r>
+    </w:p>
+    <w:p>
+      <w:pPr>
+        <w:rPr>
+          <w:rFonts w:ascii="Arial" w:eastAsia="Arial" w:hAnsi="Arial" w:cs="Arial"/>
+          <w:sz w:val="26"/>
+          <w:szCs w:val="26"/>
+        </w:rPr>
+      </w:pPr>
+      <w:r>
+        <w:rPr>
+          <w:rFonts w:ascii="Arial" w:eastAsia="Arial" w:hAnsi="Arial" w:cs="Arial"/>
+          <w:sz w:val="26"/>
+          <w:szCs w:val="26"/>
+        </w:rPr>
+        <w:t xml:space="preserve">EHUFA-1253 - SPIKE: Android </w:t>
+      </w:r>
+      <w:proofErr w:type="spellStart"/>
+      <w:r>
+        <w:rPr>
+          <w:rFonts w:ascii="Arial" w:eastAsia="Arial" w:hAnsi="Arial" w:cs="Arial"/>
+          <w:sz w:val="26"/>
+          <w:szCs w:val="26"/>
+        </w:rPr>
+        <w:t>ListView</w:t>
+      </w:r>
+      <w:proofErr w:type="spellEnd"/>
+    </w:p>
+    <w:p>
+      <w:pPr>
+        <w:rPr>
+          <w:rFonts w:ascii="Arial" w:eastAsia="Arial" w:hAnsi="Arial" w:cs="Arial"/>
+          <w:sz w:val="26"/>
+          <w:szCs w:val="26"/>
+        </w:rPr>
+      </w:pPr>
+      <w:r>
+        <w:rPr>
+          <w:rFonts w:ascii="Arial" w:eastAsia="Arial" w:hAnsi="Arial" w:cs="Arial"/>
+          <w:sz w:val="26"/>
+          <w:szCs w:val="26"/>
+        </w:rPr>
+        <w:t>EHUFA-1255 - Android: Go to one naming convention</w:t>
+      </w:r>
+    </w:p>
+    <w:p>
+      <w:pPr>
+        <w:rPr>
+          <w:rFonts w:ascii="Arial" w:eastAsia="Arial" w:hAnsi="Arial" w:cs="Arial"/>
+          <w:sz w:val="26"/>
+          <w:szCs w:val="26"/>
+        </w:rPr>
+      </w:pPr>
+    </w:p>
+    <w:p>
+      <w:pPr>
+        <w:rPr>
+          <w:rFonts w:ascii="Arial" w:eastAsia="Arial" w:hAnsi="Arial" w:cs="Arial"/>
+          <w:b/>
+          <w:sz w:val="26"/>
+          <w:szCs w:val="26"/>
+        </w:rPr>
+      </w:pPr>
+    </w:p>
+    <w:p>
+      <w:pPr>
+        <w:rPr>
+          <w:rFonts w:ascii="Arial" w:eastAsia="Arial" w:hAnsi="Arial" w:cs="Arial"/>
+          <w:b/>
+          <w:sz w:val="26"/>
+          <w:szCs w:val="26"/>
+        </w:rPr>
+      </w:pPr>
+      <w:r>
+        <w:rPr>
+          <w:rFonts w:ascii="Arial" w:eastAsia="Arial" w:hAnsi="Arial" w:cs="Arial"/>
+          <w:b/>
+          <w:sz w:val="26"/>
+          <w:szCs w:val="26"/>
+        </w:rPr>
+        <w:t>SPRINT - MUITK.PI16.5.Sprint4</w:t>
+      </w:r>
+    </w:p>
+    <w:p>
+      <w:pPr>
+        <w:rPr>
+          <w:rFonts w:ascii="Arial" w:eastAsia="Arial" w:hAnsi="Arial" w:cs="Arial"/>
+          <w:sz w:val="26"/>
+          <w:szCs w:val="26"/>
+        </w:rPr>
+      </w:pPr>
+      <w:r>
+        <w:rPr>
+          <w:rFonts w:ascii="Arial" w:eastAsia="Arial" w:hAnsi="Arial" w:cs="Arial"/>
+          <w:sz w:val="26"/>
+          <w:szCs w:val="26"/>
+        </w:rPr>
+        <w:t>EHUFA-1183 - Wrong implementation in the theme generator flow</w:t>
+      </w:r>
+    </w:p>
+    <w:p>
+      <w:pPr>
+        <w:rPr>
+          <w:rFonts w:ascii="Arial" w:eastAsia="Arial" w:hAnsi="Arial" w:cs="Arial"/>
+          <w:sz w:val="26"/>
+          <w:szCs w:val="26"/>
+        </w:rPr>
+      </w:pPr>
+      <w:r>
+        <w:rPr>
+          <w:rFonts w:ascii="Arial" w:eastAsia="Arial" w:hAnsi="Arial" w:cs="Arial"/>
+          <w:sz w:val="26"/>
+          <w:szCs w:val="26"/>
+        </w:rPr>
+        <w:t>EHUFA-1207 - Android Linear Progress Indicators-Layout and Configuration</w:t>
       </w:r>
     </w:p>
     <w:p>
@@ -6943,546 +8206,6 @@
           <w:szCs w:val="26"/>
         </w:rPr>
         <w:lastRenderedPageBreak/>
-        <w:t>EHUFA-1291 - [Android Test][Navigation Bar] Bottom navigation bar is not themed in landscape mode</w:t>
-      </w:r>
-    </w:p>
-    <w:p>
-      <w:pPr>
-        <w:rPr>
-          <w:rFonts w:ascii="Arial" w:eastAsia="Arial" w:hAnsi="Arial" w:cs="Arial"/>
-          <w:sz w:val="26"/>
-          <w:szCs w:val="26"/>
-        </w:rPr>
-      </w:pPr>
-      <w:r>
-        <w:rPr>
-          <w:rFonts w:ascii="Arial" w:eastAsia="Arial" w:hAnsi="Arial" w:cs="Arial"/>
-          <w:sz w:val="26"/>
-          <w:szCs w:val="26"/>
-        </w:rPr>
-        <w:t>EHUFA-1297 - Android SPIKE: Extend parser</w:t>
-      </w:r>
-    </w:p>
-    <w:p>
-      <w:pPr>
-        <w:rPr>
-          <w:rFonts w:ascii="Arial" w:eastAsia="Arial" w:hAnsi="Arial" w:cs="Arial"/>
-          <w:sz w:val="26"/>
-          <w:szCs w:val="26"/>
-        </w:rPr>
-      </w:pPr>
-    </w:p>
-    <w:p>
-      <w:pPr>
-        <w:rPr>
-          <w:rFonts w:ascii="Arial" w:eastAsia="Arial" w:hAnsi="Arial" w:cs="Arial"/>
-          <w:sz w:val="26"/>
-          <w:szCs w:val="26"/>
-        </w:rPr>
-      </w:pPr>
-    </w:p>
-    <w:p>
-      <w:pPr>
-        <w:rPr>
-          <w:rFonts w:ascii="Arial" w:eastAsia="Arial" w:hAnsi="Arial" w:cs="Arial"/>
-          <w:b/>
-          <w:sz w:val="26"/>
-          <w:szCs w:val="26"/>
-        </w:rPr>
-      </w:pPr>
-      <w:r>
-        <w:rPr>
-          <w:rFonts w:ascii="Arial" w:eastAsia="Arial" w:hAnsi="Arial" w:cs="Arial"/>
-          <w:b/>
-          <w:sz w:val="26"/>
-          <w:szCs w:val="26"/>
-        </w:rPr>
-        <w:t>SPRINT - MUITK.PI17.1.Sprint2</w:t>
-      </w:r>
-    </w:p>
-    <w:p>
-      <w:pPr>
-        <w:rPr>
-          <w:rFonts w:ascii="Arial" w:eastAsia="Arial" w:hAnsi="Arial" w:cs="Arial"/>
-          <w:sz w:val="26"/>
-          <w:szCs w:val="26"/>
-        </w:rPr>
-      </w:pPr>
-      <w:r>
-        <w:rPr>
-          <w:rFonts w:ascii="Arial" w:eastAsia="Arial" w:hAnsi="Arial" w:cs="Arial"/>
-          <w:sz w:val="26"/>
-          <w:szCs w:val="26"/>
-        </w:rPr>
-        <w:t>EHUFA-1249 - Memory problem in pager implementation causing crash in welcome screens on multiwindow mode (please see the log attached)</w:t>
-      </w:r>
-    </w:p>
-    <w:p>
-      <w:pPr>
-        <w:rPr>
-          <w:rFonts w:ascii="Arial" w:eastAsia="Arial" w:hAnsi="Arial" w:cs="Arial"/>
-          <w:sz w:val="26"/>
-          <w:szCs w:val="26"/>
-        </w:rPr>
-      </w:pPr>
-      <w:r>
-        <w:rPr>
-          <w:rFonts w:ascii="Arial" w:eastAsia="Arial" w:hAnsi="Arial" w:cs="Arial"/>
-          <w:sz w:val="26"/>
-          <w:szCs w:val="26"/>
-        </w:rPr>
-        <w:t>EHUFA-1264 - Android: Button with progress indicator</w:t>
-      </w:r>
-    </w:p>
-    <w:p>
-      <w:pPr>
-        <w:rPr>
-          <w:rFonts w:ascii="Arial" w:eastAsia="Arial" w:hAnsi="Arial" w:cs="Arial"/>
-          <w:sz w:val="26"/>
-          <w:szCs w:val="26"/>
-        </w:rPr>
-      </w:pPr>
-      <w:r>
-        <w:rPr>
-          <w:rFonts w:ascii="Arial" w:eastAsia="Arial" w:hAnsi="Arial" w:cs="Arial"/>
-          <w:sz w:val="26"/>
-          <w:szCs w:val="26"/>
-        </w:rPr>
-        <w:t>EHUFA-1290 - SPIKE: Icon Fonts</w:t>
-      </w:r>
-    </w:p>
-    <w:p>
-      <w:pPr>
-        <w:rPr>
-          <w:rFonts w:ascii="Arial" w:eastAsia="Arial" w:hAnsi="Arial" w:cs="Arial"/>
-          <w:sz w:val="26"/>
-          <w:szCs w:val="26"/>
-        </w:rPr>
-      </w:pPr>
-      <w:r>
-        <w:rPr>
-          <w:rFonts w:ascii="Arial" w:eastAsia="Arial" w:hAnsi="Arial" w:cs="Arial"/>
-          <w:sz w:val="26"/>
-          <w:szCs w:val="26"/>
-        </w:rPr>
-        <w:t>EHUFA-1292 - [Android Test][TextBox Password] Cursor state is not retained</w:t>
-      </w:r>
-    </w:p>
-    <w:p>
-      <w:pPr>
-        <w:rPr>
-          <w:rFonts w:ascii="Arial" w:eastAsia="Arial" w:hAnsi="Arial" w:cs="Arial"/>
-          <w:sz w:val="26"/>
-          <w:szCs w:val="26"/>
-        </w:rPr>
-      </w:pPr>
-      <w:r>
-        <w:rPr>
-          <w:rFonts w:ascii="Arial" w:eastAsia="Arial" w:hAnsi="Arial" w:cs="Arial"/>
-          <w:sz w:val="26"/>
-          <w:szCs w:val="26"/>
-        </w:rPr>
-        <w:t>EHUFA-1293 - [Android Test][TextBox Password] Content is always in hidden state in landscape mode</w:t>
-      </w:r>
-    </w:p>
-    <w:p>
-      <w:pPr>
-        <w:rPr>
-          <w:rFonts w:ascii="Arial" w:eastAsia="Arial" w:hAnsi="Arial" w:cs="Arial"/>
-          <w:sz w:val="26"/>
-          <w:szCs w:val="26"/>
-        </w:rPr>
-      </w:pPr>
-    </w:p>
-    <w:p>
-      <w:pPr>
-        <w:rPr>
-          <w:rFonts w:ascii="Arial" w:eastAsia="Arial" w:hAnsi="Arial" w:cs="Arial"/>
-          <w:sz w:val="26"/>
-          <w:szCs w:val="26"/>
-        </w:rPr>
-      </w:pPr>
-    </w:p>
-    <w:p>
-      <w:pPr>
-        <w:rPr>
-          <w:rFonts w:ascii="Arial" w:eastAsia="Arial" w:hAnsi="Arial" w:cs="Arial"/>
-          <w:b/>
-          <w:sz w:val="26"/>
-          <w:szCs w:val="26"/>
-        </w:rPr>
-      </w:pPr>
-      <w:r>
-        <w:rPr>
-          <w:rFonts w:ascii="Arial" w:eastAsia="Arial" w:hAnsi="Arial" w:cs="Arial"/>
-          <w:b/>
-          <w:sz w:val="26"/>
-          <w:szCs w:val="26"/>
-        </w:rPr>
-        <w:t>SPRINT - MUITK.PI17.1</w:t>
-      </w:r>
-    </w:p>
-    <w:p>
-      <w:pPr>
-        <w:rPr>
-          <w:rFonts w:ascii="Arial" w:eastAsia="Arial" w:hAnsi="Arial" w:cs="Arial"/>
-          <w:sz w:val="26"/>
-          <w:szCs w:val="26"/>
-        </w:rPr>
-      </w:pPr>
-      <w:r>
-        <w:rPr>
-          <w:rFonts w:ascii="Arial" w:eastAsia="Arial" w:hAnsi="Arial" w:cs="Arial"/>
-          <w:sz w:val="26"/>
-          <w:szCs w:val="26"/>
-        </w:rPr>
-        <w:t>EHUFA-1226 - Android: Navigationbar</w:t>
-      </w:r>
-    </w:p>
-    <w:p>
-      <w:pPr>
-        <w:rPr>
-          <w:rFonts w:ascii="Arial" w:eastAsia="Arial" w:hAnsi="Arial" w:cs="Arial"/>
-          <w:sz w:val="26"/>
-          <w:szCs w:val="26"/>
-        </w:rPr>
-      </w:pPr>
-      <w:r>
-        <w:rPr>
-          <w:rFonts w:ascii="Arial" w:eastAsia="Arial" w:hAnsi="Arial" w:cs="Arial"/>
-          <w:sz w:val="26"/>
-          <w:szCs w:val="26"/>
-        </w:rPr>
-        <w:t>EHUFA-1234 - Android: Textbox-Password</w:t>
-      </w:r>
-    </w:p>
-    <w:p>
-      <w:pPr>
-        <w:rPr>
-          <w:rFonts w:ascii="Arial" w:eastAsia="Arial" w:hAnsi="Arial" w:cs="Arial"/>
-          <w:sz w:val="26"/>
-          <w:szCs w:val="26"/>
-        </w:rPr>
-      </w:pPr>
-      <w:r>
-        <w:rPr>
-          <w:rFonts w:ascii="Arial" w:eastAsia="Arial" w:hAnsi="Arial" w:cs="Arial"/>
-          <w:sz w:val="26"/>
-          <w:szCs w:val="26"/>
-        </w:rPr>
-        <w:t>EHUFA-1239 - Android: Automatic Button Colors Testing Based on Json</w:t>
-      </w:r>
-    </w:p>
-    <w:p>
-      <w:pPr>
-        <w:rPr>
-          <w:rFonts w:ascii="Arial" w:eastAsia="Arial" w:hAnsi="Arial" w:cs="Arial"/>
-          <w:sz w:val="26"/>
-          <w:szCs w:val="26"/>
-        </w:rPr>
-      </w:pPr>
-      <w:r>
-        <w:rPr>
-          <w:rFonts w:ascii="Arial" w:eastAsia="Arial" w:hAnsi="Arial" w:cs="Arial"/>
-          <w:sz w:val="26"/>
-          <w:szCs w:val="26"/>
-        </w:rPr>
-        <w:t>EHUFA-1241 - Android: Textbox -clear button</w:t>
-      </w:r>
-    </w:p>
-    <w:p>
-      <w:pPr>
-        <w:rPr>
-          <w:rFonts w:ascii="Arial" w:eastAsia="Arial" w:hAnsi="Arial" w:cs="Arial"/>
-          <w:sz w:val="26"/>
-          <w:szCs w:val="26"/>
-        </w:rPr>
-      </w:pPr>
-      <w:r>
-        <w:rPr>
-          <w:rFonts w:ascii="Arial" w:eastAsia="Arial" w:hAnsi="Arial" w:cs="Arial"/>
-          <w:sz w:val="26"/>
-          <w:szCs w:val="26"/>
-        </w:rPr>
-        <w:t>EHUFA-1258 - Fis jenkinsfile in non-DLS tookkit repo to allow CI build at platform level to succeed</w:t>
-      </w:r>
-    </w:p>
-    <w:p>
-      <w:pPr>
-        <w:rPr>
-          <w:rFonts w:ascii="Arial" w:eastAsia="Arial" w:hAnsi="Arial" w:cs="Arial"/>
-          <w:sz w:val="26"/>
-          <w:szCs w:val="26"/>
-        </w:rPr>
-      </w:pPr>
-      <w:r>
-        <w:rPr>
-          <w:rFonts w:ascii="Arial" w:eastAsia="Arial" w:hAnsi="Arial" w:cs="Arial"/>
-          <w:sz w:val="26"/>
-          <w:szCs w:val="26"/>
-        </w:rPr>
-        <w:t>EHUFA-1260 - Documentation: ToggleSwitch- Android</w:t>
-      </w:r>
-    </w:p>
-    <w:p>
-      <w:pPr>
-        <w:rPr>
-          <w:rFonts w:ascii="Arial" w:eastAsia="Arial" w:hAnsi="Arial" w:cs="Arial"/>
-          <w:sz w:val="26"/>
-          <w:szCs w:val="26"/>
-        </w:rPr>
-      </w:pPr>
-      <w:r>
-        <w:rPr>
-          <w:rFonts w:ascii="Arial" w:eastAsia="Arial" w:hAnsi="Arial" w:cs="Arial"/>
-          <w:sz w:val="26"/>
-          <w:szCs w:val="26"/>
-        </w:rPr>
-        <w:t>EHUFA-1280 - [Jenkinsfiles] blocking issues in build environment</w:t>
-      </w:r>
-    </w:p>
-    <w:p>
-      <w:pPr>
-        <w:rPr>
-          <w:rFonts w:ascii="Arial" w:eastAsia="Arial" w:hAnsi="Arial" w:cs="Arial"/>
-          <w:sz w:val="26"/>
-          <w:szCs w:val="26"/>
-        </w:rPr>
-      </w:pPr>
-      <w:r>
-        <w:rPr>
-          <w:rFonts w:ascii="Arial" w:eastAsia="Arial" w:hAnsi="Arial" w:cs="Arial"/>
-          <w:sz w:val="26"/>
-          <w:szCs w:val="26"/>
-        </w:rPr>
-        <w:t>EHUFA-1287 - Android: Add release notes to HockeyApp binary distribution</w:t>
-      </w:r>
-    </w:p>
-    <w:p>
-      <w:pPr>
-        <w:rPr>
-          <w:rFonts w:ascii="Arial" w:eastAsia="Arial" w:hAnsi="Arial" w:cs="Arial"/>
-          <w:sz w:val="26"/>
-          <w:szCs w:val="26"/>
-        </w:rPr>
-      </w:pPr>
-    </w:p>
-    <w:p>
-      <w:pPr>
-        <w:rPr>
-          <w:rFonts w:ascii="Arial" w:eastAsia="Arial" w:hAnsi="Arial" w:cs="Arial"/>
-          <w:sz w:val="26"/>
-          <w:szCs w:val="26"/>
-        </w:rPr>
-      </w:pPr>
-    </w:p>
-    <w:p>
-      <w:pPr>
-        <w:rPr>
-          <w:rFonts w:ascii="Arial" w:eastAsia="Arial" w:hAnsi="Arial" w:cs="Arial"/>
-          <w:b/>
-          <w:sz w:val="26"/>
-          <w:szCs w:val="26"/>
-        </w:rPr>
-      </w:pPr>
-      <w:r>
-        <w:rPr>
-          <w:rFonts w:ascii="Arial" w:eastAsia="Arial" w:hAnsi="Arial" w:cs="Arial"/>
-          <w:b/>
-          <w:sz w:val="26"/>
-          <w:szCs w:val="26"/>
-        </w:rPr>
-        <w:t>SPRINT - MUITK.PI16.5.Sprint5</w:t>
-      </w:r>
-    </w:p>
-    <w:p>
-      <w:pPr>
-        <w:rPr>
-          <w:rFonts w:ascii="Arial" w:eastAsia="Arial" w:hAnsi="Arial" w:cs="Arial"/>
-          <w:sz w:val="26"/>
-          <w:szCs w:val="26"/>
-        </w:rPr>
-      </w:pPr>
-      <w:r>
-        <w:rPr>
-          <w:rFonts w:ascii="Arial" w:eastAsia="Arial" w:hAnsi="Arial" w:cs="Arial"/>
-          <w:sz w:val="26"/>
-          <w:szCs w:val="26"/>
-        </w:rPr>
-        <w:t>EHUFA-1237 - SPIKE: Android: DatePicker</w:t>
-      </w:r>
-    </w:p>
-    <w:p>
-      <w:pPr>
-        <w:rPr>
-          <w:rFonts w:ascii="Arial" w:eastAsia="Arial" w:hAnsi="Arial" w:cs="Arial"/>
-          <w:sz w:val="26"/>
-          <w:szCs w:val="26"/>
-        </w:rPr>
-      </w:pPr>
-      <w:r>
-        <w:rPr>
-          <w:rFonts w:ascii="Arial" w:eastAsia="Arial" w:hAnsi="Arial" w:cs="Arial"/>
-          <w:sz w:val="26"/>
-          <w:szCs w:val="26"/>
-        </w:rPr>
-        <w:t>EHUFA-1246 - [Android Test][Toggle Switch] Thumb color and Content color is same in UL tone results in invisibility of the thumb</w:t>
-      </w:r>
-    </w:p>
-    <w:p>
-      <w:pPr>
-        <w:rPr>
-          <w:rFonts w:ascii="Arial" w:eastAsia="Arial" w:hAnsi="Arial" w:cs="Arial"/>
-          <w:sz w:val="26"/>
-          <w:szCs w:val="26"/>
-        </w:rPr>
-      </w:pPr>
-      <w:r>
-        <w:rPr>
-          <w:rFonts w:ascii="Arial" w:eastAsia="Arial" w:hAnsi="Arial" w:cs="Arial"/>
-          <w:sz w:val="26"/>
-          <w:szCs w:val="26"/>
-        </w:rPr>
-        <w:t>EHUFA-1247 - Android: Technical design of navigation bar template</w:t>
-      </w:r>
-    </w:p>
-    <w:p>
-      <w:pPr>
-        <w:rPr>
-          <w:rFonts w:ascii="Arial" w:eastAsia="Arial" w:hAnsi="Arial" w:cs="Arial"/>
-          <w:sz w:val="26"/>
-          <w:szCs w:val="26"/>
-        </w:rPr>
-      </w:pPr>
-      <w:r>
-        <w:rPr>
-          <w:rFonts w:ascii="Arial" w:eastAsia="Arial" w:hAnsi="Arial" w:cs="Arial"/>
-          <w:sz w:val="26"/>
-          <w:szCs w:val="26"/>
-        </w:rPr>
-        <w:t>EHUFA-1251 - SPIKE Android: Data Validation</w:t>
-      </w:r>
-    </w:p>
-    <w:p>
-      <w:pPr>
-        <w:rPr>
-          <w:rFonts w:ascii="Arial" w:eastAsia="Arial" w:hAnsi="Arial" w:cs="Arial"/>
-          <w:sz w:val="26"/>
-          <w:szCs w:val="26"/>
-        </w:rPr>
-      </w:pPr>
-      <w:r>
-        <w:rPr>
-          <w:rFonts w:ascii="Arial" w:eastAsia="Arial" w:hAnsi="Arial" w:cs="Arial"/>
-          <w:sz w:val="26"/>
-          <w:szCs w:val="26"/>
-        </w:rPr>
-        <w:t>EHUFA-1253 - SPIKE: Android ListView</w:t>
-      </w:r>
-    </w:p>
-    <w:p>
-      <w:pPr>
-        <w:rPr>
-          <w:rFonts w:ascii="Arial" w:eastAsia="Arial" w:hAnsi="Arial" w:cs="Arial"/>
-          <w:sz w:val="26"/>
-          <w:szCs w:val="26"/>
-        </w:rPr>
-      </w:pPr>
-      <w:r>
-        <w:rPr>
-          <w:rFonts w:ascii="Arial" w:eastAsia="Arial" w:hAnsi="Arial" w:cs="Arial"/>
-          <w:sz w:val="26"/>
-          <w:szCs w:val="26"/>
-        </w:rPr>
-        <w:t>EHUFA-1255 - Android: Go to one naming convention</w:t>
-      </w:r>
-    </w:p>
-    <w:p>
-      <w:pPr>
-        <w:rPr>
-          <w:rFonts w:ascii="Arial" w:eastAsia="Arial" w:hAnsi="Arial" w:cs="Arial"/>
-          <w:sz w:val="26"/>
-          <w:szCs w:val="26"/>
-        </w:rPr>
-      </w:pPr>
-    </w:p>
-    <w:p>
-      <w:pPr>
-        <w:rPr>
-          <w:rFonts w:ascii="Arial" w:eastAsia="Arial" w:hAnsi="Arial" w:cs="Arial"/>
-          <w:b/>
-          <w:sz w:val="26"/>
-          <w:szCs w:val="26"/>
-        </w:rPr>
-      </w:pPr>
-    </w:p>
-    <w:p>
-      <w:pPr>
-        <w:rPr>
-          <w:rFonts w:ascii="Arial" w:eastAsia="Arial" w:hAnsi="Arial" w:cs="Arial"/>
-          <w:b/>
-          <w:sz w:val="26"/>
-          <w:szCs w:val="26"/>
-        </w:rPr>
-      </w:pPr>
-      <w:r>
-        <w:rPr>
-          <w:rFonts w:ascii="Arial" w:eastAsia="Arial" w:hAnsi="Arial" w:cs="Arial"/>
-          <w:b/>
-          <w:sz w:val="26"/>
-          <w:szCs w:val="26"/>
-        </w:rPr>
-        <w:t>SPRINT - MUITK.PI16.5.Sprint4</w:t>
-      </w:r>
-    </w:p>
-    <w:p>
-      <w:pPr>
-        <w:rPr>
-          <w:rFonts w:ascii="Arial" w:eastAsia="Arial" w:hAnsi="Arial" w:cs="Arial"/>
-          <w:sz w:val="26"/>
-          <w:szCs w:val="26"/>
-        </w:rPr>
-      </w:pPr>
-      <w:r>
-        <w:rPr>
-          <w:rFonts w:ascii="Arial" w:eastAsia="Arial" w:hAnsi="Arial" w:cs="Arial"/>
-          <w:sz w:val="26"/>
-          <w:szCs w:val="26"/>
-        </w:rPr>
-        <w:t>EHUFA-1183 - Wrong implementation in the theme generator flow</w:t>
-      </w:r>
-    </w:p>
-    <w:p>
-      <w:pPr>
-        <w:rPr>
-          <w:rFonts w:ascii="Arial" w:eastAsia="Arial" w:hAnsi="Arial" w:cs="Arial"/>
-          <w:sz w:val="26"/>
-          <w:szCs w:val="26"/>
-        </w:rPr>
-      </w:pPr>
-      <w:r>
-        <w:rPr>
-          <w:rFonts w:ascii="Arial" w:eastAsia="Arial" w:hAnsi="Arial" w:cs="Arial"/>
-          <w:sz w:val="26"/>
-          <w:szCs w:val="26"/>
-        </w:rPr>
-        <w:t>EHUFA-1207 - Android Linear Progress Indicators-Layout and Configuration</w:t>
-      </w:r>
-    </w:p>
-    <w:p>
-      <w:pPr>
-        <w:rPr>
-          <w:rFonts w:ascii="Arial" w:eastAsia="Arial" w:hAnsi="Arial" w:cs="Arial"/>
-          <w:sz w:val="26"/>
-          <w:szCs w:val="26"/>
-        </w:rPr>
-      </w:pPr>
-      <w:r>
-        <w:rPr>
-          <w:rFonts w:ascii="Arial" w:eastAsia="Arial" w:hAnsi="Arial" w:cs="Arial"/>
-          <w:sz w:val="26"/>
-          <w:szCs w:val="26"/>
-        </w:rPr>
         <w:t>EHUFA-1209 - Android Progress Indicators-Colors</w:t>
       </w:r>
     </w:p>
@@ -7517,7 +8240,25 @@
           <w:sz w:val="26"/>
           <w:szCs w:val="26"/>
         </w:rPr>
-        <w:t>EHUFA-1220 - Deleted branches are not removed from Jenkins</w:t>
+        <w:t xml:space="preserve">EHUFA-1220 - Deleted branches </w:t>
+      </w:r>
+      <w:proofErr w:type="gramStart"/>
+      <w:r>
+        <w:rPr>
+          <w:rFonts w:ascii="Arial" w:eastAsia="Arial" w:hAnsi="Arial" w:cs="Arial"/>
+          <w:sz w:val="26"/>
+          <w:szCs w:val="26"/>
+        </w:rPr>
+        <w:t>are not removed</w:t>
+      </w:r>
+      <w:proofErr w:type="gramEnd"/>
+      <w:r>
+        <w:rPr>
+          <w:rFonts w:ascii="Arial" w:eastAsia="Arial" w:hAnsi="Arial" w:cs="Arial"/>
+          <w:sz w:val="26"/>
+          <w:szCs w:val="26"/>
+        </w:rPr>
+        <w:t xml:space="preserve"> from Jenkins</w:t>
       </w:r>
     </w:p>
     <w:p>
@@ -7568,474 +8309,708 @@
           <w:sz w:val="26"/>
           <w:szCs w:val="26"/>
         </w:rPr>
+        <w:t>EHUFA-1248 - [Android Test</w:t>
+      </w:r>
+      <w:proofErr w:type="gramStart"/>
+      <w:r>
+        <w:rPr>
+          <w:rFonts w:ascii="Arial" w:eastAsia="Arial" w:hAnsi="Arial" w:cs="Arial"/>
+          <w:sz w:val="26"/>
+          <w:szCs w:val="26"/>
+        </w:rPr>
+        <w:t>][</w:t>
+      </w:r>
+      <w:proofErr w:type="gramEnd"/>
+      <w:r>
+        <w:rPr>
+          <w:rFonts w:ascii="Arial" w:eastAsia="Arial" w:hAnsi="Arial" w:cs="Arial"/>
+          <w:sz w:val="26"/>
+          <w:szCs w:val="26"/>
+        </w:rPr>
+        <w:t>Linear Progress Indicator]A column of 1 pixel width is in different color in KitKat device, Only Tablet - Bug - Minor - Closed -</w:t>
+      </w:r>
+    </w:p>
+    <w:p>
+      <w:pPr>
+        <w:rPr>
+          <w:rFonts w:ascii="Arial" w:eastAsia="Arial" w:hAnsi="Arial" w:cs="Arial"/>
+          <w:sz w:val="26"/>
+          <w:szCs w:val="26"/>
+        </w:rPr>
+      </w:pPr>
+    </w:p>
+    <w:p>
+      <w:pPr>
+        <w:rPr>
+          <w:rFonts w:ascii="Arial" w:eastAsia="Arial" w:hAnsi="Arial" w:cs="Arial"/>
+          <w:b/>
+          <w:sz w:val="26"/>
+          <w:szCs w:val="26"/>
+        </w:rPr>
+      </w:pPr>
+    </w:p>
+    <w:p>
+      <w:pPr>
+        <w:rPr>
+          <w:rFonts w:ascii="Arial" w:eastAsia="Arial" w:hAnsi="Arial" w:cs="Arial"/>
+          <w:b/>
+          <w:sz w:val="26"/>
+          <w:szCs w:val="26"/>
+        </w:rPr>
+      </w:pPr>
+      <w:r>
+        <w:rPr>
+          <w:rFonts w:ascii="Arial" w:eastAsia="Arial" w:hAnsi="Arial" w:cs="Arial"/>
+          <w:b/>
+          <w:sz w:val="26"/>
+          <w:szCs w:val="26"/>
+        </w:rPr>
+        <w:t>SPRINT - MUITK.PI16.5.Sprint3</w:t>
+      </w:r>
+    </w:p>
+    <w:p>
+      <w:pPr>
+        <w:rPr>
+          <w:rFonts w:ascii="Arial" w:eastAsia="Arial" w:hAnsi="Arial" w:cs="Arial"/>
+          <w:sz w:val="26"/>
+          <w:szCs w:val="26"/>
+        </w:rPr>
+      </w:pPr>
+      <w:r>
+        <w:rPr>
+          <w:rFonts w:ascii="Arial" w:eastAsia="Arial" w:hAnsi="Arial" w:cs="Arial"/>
+          <w:sz w:val="26"/>
+          <w:szCs w:val="26"/>
+        </w:rPr>
+        <w:t>EHUFA-1038 - Android: SPIKE-Integration of DLS toolkit in propositions</w:t>
+      </w:r>
+    </w:p>
+    <w:p>
+      <w:pPr>
+        <w:rPr>
+          <w:rFonts w:ascii="Arial" w:eastAsia="Arial" w:hAnsi="Arial" w:cs="Arial"/>
+          <w:sz w:val="26"/>
+          <w:szCs w:val="26"/>
+        </w:rPr>
+      </w:pPr>
+      <w:r>
+        <w:rPr>
+          <w:rFonts w:ascii="Arial" w:eastAsia="Arial" w:hAnsi="Arial" w:cs="Arial"/>
+          <w:sz w:val="26"/>
+          <w:szCs w:val="26"/>
+        </w:rPr>
+        <w:t>EHUFA-1152 - Android: Toggle Switch: Layout and Configuration</w:t>
+      </w:r>
+    </w:p>
+    <w:p>
+      <w:pPr>
+        <w:rPr>
+          <w:rFonts w:ascii="Arial" w:eastAsia="Arial" w:hAnsi="Arial" w:cs="Arial"/>
+          <w:sz w:val="26"/>
+          <w:szCs w:val="26"/>
+        </w:rPr>
+      </w:pPr>
+      <w:r>
+        <w:rPr>
+          <w:rFonts w:ascii="Arial" w:eastAsia="Arial" w:hAnsi="Arial" w:cs="Arial"/>
+          <w:sz w:val="26"/>
+          <w:szCs w:val="26"/>
+        </w:rPr>
+        <w:t xml:space="preserve">EHUFA-1154 - Android: </w:t>
+      </w:r>
+      <w:proofErr w:type="spellStart"/>
+      <w:r>
+        <w:rPr>
+          <w:rFonts w:ascii="Arial" w:eastAsia="Arial" w:hAnsi="Arial" w:cs="Arial"/>
+          <w:sz w:val="26"/>
+          <w:szCs w:val="26"/>
+        </w:rPr>
+        <w:t>ToggleSwitch</w:t>
+      </w:r>
+      <w:proofErr w:type="spellEnd"/>
+      <w:r>
+        <w:rPr>
+          <w:rFonts w:ascii="Arial" w:eastAsia="Arial" w:hAnsi="Arial" w:cs="Arial"/>
+          <w:sz w:val="26"/>
+          <w:szCs w:val="26"/>
+        </w:rPr>
+        <w:t>-Colors</w:t>
+      </w:r>
+    </w:p>
+    <w:p>
+      <w:pPr>
+        <w:rPr>
+          <w:rFonts w:ascii="Arial" w:eastAsia="Arial" w:hAnsi="Arial" w:cs="Arial"/>
+          <w:sz w:val="26"/>
+          <w:szCs w:val="26"/>
+        </w:rPr>
+      </w:pPr>
+      <w:r>
+        <w:rPr>
+          <w:rFonts w:ascii="Arial" w:eastAsia="Arial" w:hAnsi="Arial" w:cs="Arial"/>
+          <w:sz w:val="26"/>
+          <w:szCs w:val="26"/>
+        </w:rPr>
+        <w:t>EHUFA-1162 - Android: Alert- Layout and Configuration</w:t>
+      </w:r>
+    </w:p>
+    <w:p>
+      <w:pPr>
+        <w:rPr>
+          <w:rFonts w:ascii="Arial" w:eastAsia="Arial" w:hAnsi="Arial" w:cs="Arial"/>
+          <w:sz w:val="26"/>
+          <w:szCs w:val="26"/>
+        </w:rPr>
+      </w:pPr>
+      <w:r>
+        <w:rPr>
+          <w:rFonts w:ascii="Arial" w:eastAsia="Arial" w:hAnsi="Arial" w:cs="Arial"/>
+          <w:sz w:val="26"/>
+          <w:szCs w:val="26"/>
+        </w:rPr>
+        <w:t>EHUFA-1164 - Android: Alert Colors</w:t>
+      </w:r>
+    </w:p>
+    <w:p>
+      <w:pPr>
+        <w:rPr>
+          <w:rFonts w:ascii="Arial" w:eastAsia="Arial" w:hAnsi="Arial" w:cs="Arial"/>
+          <w:sz w:val="26"/>
+          <w:szCs w:val="26"/>
+        </w:rPr>
+      </w:pPr>
+      <w:r>
+        <w:rPr>
+          <w:rFonts w:ascii="Arial" w:eastAsia="Arial" w:hAnsi="Arial" w:cs="Arial"/>
+          <w:sz w:val="26"/>
+          <w:szCs w:val="26"/>
+        </w:rPr>
+        <w:t>EHUFA-1166 - Android: Quiet Button</w:t>
+      </w:r>
+    </w:p>
+    <w:p>
+      <w:pPr>
+        <w:rPr>
+          <w:rFonts w:ascii="Arial" w:eastAsia="Arial" w:hAnsi="Arial" w:cs="Arial"/>
+          <w:sz w:val="26"/>
+          <w:szCs w:val="26"/>
+        </w:rPr>
+      </w:pPr>
+      <w:r>
+        <w:rPr>
+          <w:rFonts w:ascii="Arial" w:eastAsia="Arial" w:hAnsi="Arial" w:cs="Arial"/>
+          <w:sz w:val="26"/>
+          <w:szCs w:val="26"/>
+        </w:rPr>
+        <w:t>EHUFA-1183 - Wrong implementation in the theme generator flow- -</w:t>
+      </w:r>
+    </w:p>
+    <w:p>
+      <w:pPr>
+        <w:rPr>
+          <w:rFonts w:ascii="Arial" w:eastAsia="Arial" w:hAnsi="Arial" w:cs="Arial"/>
+          <w:sz w:val="26"/>
+          <w:szCs w:val="26"/>
+        </w:rPr>
+      </w:pPr>
+      <w:r>
+        <w:rPr>
+          <w:rFonts w:ascii="Arial" w:eastAsia="Arial" w:hAnsi="Arial" w:cs="Arial"/>
+          <w:sz w:val="26"/>
+          <w:szCs w:val="26"/>
+        </w:rPr>
+        <w:t>EHUFA-1187 - [Android Test</w:t>
+      </w:r>
+      <w:proofErr w:type="gramStart"/>
+      <w:r>
+        <w:rPr>
+          <w:rFonts w:ascii="Arial" w:eastAsia="Arial" w:hAnsi="Arial" w:cs="Arial"/>
+          <w:sz w:val="26"/>
+          <w:szCs w:val="26"/>
+        </w:rPr>
+        <w:t>]Disabled</w:t>
+      </w:r>
+      <w:proofErr w:type="gramEnd"/>
+      <w:r>
+        <w:rPr>
+          <w:rFonts w:ascii="Arial" w:eastAsia="Arial" w:hAnsi="Arial" w:cs="Arial"/>
+          <w:sz w:val="26"/>
+          <w:szCs w:val="26"/>
+        </w:rPr>
+        <w:t xml:space="preserve"> filled text, text color is not as expected in L,B,VD - Bug - Minor - Closed - -</w:t>
+      </w:r>
+    </w:p>
+    <w:p>
+      <w:pPr>
+        <w:rPr>
+          <w:rFonts w:ascii="Arial" w:eastAsia="Arial" w:hAnsi="Arial" w:cs="Arial"/>
+          <w:sz w:val="26"/>
+          <w:szCs w:val="26"/>
+        </w:rPr>
+      </w:pPr>
+    </w:p>
+    <w:p>
+      <w:pPr>
+        <w:rPr>
+          <w:rFonts w:ascii="Arial" w:eastAsia="Arial" w:hAnsi="Arial" w:cs="Arial"/>
+          <w:sz w:val="26"/>
+          <w:szCs w:val="26"/>
+        </w:rPr>
+      </w:pPr>
+    </w:p>
+    <w:p>
+      <w:pPr>
+        <w:rPr>
+          <w:rFonts w:ascii="Arial" w:eastAsia="Arial" w:hAnsi="Arial" w:cs="Arial"/>
+          <w:b/>
+          <w:sz w:val="26"/>
+          <w:szCs w:val="26"/>
+        </w:rPr>
+      </w:pPr>
+      <w:r>
+        <w:rPr>
+          <w:rFonts w:ascii="Arial" w:eastAsia="Arial" w:hAnsi="Arial" w:cs="Arial"/>
+          <w:b/>
+          <w:sz w:val="26"/>
+          <w:szCs w:val="26"/>
+        </w:rPr>
+        <w:t>SPRINT - MUITK.PI16.5.Sprint2</w:t>
+      </w:r>
+    </w:p>
+    <w:p>
+      <w:pPr>
+        <w:rPr>
+          <w:rFonts w:ascii="Arial" w:eastAsia="Arial" w:hAnsi="Arial" w:cs="Arial"/>
+          <w:sz w:val="26"/>
+          <w:szCs w:val="26"/>
+        </w:rPr>
+      </w:pPr>
+      <w:r>
+        <w:rPr>
+          <w:rFonts w:ascii="Arial" w:eastAsia="Arial" w:hAnsi="Arial" w:cs="Arial"/>
+          <w:sz w:val="26"/>
+          <w:szCs w:val="26"/>
+        </w:rPr>
+        <w:t>EHUFA-991 - Android: DLS Theme Generator</w:t>
+      </w:r>
+    </w:p>
+    <w:p>
+      <w:pPr>
+        <w:rPr>
+          <w:rFonts w:ascii="Arial" w:eastAsia="Arial" w:hAnsi="Arial" w:cs="Arial"/>
+          <w:sz w:val="26"/>
+          <w:szCs w:val="26"/>
+        </w:rPr>
+      </w:pPr>
+      <w:r>
+        <w:rPr>
+          <w:rFonts w:ascii="Arial" w:eastAsia="Arial" w:hAnsi="Arial" w:cs="Arial"/>
+          <w:sz w:val="26"/>
+          <w:szCs w:val="26"/>
+        </w:rPr>
+        <w:t>EHUFA-1148 - Android: Extended Button</w:t>
+      </w:r>
+    </w:p>
+    <w:p>
+      <w:pPr>
+        <w:rPr>
+          <w:rFonts w:ascii="Arial" w:eastAsia="Arial" w:hAnsi="Arial" w:cs="Arial"/>
+          <w:sz w:val="26"/>
+          <w:szCs w:val="26"/>
+        </w:rPr>
+      </w:pPr>
+      <w:r>
+        <w:rPr>
+          <w:rFonts w:ascii="Arial" w:eastAsia="Arial" w:hAnsi="Arial" w:cs="Arial"/>
+          <w:sz w:val="26"/>
+          <w:szCs w:val="26"/>
+        </w:rPr>
+        <w:t xml:space="preserve">EHUFA-1158 - Android: Automatic testing using </w:t>
+      </w:r>
+      <w:proofErr w:type="spellStart"/>
+      <w:r>
+        <w:rPr>
+          <w:rFonts w:ascii="Arial" w:eastAsia="Arial" w:hAnsi="Arial" w:cs="Arial"/>
+          <w:sz w:val="26"/>
+          <w:szCs w:val="26"/>
+        </w:rPr>
+        <w:t>json</w:t>
+      </w:r>
+      <w:proofErr w:type="spellEnd"/>
+      <w:r>
+        <w:rPr>
+          <w:rFonts w:ascii="Arial" w:eastAsia="Arial" w:hAnsi="Arial" w:cs="Arial"/>
+          <w:sz w:val="26"/>
+          <w:szCs w:val="26"/>
+        </w:rPr>
+        <w:t xml:space="preserve"> or </w:t>
+      </w:r>
+      <w:proofErr w:type="spellStart"/>
+      <w:r>
+        <w:rPr>
+          <w:rFonts w:ascii="Arial" w:eastAsia="Arial" w:hAnsi="Arial" w:cs="Arial"/>
+          <w:sz w:val="26"/>
+          <w:szCs w:val="26"/>
+        </w:rPr>
+        <w:t>yaml</w:t>
+      </w:r>
+      <w:proofErr w:type="spellEnd"/>
+      <w:r>
+        <w:rPr>
+          <w:rFonts w:ascii="Arial" w:eastAsia="Arial" w:hAnsi="Arial" w:cs="Arial"/>
+          <w:sz w:val="26"/>
+          <w:szCs w:val="26"/>
+        </w:rPr>
+        <w:t xml:space="preserve"> (SPIKE)</w:t>
+      </w:r>
+    </w:p>
+    <w:p>
+      <w:pPr>
+        <w:rPr>
+          <w:rFonts w:ascii="Arial" w:eastAsia="Arial" w:hAnsi="Arial" w:cs="Arial"/>
+          <w:sz w:val="26"/>
+          <w:szCs w:val="26"/>
+        </w:rPr>
+      </w:pPr>
+      <w:r>
+        <w:rPr>
+          <w:rFonts w:ascii="Arial" w:eastAsia="Arial" w:hAnsi="Arial" w:cs="Arial"/>
+          <w:sz w:val="26"/>
+          <w:szCs w:val="26"/>
+        </w:rPr>
+        <w:t xml:space="preserve">EHUFA-1170 - [Android Test] App crashes when text box activity </w:t>
+      </w:r>
+      <w:proofErr w:type="gramStart"/>
+      <w:r>
+        <w:rPr>
+          <w:rFonts w:ascii="Arial" w:eastAsia="Arial" w:hAnsi="Arial" w:cs="Arial"/>
+          <w:sz w:val="26"/>
+          <w:szCs w:val="26"/>
+        </w:rPr>
+        <w:t>is launched</w:t>
+      </w:r>
+      <w:proofErr w:type="gramEnd"/>
+      <w:r>
+        <w:rPr>
+          <w:rFonts w:ascii="Arial" w:eastAsia="Arial" w:hAnsi="Arial" w:cs="Arial"/>
+          <w:sz w:val="26"/>
+          <w:szCs w:val="26"/>
+        </w:rPr>
+        <w:t xml:space="preserve"> after orientation change</w:t>
+      </w:r>
+    </w:p>
+    <w:p>
+      <w:pPr>
+        <w:rPr>
+          <w:rFonts w:ascii="Arial" w:eastAsia="Arial" w:hAnsi="Arial" w:cs="Arial"/>
+          <w:sz w:val="26"/>
+          <w:szCs w:val="26"/>
+        </w:rPr>
+      </w:pPr>
+      <w:r>
+        <w:rPr>
+          <w:rFonts w:ascii="Arial" w:eastAsia="Arial" w:hAnsi="Arial" w:cs="Arial"/>
+          <w:sz w:val="26"/>
+          <w:szCs w:val="26"/>
+        </w:rPr>
+        <w:t xml:space="preserve">EHUFA-1171 - [Android Test] GB-Bright tonal </w:t>
+      </w:r>
+      <w:proofErr w:type="gramStart"/>
+      <w:r>
+        <w:rPr>
+          <w:rFonts w:ascii="Arial" w:eastAsia="Arial" w:hAnsi="Arial" w:cs="Arial"/>
+          <w:sz w:val="26"/>
+          <w:szCs w:val="26"/>
+        </w:rPr>
+        <w:t>range :</w:t>
+      </w:r>
+      <w:proofErr w:type="gramEnd"/>
+      <w:r>
+        <w:rPr>
+          <w:rFonts w:ascii="Arial" w:eastAsia="Arial" w:hAnsi="Arial" w:cs="Arial"/>
+          <w:sz w:val="26"/>
+          <w:szCs w:val="26"/>
+        </w:rPr>
+        <w:t xml:space="preserve"> White space observed in the corners of the text box</w:t>
+      </w:r>
+    </w:p>
+    <w:p>
+      <w:pPr>
+        <w:rPr>
+          <w:rFonts w:ascii="Arial" w:eastAsia="Arial" w:hAnsi="Arial" w:cs="Arial"/>
+          <w:sz w:val="26"/>
+          <w:szCs w:val="26"/>
+        </w:rPr>
+      </w:pPr>
+      <w:r>
+        <w:rPr>
+          <w:rFonts w:ascii="Arial" w:eastAsia="Arial" w:hAnsi="Arial" w:cs="Arial"/>
+          <w:sz w:val="26"/>
+          <w:szCs w:val="26"/>
+        </w:rPr>
+        <w:t>EHUFA-1174 - Android: Build and Release process</w:t>
+      </w:r>
+    </w:p>
+    <w:p>
+      <w:pPr>
+        <w:rPr>
+          <w:rFonts w:ascii="Arial" w:eastAsia="Arial" w:hAnsi="Arial" w:cs="Arial"/>
+          <w:sz w:val="26"/>
+          <w:szCs w:val="26"/>
+        </w:rPr>
+      </w:pPr>
+      <w:r>
+        <w:rPr>
+          <w:rFonts w:ascii="Arial" w:eastAsia="Arial" w:hAnsi="Arial" w:cs="Arial"/>
+          <w:sz w:val="26"/>
+          <w:szCs w:val="26"/>
+        </w:rPr>
+        <w:t xml:space="preserve">EHUFA-1181 - Default setting of the </w:t>
+      </w:r>
+      <w:proofErr w:type="gramStart"/>
+      <w:r>
+        <w:rPr>
+          <w:rFonts w:ascii="Arial" w:eastAsia="Arial" w:hAnsi="Arial" w:cs="Arial"/>
+          <w:sz w:val="26"/>
+          <w:szCs w:val="26"/>
+        </w:rPr>
+        <w:t>theme setting</w:t>
+      </w:r>
+      <w:proofErr w:type="gramEnd"/>
+      <w:r>
+        <w:rPr>
+          <w:rFonts w:ascii="Arial" w:eastAsia="Arial" w:hAnsi="Arial" w:cs="Arial"/>
+          <w:sz w:val="26"/>
+          <w:szCs w:val="26"/>
+        </w:rPr>
+        <w:t xml:space="preserve"> page is not as per the design</w:t>
+      </w:r>
+    </w:p>
+    <w:p>
+      <w:pPr>
+        <w:rPr>
+          <w:rFonts w:ascii="Arial" w:eastAsia="Arial" w:hAnsi="Arial" w:cs="Arial"/>
+          <w:sz w:val="26"/>
+          <w:szCs w:val="26"/>
+        </w:rPr>
+      </w:pPr>
+      <w:r>
+        <w:rPr>
+          <w:rFonts w:ascii="Arial" w:eastAsia="Arial" w:hAnsi="Arial" w:cs="Arial"/>
+          <w:sz w:val="26"/>
+          <w:szCs w:val="26"/>
+        </w:rPr>
+        <w:t xml:space="preserve">EHUFA-1182 - Hamburger icon is displayed </w:t>
+      </w:r>
+      <w:proofErr w:type="spellStart"/>
+      <w:r>
+        <w:rPr>
+          <w:rFonts w:ascii="Arial" w:eastAsia="Arial" w:hAnsi="Arial" w:cs="Arial"/>
+          <w:sz w:val="26"/>
+          <w:szCs w:val="26"/>
+        </w:rPr>
+        <w:t>inplace</w:t>
+      </w:r>
+      <w:proofErr w:type="spellEnd"/>
+      <w:r>
+        <w:rPr>
+          <w:rFonts w:ascii="Arial" w:eastAsia="Arial" w:hAnsi="Arial" w:cs="Arial"/>
+          <w:sz w:val="26"/>
+          <w:szCs w:val="26"/>
+        </w:rPr>
+        <w:t xml:space="preserve"> of back icon after setting the theme</w:t>
+      </w:r>
+    </w:p>
+    <w:p>
+      <w:pPr>
+        <w:rPr>
+          <w:rFonts w:ascii="Arial" w:eastAsia="Arial" w:hAnsi="Arial" w:cs="Arial"/>
+          <w:sz w:val="26"/>
+          <w:szCs w:val="26"/>
+        </w:rPr>
+      </w:pPr>
+      <w:r>
+        <w:rPr>
+          <w:rFonts w:ascii="Arial" w:eastAsia="Arial" w:hAnsi="Arial" w:cs="Arial"/>
+          <w:sz w:val="26"/>
+          <w:szCs w:val="26"/>
+        </w:rPr>
+        <w:t>EHUFA-1184 - Unstable behavior observed when "Content area color" is set to "Very dark" tonal range</w:t>
+      </w:r>
+    </w:p>
+    <w:p>
+      <w:pPr>
+        <w:rPr>
+          <w:rFonts w:ascii="Arial" w:eastAsia="Arial" w:hAnsi="Arial" w:cs="Arial"/>
+          <w:sz w:val="26"/>
+          <w:szCs w:val="26"/>
+        </w:rPr>
+      </w:pPr>
+      <w:r>
+        <w:rPr>
+          <w:rFonts w:ascii="Arial" w:eastAsia="Arial" w:hAnsi="Arial" w:cs="Arial"/>
+          <w:sz w:val="26"/>
+          <w:szCs w:val="26"/>
+        </w:rPr>
+        <w:t xml:space="preserve">EHUFA-1185 - Incorrect color </w:t>
+      </w:r>
+      <w:proofErr w:type="gramStart"/>
+      <w:r>
+        <w:rPr>
+          <w:rFonts w:ascii="Arial" w:eastAsia="Arial" w:hAnsi="Arial" w:cs="Arial"/>
+          <w:sz w:val="26"/>
+          <w:szCs w:val="26"/>
+        </w:rPr>
+        <w:t>is displayed</w:t>
+      </w:r>
+      <w:proofErr w:type="gramEnd"/>
+      <w:r>
+        <w:rPr>
+          <w:rFonts w:ascii="Arial" w:eastAsia="Arial" w:hAnsi="Arial" w:cs="Arial"/>
+          <w:sz w:val="26"/>
+          <w:szCs w:val="26"/>
+        </w:rPr>
+        <w:t xml:space="preserve"> in "Content area UL tonal range"</w:t>
+      </w:r>
+    </w:p>
+    <w:p>
+      <w:pPr>
+        <w:rPr>
+          <w:rFonts w:ascii="Arial" w:eastAsia="Arial" w:hAnsi="Arial" w:cs="Arial"/>
+          <w:sz w:val="26"/>
+          <w:szCs w:val="26"/>
+        </w:rPr>
+      </w:pPr>
+      <w:r>
+        <w:rPr>
+          <w:rFonts w:ascii="Arial" w:eastAsia="Arial" w:hAnsi="Arial" w:cs="Arial"/>
+          <w:sz w:val="26"/>
+          <w:szCs w:val="26"/>
+        </w:rPr>
+        <w:t>EHUFA-1186 - Theme generator sets the theme even without tapping "Set"</w:t>
+      </w:r>
+    </w:p>
+    <w:p>
+      <w:pPr>
+        <w:rPr>
+          <w:rFonts w:ascii="Arial" w:eastAsia="Arial" w:hAnsi="Arial" w:cs="Arial"/>
+          <w:sz w:val="26"/>
+          <w:szCs w:val="26"/>
+        </w:rPr>
+      </w:pPr>
+      <w:r>
+        <w:rPr>
+          <w:rFonts w:ascii="Arial" w:eastAsia="Arial" w:hAnsi="Arial" w:cs="Arial"/>
+          <w:sz w:val="26"/>
+          <w:szCs w:val="26"/>
+        </w:rPr>
+        <w:t xml:space="preserve">EHUFA-1188 - "Set" icon disappears when the orientation </w:t>
+      </w:r>
+      <w:proofErr w:type="gramStart"/>
+      <w:r>
+        <w:rPr>
+          <w:rFonts w:ascii="Arial" w:eastAsia="Arial" w:hAnsi="Arial" w:cs="Arial"/>
+          <w:sz w:val="26"/>
+          <w:szCs w:val="26"/>
+        </w:rPr>
+        <w:t>is changed</w:t>
+      </w:r>
+      <w:proofErr w:type="gramEnd"/>
+      <w:r>
+        <w:rPr>
+          <w:rFonts w:ascii="Arial" w:eastAsia="Arial" w:hAnsi="Arial" w:cs="Arial"/>
+          <w:sz w:val="26"/>
+          <w:szCs w:val="26"/>
+        </w:rPr>
+        <w:t xml:space="preserve"> in theme generator page</w:t>
+      </w:r>
+    </w:p>
+    <w:p>
+      <w:pPr>
+        <w:rPr>
+          <w:rFonts w:ascii="Arial" w:eastAsia="Arial" w:hAnsi="Arial" w:cs="Arial"/>
+          <w:sz w:val="26"/>
+          <w:szCs w:val="26"/>
+        </w:rPr>
+      </w:pPr>
+      <w:r>
+        <w:rPr>
+          <w:rFonts w:ascii="Arial" w:eastAsia="Arial" w:hAnsi="Arial" w:cs="Arial"/>
+          <w:sz w:val="26"/>
+          <w:szCs w:val="26"/>
+        </w:rPr>
+        <w:t>EHUFA-1189 - Tick mark/Text color in theme generator page is not as per the design</w:t>
+      </w:r>
+    </w:p>
+    <w:p>
+      <w:pPr>
+        <w:rPr>
+          <w:rFonts w:ascii="Arial" w:eastAsia="Arial" w:hAnsi="Arial" w:cs="Arial"/>
+          <w:sz w:val="26"/>
+          <w:szCs w:val="26"/>
+        </w:rPr>
+      </w:pPr>
+      <w:r>
+        <w:rPr>
+          <w:rFonts w:ascii="Arial" w:eastAsia="Arial" w:hAnsi="Arial" w:cs="Arial"/>
+          <w:sz w:val="26"/>
+          <w:szCs w:val="26"/>
+        </w:rPr>
+        <w:t xml:space="preserve">EHUFA-1190 - Tick mark in </w:t>
+      </w:r>
+      <w:proofErr w:type="spellStart"/>
+      <w:r>
+        <w:rPr>
+          <w:rFonts w:ascii="Arial" w:eastAsia="Arial" w:hAnsi="Arial" w:cs="Arial"/>
+          <w:sz w:val="26"/>
+          <w:szCs w:val="26"/>
+        </w:rPr>
+        <w:t>themegenrator</w:t>
+      </w:r>
+      <w:proofErr w:type="spellEnd"/>
+      <w:r>
+        <w:rPr>
+          <w:rFonts w:ascii="Arial" w:eastAsia="Arial" w:hAnsi="Arial" w:cs="Arial"/>
+          <w:sz w:val="26"/>
+          <w:szCs w:val="26"/>
+        </w:rPr>
+        <w:t xml:space="preserve"> page should auto scale and size should be as per the design</w:t>
+      </w:r>
+    </w:p>
+    <w:p>
+      <w:pPr>
+        <w:rPr>
+          <w:rFonts w:ascii="Arial" w:eastAsia="Arial" w:hAnsi="Arial" w:cs="Arial"/>
+          <w:sz w:val="26"/>
+          <w:szCs w:val="26"/>
+        </w:rPr>
+      </w:pPr>
+      <w:r>
+        <w:rPr>
+          <w:rFonts w:ascii="Arial" w:eastAsia="Arial" w:hAnsi="Arial" w:cs="Arial"/>
+          <w:sz w:val="26"/>
+          <w:szCs w:val="26"/>
+        </w:rPr>
         <w:lastRenderedPageBreak/>
-        <w:t>EHUFA-1248 - [Android Test][Linear Progress Indicator]A column of 1 pixel width is in different color in KitKat device, Only Tablet - Bug - Minor - Closed -</w:t>
-      </w:r>
-    </w:p>
-    <w:p>
-      <w:pPr>
-        <w:rPr>
-          <w:rFonts w:ascii="Arial" w:eastAsia="Arial" w:hAnsi="Arial" w:cs="Arial"/>
-          <w:sz w:val="26"/>
-          <w:szCs w:val="26"/>
-        </w:rPr>
-      </w:pPr>
-    </w:p>
-    <w:p>
-      <w:pPr>
-        <w:rPr>
-          <w:rFonts w:ascii="Arial" w:eastAsia="Arial" w:hAnsi="Arial" w:cs="Arial"/>
-          <w:b/>
-          <w:sz w:val="26"/>
-          <w:szCs w:val="26"/>
-        </w:rPr>
-      </w:pPr>
-    </w:p>
-    <w:p>
-      <w:pPr>
-        <w:rPr>
-          <w:rFonts w:ascii="Arial" w:eastAsia="Arial" w:hAnsi="Arial" w:cs="Arial"/>
-          <w:b/>
-          <w:sz w:val="26"/>
-          <w:szCs w:val="26"/>
-        </w:rPr>
-      </w:pPr>
-      <w:r>
-        <w:rPr>
-          <w:rFonts w:ascii="Arial" w:eastAsia="Arial" w:hAnsi="Arial" w:cs="Arial"/>
-          <w:b/>
-          <w:sz w:val="26"/>
-          <w:szCs w:val="26"/>
-        </w:rPr>
-        <w:t>SPRINT - MUITK.PI16.5.Sprint3</w:t>
-      </w:r>
-    </w:p>
-    <w:p>
-      <w:pPr>
-        <w:rPr>
-          <w:rFonts w:ascii="Arial" w:eastAsia="Arial" w:hAnsi="Arial" w:cs="Arial"/>
-          <w:sz w:val="26"/>
-          <w:szCs w:val="26"/>
-        </w:rPr>
-      </w:pPr>
-      <w:r>
-        <w:rPr>
-          <w:rFonts w:ascii="Arial" w:eastAsia="Arial" w:hAnsi="Arial" w:cs="Arial"/>
-          <w:sz w:val="26"/>
-          <w:szCs w:val="26"/>
-        </w:rPr>
-        <w:t>EHUFA-1038 - Android: SPIKE-Integration of DLS toolkit in propositions</w:t>
-      </w:r>
-    </w:p>
-    <w:p>
-      <w:pPr>
-        <w:rPr>
-          <w:rFonts w:ascii="Arial" w:eastAsia="Arial" w:hAnsi="Arial" w:cs="Arial"/>
-          <w:sz w:val="26"/>
-          <w:szCs w:val="26"/>
-        </w:rPr>
-      </w:pPr>
-      <w:r>
-        <w:rPr>
-          <w:rFonts w:ascii="Arial" w:eastAsia="Arial" w:hAnsi="Arial" w:cs="Arial"/>
-          <w:sz w:val="26"/>
-          <w:szCs w:val="26"/>
-        </w:rPr>
-        <w:t>EHUFA-1152 - Android: Toggle Switch: Layout and Configuration</w:t>
-      </w:r>
-    </w:p>
-    <w:p>
-      <w:pPr>
-        <w:rPr>
-          <w:rFonts w:ascii="Arial" w:eastAsia="Arial" w:hAnsi="Arial" w:cs="Arial"/>
-          <w:sz w:val="26"/>
-          <w:szCs w:val="26"/>
-        </w:rPr>
-      </w:pPr>
-      <w:r>
-        <w:rPr>
-          <w:rFonts w:ascii="Arial" w:eastAsia="Arial" w:hAnsi="Arial" w:cs="Arial"/>
-          <w:sz w:val="26"/>
-          <w:szCs w:val="26"/>
-        </w:rPr>
-        <w:t>EHUFA-1154 - Android: ToggleSwitch-Colors</w:t>
-      </w:r>
-    </w:p>
-    <w:p>
-      <w:pPr>
-        <w:rPr>
-          <w:rFonts w:ascii="Arial" w:eastAsia="Arial" w:hAnsi="Arial" w:cs="Arial"/>
-          <w:sz w:val="26"/>
-          <w:szCs w:val="26"/>
-        </w:rPr>
-      </w:pPr>
-      <w:r>
-        <w:rPr>
-          <w:rFonts w:ascii="Arial" w:eastAsia="Arial" w:hAnsi="Arial" w:cs="Arial"/>
-          <w:sz w:val="26"/>
-          <w:szCs w:val="26"/>
-        </w:rPr>
-        <w:t>EHUFA-1162 - Android: Alert- Layout and Configuration</w:t>
-      </w:r>
-    </w:p>
-    <w:p>
-      <w:pPr>
-        <w:rPr>
-          <w:rFonts w:ascii="Arial" w:eastAsia="Arial" w:hAnsi="Arial" w:cs="Arial"/>
-          <w:sz w:val="26"/>
-          <w:szCs w:val="26"/>
-        </w:rPr>
-      </w:pPr>
-      <w:r>
-        <w:rPr>
-          <w:rFonts w:ascii="Arial" w:eastAsia="Arial" w:hAnsi="Arial" w:cs="Arial"/>
-          <w:sz w:val="26"/>
-          <w:szCs w:val="26"/>
-        </w:rPr>
-        <w:t>EHUFA-1164 - Android: Alert Colors</w:t>
-      </w:r>
-    </w:p>
-    <w:p>
-      <w:pPr>
-        <w:rPr>
-          <w:rFonts w:ascii="Arial" w:eastAsia="Arial" w:hAnsi="Arial" w:cs="Arial"/>
-          <w:sz w:val="26"/>
-          <w:szCs w:val="26"/>
-        </w:rPr>
-      </w:pPr>
-      <w:r>
-        <w:rPr>
-          <w:rFonts w:ascii="Arial" w:eastAsia="Arial" w:hAnsi="Arial" w:cs="Arial"/>
-          <w:sz w:val="26"/>
-          <w:szCs w:val="26"/>
-        </w:rPr>
-        <w:t>EHUFA-1166 - Android: Quiet Button</w:t>
-      </w:r>
-    </w:p>
-    <w:p>
-      <w:pPr>
-        <w:rPr>
-          <w:rFonts w:ascii="Arial" w:eastAsia="Arial" w:hAnsi="Arial" w:cs="Arial"/>
-          <w:sz w:val="26"/>
-          <w:szCs w:val="26"/>
-        </w:rPr>
-      </w:pPr>
-      <w:r>
-        <w:rPr>
-          <w:rFonts w:ascii="Arial" w:eastAsia="Arial" w:hAnsi="Arial" w:cs="Arial"/>
-          <w:sz w:val="26"/>
-          <w:szCs w:val="26"/>
-        </w:rPr>
-        <w:t>EHUFA-1183 - Wrong implementation in the theme generator flow- -</w:t>
-      </w:r>
-    </w:p>
-    <w:p>
-      <w:pPr>
-        <w:rPr>
-          <w:rFonts w:ascii="Arial" w:eastAsia="Arial" w:hAnsi="Arial" w:cs="Arial"/>
-          <w:sz w:val="26"/>
-          <w:szCs w:val="26"/>
-        </w:rPr>
-      </w:pPr>
-      <w:r>
-        <w:rPr>
-          <w:rFonts w:ascii="Arial" w:eastAsia="Arial" w:hAnsi="Arial" w:cs="Arial"/>
-          <w:sz w:val="26"/>
-          <w:szCs w:val="26"/>
-        </w:rPr>
-        <w:t>EHUFA-1187 - [Android Test]Disabled filled text, text color is not as expected in L,B,VD - Bug - Minor - Closed - -</w:t>
-      </w:r>
-    </w:p>
-    <w:p>
-      <w:pPr>
-        <w:rPr>
-          <w:rFonts w:ascii="Arial" w:eastAsia="Arial" w:hAnsi="Arial" w:cs="Arial"/>
-          <w:sz w:val="26"/>
-          <w:szCs w:val="26"/>
-        </w:rPr>
-      </w:pPr>
-    </w:p>
-    <w:p>
-      <w:pPr>
-        <w:rPr>
-          <w:rFonts w:ascii="Arial" w:eastAsia="Arial" w:hAnsi="Arial" w:cs="Arial"/>
-          <w:sz w:val="26"/>
-          <w:szCs w:val="26"/>
-        </w:rPr>
-      </w:pPr>
-    </w:p>
-    <w:p>
-      <w:pPr>
-        <w:rPr>
-          <w:rFonts w:ascii="Arial" w:eastAsia="Arial" w:hAnsi="Arial" w:cs="Arial"/>
-          <w:b/>
-          <w:sz w:val="26"/>
-          <w:szCs w:val="26"/>
-        </w:rPr>
-      </w:pPr>
-      <w:r>
-        <w:rPr>
-          <w:rFonts w:ascii="Arial" w:eastAsia="Arial" w:hAnsi="Arial" w:cs="Arial"/>
-          <w:b/>
-          <w:sz w:val="26"/>
-          <w:szCs w:val="26"/>
-        </w:rPr>
-        <w:t>SPRINT - MUITK.PI16.5.Sprint2</w:t>
-      </w:r>
-    </w:p>
-    <w:p>
-      <w:pPr>
-        <w:rPr>
-          <w:rFonts w:ascii="Arial" w:eastAsia="Arial" w:hAnsi="Arial" w:cs="Arial"/>
-          <w:sz w:val="26"/>
-          <w:szCs w:val="26"/>
-        </w:rPr>
-      </w:pPr>
-      <w:r>
-        <w:rPr>
-          <w:rFonts w:ascii="Arial" w:eastAsia="Arial" w:hAnsi="Arial" w:cs="Arial"/>
-          <w:sz w:val="26"/>
-          <w:szCs w:val="26"/>
-        </w:rPr>
-        <w:t>EHUFA-991 - Android: DLS Theme Generator</w:t>
-      </w:r>
-    </w:p>
-    <w:p>
-      <w:pPr>
-        <w:rPr>
-          <w:rFonts w:ascii="Arial" w:eastAsia="Arial" w:hAnsi="Arial" w:cs="Arial"/>
-          <w:sz w:val="26"/>
-          <w:szCs w:val="26"/>
-        </w:rPr>
-      </w:pPr>
-      <w:r>
-        <w:rPr>
-          <w:rFonts w:ascii="Arial" w:eastAsia="Arial" w:hAnsi="Arial" w:cs="Arial"/>
-          <w:sz w:val="26"/>
-          <w:szCs w:val="26"/>
-        </w:rPr>
-        <w:t>EHUFA-1148 - Android: Extended Button</w:t>
-      </w:r>
-    </w:p>
-    <w:p>
-      <w:pPr>
-        <w:rPr>
-          <w:rFonts w:ascii="Arial" w:eastAsia="Arial" w:hAnsi="Arial" w:cs="Arial"/>
-          <w:sz w:val="26"/>
-          <w:szCs w:val="26"/>
-        </w:rPr>
-      </w:pPr>
-      <w:r>
-        <w:rPr>
-          <w:rFonts w:ascii="Arial" w:eastAsia="Arial" w:hAnsi="Arial" w:cs="Arial"/>
-          <w:sz w:val="26"/>
-          <w:szCs w:val="26"/>
-        </w:rPr>
-        <w:t>EHUFA-1158 - Android: Automatic testing using json or yaml (SPIKE)</w:t>
-      </w:r>
-    </w:p>
-    <w:p>
-      <w:pPr>
-        <w:rPr>
-          <w:rFonts w:ascii="Arial" w:eastAsia="Arial" w:hAnsi="Arial" w:cs="Arial"/>
-          <w:sz w:val="26"/>
-          <w:szCs w:val="26"/>
-        </w:rPr>
-      </w:pPr>
-      <w:r>
-        <w:rPr>
-          <w:rFonts w:ascii="Arial" w:eastAsia="Arial" w:hAnsi="Arial" w:cs="Arial"/>
-          <w:sz w:val="26"/>
-          <w:szCs w:val="26"/>
-        </w:rPr>
-        <w:t>EHUFA-1170 - [Android Test] App crashes when text box activity is launched after orientation change</w:t>
-      </w:r>
-    </w:p>
-    <w:p>
-      <w:pPr>
-        <w:rPr>
-          <w:rFonts w:ascii="Arial" w:eastAsia="Arial" w:hAnsi="Arial" w:cs="Arial"/>
-          <w:sz w:val="26"/>
-          <w:szCs w:val="26"/>
-        </w:rPr>
-      </w:pPr>
-      <w:r>
-        <w:rPr>
-          <w:rFonts w:ascii="Arial" w:eastAsia="Arial" w:hAnsi="Arial" w:cs="Arial"/>
-          <w:sz w:val="26"/>
-          <w:szCs w:val="26"/>
-        </w:rPr>
-        <w:t>EHUFA-1171 - [Android Test] GB-Bright tonal range : White space observed in the corners of the text box</w:t>
-      </w:r>
-    </w:p>
-    <w:p>
-      <w:pPr>
-        <w:rPr>
-          <w:rFonts w:ascii="Arial" w:eastAsia="Arial" w:hAnsi="Arial" w:cs="Arial"/>
-          <w:sz w:val="26"/>
-          <w:szCs w:val="26"/>
-        </w:rPr>
-      </w:pPr>
-      <w:r>
-        <w:rPr>
-          <w:rFonts w:ascii="Arial" w:eastAsia="Arial" w:hAnsi="Arial" w:cs="Arial"/>
-          <w:sz w:val="26"/>
-          <w:szCs w:val="26"/>
-        </w:rPr>
-        <w:t>EHUFA-1174 - Android: Build and Release process</w:t>
-      </w:r>
-    </w:p>
-    <w:p>
-      <w:pPr>
-        <w:rPr>
-          <w:rFonts w:ascii="Arial" w:eastAsia="Arial" w:hAnsi="Arial" w:cs="Arial"/>
-          <w:sz w:val="26"/>
-          <w:szCs w:val="26"/>
-        </w:rPr>
-      </w:pPr>
-      <w:r>
-        <w:rPr>
-          <w:rFonts w:ascii="Arial" w:eastAsia="Arial" w:hAnsi="Arial" w:cs="Arial"/>
-          <w:sz w:val="26"/>
-          <w:szCs w:val="26"/>
-        </w:rPr>
-        <w:t>EHUFA-1181 - Default setting of the theme setting page is not as per the design</w:t>
-      </w:r>
-    </w:p>
-    <w:p>
-      <w:pPr>
-        <w:rPr>
-          <w:rFonts w:ascii="Arial" w:eastAsia="Arial" w:hAnsi="Arial" w:cs="Arial"/>
-          <w:sz w:val="26"/>
-          <w:szCs w:val="26"/>
-        </w:rPr>
-      </w:pPr>
-      <w:r>
-        <w:rPr>
-          <w:rFonts w:ascii="Arial" w:eastAsia="Arial" w:hAnsi="Arial" w:cs="Arial"/>
-          <w:sz w:val="26"/>
-          <w:szCs w:val="26"/>
-        </w:rPr>
-        <w:t>EHUFA-1182 - Hamburger icon is displayed inplace of back icon after setting the theme</w:t>
-      </w:r>
-    </w:p>
-    <w:p>
-      <w:pPr>
-        <w:rPr>
-          <w:rFonts w:ascii="Arial" w:eastAsia="Arial" w:hAnsi="Arial" w:cs="Arial"/>
-          <w:sz w:val="26"/>
-          <w:szCs w:val="26"/>
-        </w:rPr>
-      </w:pPr>
-      <w:r>
-        <w:rPr>
-          <w:rFonts w:ascii="Arial" w:eastAsia="Arial" w:hAnsi="Arial" w:cs="Arial"/>
-          <w:sz w:val="26"/>
-          <w:szCs w:val="26"/>
-        </w:rPr>
-        <w:t>EHUFA-1184 - Unstable behavior observed when "Content area color" is set to "Very dark" tonal range</w:t>
-      </w:r>
-    </w:p>
-    <w:p>
-      <w:pPr>
-        <w:rPr>
-          <w:rFonts w:ascii="Arial" w:eastAsia="Arial" w:hAnsi="Arial" w:cs="Arial"/>
-          <w:sz w:val="26"/>
-          <w:szCs w:val="26"/>
-        </w:rPr>
-      </w:pPr>
-      <w:r>
-        <w:rPr>
-          <w:rFonts w:ascii="Arial" w:eastAsia="Arial" w:hAnsi="Arial" w:cs="Arial"/>
-          <w:sz w:val="26"/>
-          <w:szCs w:val="26"/>
-        </w:rPr>
-        <w:t>EHUFA-1185 - Incorrect color is displayed in "Content area UL tonal range"</w:t>
-      </w:r>
-    </w:p>
-    <w:p>
-      <w:pPr>
-        <w:rPr>
-          <w:rFonts w:ascii="Arial" w:eastAsia="Arial" w:hAnsi="Arial" w:cs="Arial"/>
-          <w:sz w:val="26"/>
-          <w:szCs w:val="26"/>
-        </w:rPr>
-      </w:pPr>
-      <w:r>
-        <w:rPr>
-          <w:rFonts w:ascii="Arial" w:eastAsia="Arial" w:hAnsi="Arial" w:cs="Arial"/>
-          <w:sz w:val="26"/>
-          <w:szCs w:val="26"/>
-        </w:rPr>
-        <w:t>EHUFA-1186 - Theme generator sets the theme even without tapping "Set"</w:t>
-      </w:r>
-    </w:p>
-    <w:p>
-      <w:pPr>
-        <w:rPr>
-          <w:rFonts w:ascii="Arial" w:eastAsia="Arial" w:hAnsi="Arial" w:cs="Arial"/>
-          <w:sz w:val="26"/>
-          <w:szCs w:val="26"/>
-        </w:rPr>
-      </w:pPr>
-      <w:r>
-        <w:rPr>
-          <w:rFonts w:ascii="Arial" w:eastAsia="Arial" w:hAnsi="Arial" w:cs="Arial"/>
-          <w:sz w:val="26"/>
-          <w:szCs w:val="26"/>
-        </w:rPr>
-        <w:t>EHUFA-1188 - "Set" icon disappears when the orientation is changed in theme generator page</w:t>
-      </w:r>
-    </w:p>
-    <w:p>
-      <w:pPr>
-        <w:rPr>
-          <w:rFonts w:ascii="Arial" w:eastAsia="Arial" w:hAnsi="Arial" w:cs="Arial"/>
-          <w:sz w:val="26"/>
-          <w:szCs w:val="26"/>
-        </w:rPr>
-      </w:pPr>
-      <w:r>
-        <w:rPr>
-          <w:rFonts w:ascii="Arial" w:eastAsia="Arial" w:hAnsi="Arial" w:cs="Arial"/>
-          <w:sz w:val="26"/>
-          <w:szCs w:val="26"/>
-        </w:rPr>
-        <w:t>EHUFA-1189 - Tick mark/Text color in theme generator page is not as per the design</w:t>
-      </w:r>
-    </w:p>
-    <w:p>
-      <w:pPr>
-        <w:rPr>
-          <w:rFonts w:ascii="Arial" w:eastAsia="Arial" w:hAnsi="Arial" w:cs="Arial"/>
-          <w:sz w:val="26"/>
-          <w:szCs w:val="26"/>
-        </w:rPr>
-      </w:pPr>
-      <w:r>
-        <w:rPr>
-          <w:rFonts w:ascii="Arial" w:eastAsia="Arial" w:hAnsi="Arial" w:cs="Arial"/>
-          <w:sz w:val="26"/>
-          <w:szCs w:val="26"/>
-        </w:rPr>
-        <w:t>EHUFA-1190 - Tick mark in themegenrator page should auto scale and size should be as per the design</w:t>
-      </w:r>
-    </w:p>
-    <w:p>
-      <w:pPr>
-        <w:rPr>
-          <w:rFonts w:ascii="Arial" w:eastAsia="Arial" w:hAnsi="Arial" w:cs="Arial"/>
-          <w:sz w:val="26"/>
-          <w:szCs w:val="26"/>
-        </w:rPr>
-      </w:pPr>
-      <w:r>
-        <w:rPr>
-          <w:rFonts w:ascii="Arial" w:eastAsia="Arial" w:hAnsi="Arial" w:cs="Arial"/>
-          <w:sz w:val="26"/>
-          <w:szCs w:val="26"/>
-        </w:rPr>
-        <w:t>EHUFA-1192 - Application background color is applied instead content color, when content color is selected in theme generator</w:t>
+        <w:t xml:space="preserve">EHUFA-1192 - Application background color is applied instead content color, when content color </w:t>
+      </w:r>
+      <w:proofErr w:type="gramStart"/>
+      <w:r>
+        <w:rPr>
+          <w:rFonts w:ascii="Arial" w:eastAsia="Arial" w:hAnsi="Arial" w:cs="Arial"/>
+          <w:sz w:val="26"/>
+          <w:szCs w:val="26"/>
+        </w:rPr>
+        <w:t>is selected</w:t>
+      </w:r>
+      <w:proofErr w:type="gramEnd"/>
+      <w:r>
+        <w:rPr>
+          <w:rFonts w:ascii="Arial" w:eastAsia="Arial" w:hAnsi="Arial" w:cs="Arial"/>
+          <w:sz w:val="26"/>
+          <w:szCs w:val="26"/>
+        </w:rPr>
+        <w:t xml:space="preserve"> in theme generator</w:t>
       </w:r>
     </w:p>
     <w:p>
@@ -8123,26 +9098,53 @@
           <w:sz w:val="26"/>
           <w:szCs w:val="26"/>
         </w:rPr>
-        <w:lastRenderedPageBreak/>
-        <w:t>EHUFA-1075 - PhilipsUIKit Change-Request: Configure Hamburger-menu Cache Logic.</w:t>
-      </w:r>
-    </w:p>
-    <w:p>
-      <w:pPr>
-        <w:rPr>
-          <w:rFonts w:ascii="Arial" w:eastAsia="Arial" w:hAnsi="Arial" w:cs="Arial"/>
-          <w:sz w:val="26"/>
-          <w:szCs w:val="26"/>
-        </w:rPr>
-      </w:pPr>
-      <w:r>
-        <w:rPr>
-          <w:rFonts w:ascii="Arial" w:eastAsia="Arial" w:hAnsi="Arial" w:cs="Arial"/>
-          <w:sz w:val="26"/>
-          <w:szCs w:val="26"/>
-        </w:rPr>
-        <w:t>EHUFA-1078 - Android: Support to Power Sleep for TabNavigation</w:t>
-      </w:r>
+        <w:t xml:space="preserve">EHUFA-1075 - </w:t>
+      </w:r>
+      <w:proofErr w:type="spellStart"/>
+      <w:r>
+        <w:rPr>
+          <w:rFonts w:ascii="Arial" w:eastAsia="Arial" w:hAnsi="Arial" w:cs="Arial"/>
+          <w:sz w:val="26"/>
+          <w:szCs w:val="26"/>
+        </w:rPr>
+        <w:t>PhilipsUIKit</w:t>
+      </w:r>
+      <w:proofErr w:type="spellEnd"/>
+      <w:r>
+        <w:rPr>
+          <w:rFonts w:ascii="Arial" w:eastAsia="Arial" w:hAnsi="Arial" w:cs="Arial"/>
+          <w:sz w:val="26"/>
+          <w:szCs w:val="26"/>
+        </w:rPr>
+        <w:t xml:space="preserve"> Change-Request: Configure Hamburger-menu Cache Logic.</w:t>
+      </w:r>
+    </w:p>
+    <w:p>
+      <w:pPr>
+        <w:rPr>
+          <w:rFonts w:ascii="Arial" w:eastAsia="Arial" w:hAnsi="Arial" w:cs="Arial"/>
+          <w:sz w:val="26"/>
+          <w:szCs w:val="26"/>
+        </w:rPr>
+      </w:pPr>
+      <w:r>
+        <w:rPr>
+          <w:rFonts w:ascii="Arial" w:eastAsia="Arial" w:hAnsi="Arial" w:cs="Arial"/>
+          <w:sz w:val="26"/>
+          <w:szCs w:val="26"/>
+        </w:rPr>
+        <w:t xml:space="preserve">EHUFA-1078 - Android: Support to Power Sleep for </w:t>
+      </w:r>
+      <w:proofErr w:type="spellStart"/>
+      <w:r>
+        <w:rPr>
+          <w:rFonts w:ascii="Arial" w:eastAsia="Arial" w:hAnsi="Arial" w:cs="Arial"/>
+          <w:sz w:val="26"/>
+          <w:szCs w:val="26"/>
+        </w:rPr>
+        <w:t>TabNavigation</w:t>
+      </w:r>
+      <w:proofErr w:type="spellEnd"/>
     </w:p>
     <w:p>
       <w:pPr>
@@ -8175,7 +9177,25 @@
           <w:sz w:val="26"/>
           <w:szCs w:val="26"/>
         </w:rPr>
-        <w:t>EHUFA-1132 - PowerSleep: Pull request for</w:t>
+        <w:t xml:space="preserve">EHUFA-1132 - </w:t>
+      </w:r>
+      <w:proofErr w:type="spellStart"/>
+      <w:r>
+        <w:rPr>
+          <w:rFonts w:ascii="Arial" w:eastAsia="Arial" w:hAnsi="Arial" w:cs="Arial"/>
+          <w:sz w:val="26"/>
+          <w:szCs w:val="26"/>
+        </w:rPr>
+        <w:t>PowerSleep</w:t>
+      </w:r>
+      <w:proofErr w:type="spellEnd"/>
+      <w:r>
+        <w:rPr>
+          <w:rFonts w:ascii="Arial" w:eastAsia="Arial" w:hAnsi="Arial" w:cs="Arial"/>
+          <w:sz w:val="26"/>
+          <w:szCs w:val="26"/>
+        </w:rPr>
+        <w:t>: Pull request for</w:t>
       </w:r>
     </w:p>
     <w:p>
@@ -8331,7 +9351,25 @@
           <w:sz w:val="26"/>
           <w:szCs w:val="26"/>
         </w:rPr>
-        <w:t>EHUFA-1039 - Android: SPIKE Automation logic to be made reusable</w:t>
+        <w:t xml:space="preserve">EHUFA-1039 - Android: SPIKE Automation logic to </w:t>
+      </w:r>
+      <w:proofErr w:type="gramStart"/>
+      <w:r>
+        <w:rPr>
+          <w:rFonts w:ascii="Arial" w:eastAsia="Arial" w:hAnsi="Arial" w:cs="Arial"/>
+          <w:sz w:val="26"/>
+          <w:szCs w:val="26"/>
+        </w:rPr>
+        <w:t>be made</w:t>
+      </w:r>
+      <w:proofErr w:type="gramEnd"/>
+      <w:r>
+        <w:rPr>
+          <w:rFonts w:ascii="Arial" w:eastAsia="Arial" w:hAnsi="Arial" w:cs="Arial"/>
+          <w:sz w:val="26"/>
+          <w:szCs w:val="26"/>
+        </w:rPr>
+        <w:t xml:space="preserve"> reusable</w:t>
       </w:r>
     </w:p>
     <w:p>
@@ -8436,7 +9474,25 @@
           <w:sz w:val="26"/>
           <w:szCs w:val="26"/>
         </w:rPr>
-        <w:t>EHUFA-1032 - Secondary Button : Text color of secondary button is not as expected for GB Theme UL tone</w:t>
+        <w:t xml:space="preserve">EHUFA-1032 - Secondary </w:t>
+      </w:r>
+      <w:proofErr w:type="gramStart"/>
+      <w:r>
+        <w:rPr>
+          <w:rFonts w:ascii="Arial" w:eastAsia="Arial" w:hAnsi="Arial" w:cs="Arial"/>
+          <w:sz w:val="26"/>
+          <w:szCs w:val="26"/>
+        </w:rPr>
+        <w:t>Button :</w:t>
+      </w:r>
+      <w:proofErr w:type="gramEnd"/>
+      <w:r>
+        <w:rPr>
+          <w:rFonts w:ascii="Arial" w:eastAsia="Arial" w:hAnsi="Arial" w:cs="Arial"/>
+          <w:sz w:val="26"/>
+          <w:szCs w:val="26"/>
+        </w:rPr>
+        <w:t xml:space="preserve"> Text color of secondary button is not as expected for GB Theme UL tone</w:t>
       </w:r>
     </w:p>
     <w:p>
@@ -8507,7 +9563,45 @@
           <w:sz w:val="26"/>
           <w:szCs w:val="26"/>
         </w:rPr>
-        <w:t>EHUFA-933 - As a Architect i would like to come up with the top 5 devices for Mobile UI toolkit for development and testing</w:t>
+        <w:t xml:space="preserve">EHUFA-933 - As </w:t>
+      </w:r>
+      <w:proofErr w:type="spellStart"/>
+      <w:proofErr w:type="gramStart"/>
+      <w:r>
+        <w:rPr>
+          <w:rFonts w:ascii="Arial" w:eastAsia="Arial" w:hAnsi="Arial" w:cs="Arial"/>
+          <w:sz w:val="26"/>
+          <w:szCs w:val="26"/>
+        </w:rPr>
+        <w:t>a</w:t>
+      </w:r>
+      <w:proofErr w:type="spellEnd"/>
+      <w:proofErr w:type="gramEnd"/>
+      <w:r>
+        <w:rPr>
+          <w:rFonts w:ascii="Arial" w:eastAsia="Arial" w:hAnsi="Arial" w:cs="Arial"/>
+          <w:sz w:val="26"/>
+          <w:szCs w:val="26"/>
+        </w:rPr>
+        <w:t xml:space="preserve"> Architect </w:t>
+      </w:r>
+      <w:proofErr w:type="spellStart"/>
+      <w:r>
+        <w:rPr>
+          <w:rFonts w:ascii="Arial" w:eastAsia="Arial" w:hAnsi="Arial" w:cs="Arial"/>
+          <w:sz w:val="26"/>
+          <w:szCs w:val="26"/>
+        </w:rPr>
+        <w:t>i</w:t>
+      </w:r>
+      <w:proofErr w:type="spellEnd"/>
+      <w:r>
+        <w:rPr>
+          <w:rFonts w:ascii="Arial" w:eastAsia="Arial" w:hAnsi="Arial" w:cs="Arial"/>
+          <w:sz w:val="26"/>
+          <w:szCs w:val="26"/>
+        </w:rPr>
+        <w:t xml:space="preserve"> would like to come up with the top 5 devices for Mobile UI toolkit for development and testing</w:t>
       </w:r>
     </w:p>
     <w:p>
@@ -8575,24 +9669,60 @@
           <w:sz w:val="26"/>
           <w:szCs w:val="26"/>
         </w:rPr>
-        <w:t>EHUFA-942 - SPIKE Android: Investigate and document how a proposition can exclude UIKit assets from being part of the app binary</w:t>
-      </w:r>
-    </w:p>
-    <w:p>
-      <w:pPr>
-        <w:rPr>
-          <w:rFonts w:ascii="Arial" w:eastAsia="Arial" w:hAnsi="Arial" w:cs="Arial"/>
-          <w:sz w:val="26"/>
-          <w:szCs w:val="26"/>
-        </w:rPr>
-      </w:pPr>
-      <w:r>
-        <w:rPr>
-          <w:rFonts w:ascii="Arial" w:eastAsia="Arial" w:hAnsi="Arial" w:cs="Arial"/>
-          <w:sz w:val="26"/>
-          <w:szCs w:val="26"/>
-        </w:rPr>
-        <w:t>EHUFA-944 - Replace background blur from modal alert with semi transparent uniform black background</w:t>
+        <w:t xml:space="preserve">EHUFA-942 - SPIKE Android: Investigate and document how a proposition can exclude </w:t>
+      </w:r>
+      <w:proofErr w:type="spellStart"/>
+      <w:r>
+        <w:rPr>
+          <w:rFonts w:ascii="Arial" w:eastAsia="Arial" w:hAnsi="Arial" w:cs="Arial"/>
+          <w:sz w:val="26"/>
+          <w:szCs w:val="26"/>
+        </w:rPr>
+        <w:t>UIKit</w:t>
+      </w:r>
+      <w:proofErr w:type="spellEnd"/>
+      <w:r>
+        <w:rPr>
+          <w:rFonts w:ascii="Arial" w:eastAsia="Arial" w:hAnsi="Arial" w:cs="Arial"/>
+          <w:sz w:val="26"/>
+          <w:szCs w:val="26"/>
+        </w:rPr>
+        <w:t xml:space="preserve"> assets from being part of the app binary</w:t>
+      </w:r>
+    </w:p>
+    <w:p>
+      <w:pPr>
+        <w:rPr>
+          <w:rFonts w:ascii="Arial" w:eastAsia="Arial" w:hAnsi="Arial" w:cs="Arial"/>
+          <w:sz w:val="26"/>
+          <w:szCs w:val="26"/>
+        </w:rPr>
+      </w:pPr>
+      <w:r>
+        <w:rPr>
+          <w:rFonts w:ascii="Arial" w:eastAsia="Arial" w:hAnsi="Arial" w:cs="Arial"/>
+          <w:sz w:val="26"/>
+          <w:szCs w:val="26"/>
+        </w:rPr>
+        <w:t xml:space="preserve">EHUFA-944 - Replace background blur from modal alert with </w:t>
+      </w:r>
+      <w:proofErr w:type="spellStart"/>
+      <w:r>
+        <w:rPr>
+          <w:rFonts w:ascii="Arial" w:eastAsia="Arial" w:hAnsi="Arial" w:cs="Arial"/>
+          <w:sz w:val="26"/>
+          <w:szCs w:val="26"/>
+        </w:rPr>
+        <w:t>semi transparent</w:t>
+      </w:r>
+      <w:proofErr w:type="spellEnd"/>
+      <w:r>
+        <w:rPr>
+          <w:rFonts w:ascii="Arial" w:eastAsia="Arial" w:hAnsi="Arial" w:cs="Arial"/>
+          <w:sz w:val="26"/>
+          <w:szCs w:val="26"/>
+        </w:rPr>
+        <w:t xml:space="preserve"> uniform black background</w:t>
       </w:r>
     </w:p>
     <w:p>
@@ -8646,24 +9776,96 @@
           <w:sz w:val="26"/>
           <w:szCs w:val="26"/>
         </w:rPr>
-        <w:t>EHUFA-887 - UIKIT Crash in ProductSelection Component (prio 2)</w:t>
-      </w:r>
-    </w:p>
-    <w:p>
-      <w:pPr>
-        <w:rPr>
-          <w:rFonts w:ascii="Arial" w:eastAsia="Arial" w:hAnsi="Arial" w:cs="Arial"/>
-          <w:sz w:val="26"/>
-          <w:szCs w:val="26"/>
-        </w:rPr>
-      </w:pPr>
-      <w:r>
-        <w:rPr>
-          <w:rFonts w:ascii="Arial" w:eastAsia="Arial" w:hAnsi="Arial" w:cs="Arial"/>
-          <w:sz w:val="26"/>
-          <w:szCs w:val="26"/>
-        </w:rPr>
-        <w:t>EHUFA-888 - Vector Drawable Crash in KitKat Device (prio 2)</w:t>
+        <w:t xml:space="preserve">EHUFA-887 - UIKIT Crash in </w:t>
+      </w:r>
+      <w:proofErr w:type="spellStart"/>
+      <w:r>
+        <w:rPr>
+          <w:rFonts w:ascii="Arial" w:eastAsia="Arial" w:hAnsi="Arial" w:cs="Arial"/>
+          <w:sz w:val="26"/>
+          <w:szCs w:val="26"/>
+        </w:rPr>
+        <w:t>ProductSelection</w:t>
+      </w:r>
+      <w:proofErr w:type="spellEnd"/>
+      <w:r>
+        <w:rPr>
+          <w:rFonts w:ascii="Arial" w:eastAsia="Arial" w:hAnsi="Arial" w:cs="Arial"/>
+          <w:sz w:val="26"/>
+          <w:szCs w:val="26"/>
+        </w:rPr>
+        <w:t xml:space="preserve"> Component (</w:t>
+      </w:r>
+      <w:proofErr w:type="spellStart"/>
+      <w:r>
+        <w:rPr>
+          <w:rFonts w:ascii="Arial" w:eastAsia="Arial" w:hAnsi="Arial" w:cs="Arial"/>
+          <w:sz w:val="26"/>
+          <w:szCs w:val="26"/>
+        </w:rPr>
+        <w:t>prio</w:t>
+      </w:r>
+      <w:proofErr w:type="spellEnd"/>
+      <w:r>
+        <w:rPr>
+          <w:rFonts w:ascii="Arial" w:eastAsia="Arial" w:hAnsi="Arial" w:cs="Arial"/>
+          <w:sz w:val="26"/>
+          <w:szCs w:val="26"/>
+        </w:rPr>
+        <w:t xml:space="preserve"> 2)</w:t>
+      </w:r>
+    </w:p>
+    <w:p>
+      <w:pPr>
+        <w:rPr>
+          <w:rFonts w:ascii="Arial" w:eastAsia="Arial" w:hAnsi="Arial" w:cs="Arial"/>
+          <w:sz w:val="26"/>
+          <w:szCs w:val="26"/>
+        </w:rPr>
+      </w:pPr>
+      <w:r>
+        <w:rPr>
+          <w:rFonts w:ascii="Arial" w:eastAsia="Arial" w:hAnsi="Arial" w:cs="Arial"/>
+          <w:sz w:val="26"/>
+          <w:szCs w:val="26"/>
+        </w:rPr>
+        <w:t xml:space="preserve">EHUFA-888 - Vector </w:t>
+      </w:r>
+      <w:proofErr w:type="spellStart"/>
+      <w:r>
+        <w:rPr>
+          <w:rFonts w:ascii="Arial" w:eastAsia="Arial" w:hAnsi="Arial" w:cs="Arial"/>
+          <w:sz w:val="26"/>
+          <w:szCs w:val="26"/>
+        </w:rPr>
+        <w:t>Drawable</w:t>
+      </w:r>
+      <w:proofErr w:type="spellEnd"/>
+      <w:r>
+        <w:rPr>
+          <w:rFonts w:ascii="Arial" w:eastAsia="Arial" w:hAnsi="Arial" w:cs="Arial"/>
+          <w:sz w:val="26"/>
+          <w:szCs w:val="26"/>
+        </w:rPr>
+        <w:t xml:space="preserve"> Crash in KitKat Device (</w:t>
+      </w:r>
+      <w:proofErr w:type="spellStart"/>
+      <w:r>
+        <w:rPr>
+          <w:rFonts w:ascii="Arial" w:eastAsia="Arial" w:hAnsi="Arial" w:cs="Arial"/>
+          <w:sz w:val="26"/>
+          <w:szCs w:val="26"/>
+        </w:rPr>
+        <w:t>prio</w:t>
+      </w:r>
+      <w:proofErr w:type="spellEnd"/>
+      <w:r>
+        <w:rPr>
+          <w:rFonts w:ascii="Arial" w:eastAsia="Arial" w:hAnsi="Arial" w:cs="Arial"/>
+          <w:sz w:val="26"/>
+          <w:szCs w:val="26"/>
+        </w:rPr>
+        <w:t xml:space="preserve"> 2)</w:t>
       </w:r>
     </w:p>
     <w:p>
@@ -8702,8 +9904,8 @@
 </file>
 
 <file path=word/numbering.xml><?xml version="1.0" encoding="utf-8"?>
-<w:numbering xmlns:wpc="http://schemas.microsoft.com/office/word/2010/wordprocessingCanvas" xmlns:mo="http://schemas.microsoft.com/office/mac/office/2008/main" xmlns:mc="http://schemas.openxmlformats.org/markup-compatibility/2006" xmlns:mv="urn:schemas-microsoft-com:mac:vml" xmlns:o="urn:schemas-microsoft-com:office:office" xmlns:r="http://schemas.openxmlformats.org/officeDocument/2006/relationships" xmlns:m="http://schemas.openxmlformats.org/officeDocument/2006/math" xmlns:v="urn:schemas-microsoft-com:vml" xmlns:wp14="http://schemas.microsoft.com/office/word/2010/wordprocessingDrawing" xmlns:wp="http://schemas.openxmlformats.org/drawingml/2006/wordprocessingDrawing" xmlns:w10="urn:schemas-microsoft-com:office:word" xmlns:w="http://schemas.openxmlformats.org/wordprocessingml/2006/main" xmlns:w14="http://schemas.microsoft.com/office/word/2010/wordml" xmlns:w15="http://schemas.microsoft.com/office/word/2012/wordml" xmlns:wpg="http://schemas.microsoft.com/office/word/2010/wordprocessingGroup" xmlns:wpi="http://schemas.microsoft.com/office/word/2010/wordprocessingInk" xmlns:wne="http://schemas.microsoft.com/office/word/2006/wordml" xmlns:wps="http://schemas.microsoft.com/office/word/2010/wordprocessingShape" mc:Ignorable="w14 w15 wp14">
-  <w:abstractNum w:abstractNumId="0">
+<w:numbering xmlns:wpc="http://schemas.microsoft.com/office/word/2010/wordprocessingCanvas" xmlns:cx="http://schemas.microsoft.com/office/drawing/2014/chartex" xmlns:cx1="http://schemas.microsoft.com/office/drawing/2015/9/8/chartex" xmlns:mc="http://schemas.openxmlformats.org/markup-compatibility/2006" xmlns:o="urn:schemas-microsoft-com:office:office" xmlns:r="http://schemas.openxmlformats.org/officeDocument/2006/relationships" xmlns:m="http://schemas.openxmlformats.org/officeDocument/2006/math" xmlns:v="urn:schemas-microsoft-com:vml" xmlns:wp14="http://schemas.microsoft.com/office/word/2010/wordprocessingDrawing" xmlns:wp="http://schemas.openxmlformats.org/drawingml/2006/wordprocessingDrawing" xmlns:w10="urn:schemas-microsoft-com:office:word" xmlns:w="http://schemas.openxmlformats.org/wordprocessingml/2006/main" xmlns:w14="http://schemas.microsoft.com/office/word/2010/wordml" xmlns:w15="http://schemas.microsoft.com/office/word/2012/wordml" xmlns:w16se="http://schemas.microsoft.com/office/word/2015/wordml/symex" xmlns:wpg="http://schemas.microsoft.com/office/word/2010/wordprocessingGroup" xmlns:wpi="http://schemas.microsoft.com/office/word/2010/wordprocessingInk" xmlns:wne="http://schemas.microsoft.com/office/word/2006/wordml" xmlns:wps="http://schemas.microsoft.com/office/word/2010/wordprocessingShape" mc:Ignorable="w14 w15 w16se wp14">
+  <w:abstractNum w:abstractNumId="0" w15:restartNumberingAfterBreak="0">
     <w:nsid w:val="FFFFFF1D"/>
     <w:multiLevelType w:val="multilevel"/>
     <w:tmpl w:val="EA36B8D0"/>
@@ -8843,7 +10045,7 @@
       </w:rPr>
     </w:lvl>
   </w:abstractNum>
-  <w:abstractNum w:abstractNumId="1">
+  <w:abstractNum w:abstractNumId="1" w15:restartNumberingAfterBreak="0">
     <w:nsid w:val="42F042A1"/>
     <w:multiLevelType w:val="hybridMultilevel"/>
     <w:tmpl w:val="D14261A2"/>
@@ -8929,7 +10131,7 @@
       </w:pPr>
     </w:lvl>
   </w:abstractNum>
-  <w:abstractNum w:abstractNumId="2">
+  <w:abstractNum w:abstractNumId="2" w15:restartNumberingAfterBreak="0">
     <w:nsid w:val="4F483F0D"/>
     <w:multiLevelType w:val="hybridMultilevel"/>
     <w:tmpl w:val="85DE0292"/>
@@ -9015,7 +10217,7 @@
       </w:pPr>
     </w:lvl>
   </w:abstractNum>
-  <w:abstractNum w:abstractNumId="3">
+  <w:abstractNum w:abstractNumId="3" w15:restartNumberingAfterBreak="0">
     <w:nsid w:val="543701AB"/>
     <w:multiLevelType w:val="multilevel"/>
     <w:tmpl w:val="517C723C"/>
@@ -9183,7 +10385,7 @@
 </file>
 
 <file path=word/styles.xml><?xml version="1.0" encoding="utf-8"?>
-<w:styles xmlns:mc="http://schemas.openxmlformats.org/markup-compatibility/2006" xmlns:r="http://schemas.openxmlformats.org/officeDocument/2006/relationships" xmlns:w="http://schemas.openxmlformats.org/wordprocessingml/2006/main" xmlns:w14="http://schemas.microsoft.com/office/word/2010/wordml" xmlns:w15="http://schemas.microsoft.com/office/word/2012/wordml" mc:Ignorable="w14 w15">
+<w:styles xmlns:mc="http://schemas.openxmlformats.org/markup-compatibility/2006" xmlns:r="http://schemas.openxmlformats.org/officeDocument/2006/relationships" xmlns:w="http://schemas.openxmlformats.org/wordprocessingml/2006/main" xmlns:w14="http://schemas.microsoft.com/office/word/2010/wordml" xmlns:w15="http://schemas.microsoft.com/office/word/2012/wordml" xmlns:w16se="http://schemas.microsoft.com/office/word/2015/wordml/symex" mc:Ignorable="w14 w15 w16se">
   <w:docDefaults>
     <w:rPrDefault>
       <w:rPr>
@@ -9193,7 +10395,7 @@
     </w:rPrDefault>
     <w:pPrDefault/>
   </w:docDefaults>
-  <w:latentStyles w:defLockedState="0" w:defUIPriority="99" w:defSemiHidden="0" w:defUnhideWhenUsed="0" w:defQFormat="0" w:count="380">
+  <w:latentStyles w:defLockedState="0" w:defUIPriority="99" w:defSemiHidden="0" w:defUnhideWhenUsed="0" w:defQFormat="0" w:count="371">
     <w:lsdException w:name="Normal" w:uiPriority="0" w:qFormat="1"/>
     <w:lsdException w:name="heading 1" w:uiPriority="9" w:qFormat="1"/>
     <w:lsdException w:name="heading 2" w:semiHidden="1" w:uiPriority="9" w:unhideWhenUsed="1" w:qFormat="1"/>

</xml_diff>

<commit_message>
Updated release notes and documentation comments
</commit_message>
<xml_diff>
--- a/Documentation/External/Android_DLS_UIKit_ReleaseNotesV1_0_0.docx
+++ b/Documentation/External/Android_DLS_UIKit_ReleaseNotesV1_0_0.docx
@@ -6504,7 +6504,72 @@
           <w:szCs w:val="26"/>
         </w:rPr>
       </w:pPr>
+      <w:r>
+        <w:rPr>
+          <w:rFonts w:ascii="Arial" w:eastAsia="Arial" w:hAnsi="Arial" w:cs="Arial"/>
+          <w:b/>
+          <w:sz w:val="26"/>
+          <w:szCs w:val="26"/>
+        </w:rPr>
+        <w:t>SPRINT - MUITK.PI17.2.Sprint3</w:t>
+      </w:r>
       <w:bookmarkStart w:id="0" w:name="_GoBack"/>
+      <w:bookmarkEnd w:id="0"/>
+    </w:p>
+    <w:p>
+      <w:pPr>
+        <w:rPr>
+          <w:rFonts w:ascii="Arial" w:eastAsia="Arial" w:hAnsi="Arial" w:cs="Arial"/>
+          <w:sz w:val="26"/>
+          <w:szCs w:val="26"/>
+        </w:rPr>
+      </w:pPr>
+      <w:r>
+        <w:rPr>
+          <w:rFonts w:ascii="Arial" w:eastAsia="Arial" w:hAnsi="Arial" w:cs="Arial"/>
+          <w:sz w:val="26"/>
+          <w:szCs w:val="26"/>
+        </w:rPr>
+        <w:t xml:space="preserve">Story </w:t>
+      </w:r>
+      <w:proofErr w:type="gramStart"/>
+      <w:r>
+        <w:rPr>
+          <w:rFonts w:ascii="Arial" w:eastAsia="Arial" w:hAnsi="Arial" w:cs="Arial"/>
+          <w:sz w:val="26"/>
+          <w:szCs w:val="26"/>
+        </w:rPr>
+        <w:t>9686:</w:t>
+      </w:r>
+      <w:proofErr w:type="gramEnd"/>
+      <w:r>
+        <w:rPr>
+          <w:rFonts w:ascii="Arial" w:eastAsia="Arial" w:hAnsi="Arial" w:cs="Arial"/>
+          <w:sz w:val="26"/>
+          <w:szCs w:val="26"/>
+        </w:rPr>
+        <w:t>(Android)Language pack (DLS)- provides text lookup functions</w:t>
+      </w:r>
+    </w:p>
+    <w:p>
+      <w:pPr>
+        <w:rPr>
+          <w:rFonts w:ascii="Arial" w:eastAsia="Arial" w:hAnsi="Arial" w:cs="Arial"/>
+          <w:b/>
+          <w:sz w:val="26"/>
+          <w:szCs w:val="26"/>
+        </w:rPr>
+      </w:pPr>
+    </w:p>
+    <w:p>
+      <w:pPr>
+        <w:rPr>
+          <w:rFonts w:ascii="Arial" w:eastAsia="Arial" w:hAnsi="Arial" w:cs="Arial"/>
+          <w:b/>
+          <w:sz w:val="26"/>
+          <w:szCs w:val="26"/>
+        </w:rPr>
+      </w:pPr>
       <w:r>
         <w:rPr>
           <w:rFonts w:ascii="Arial" w:eastAsia="Arial" w:hAnsi="Arial" w:cs="Arial"/>
@@ -6620,7 +6685,6 @@
         <w:t>(Android)Demo app as Micro app to test in Ref app context_ MUKIT</w:t>
       </w:r>
     </w:p>
-    <w:bookmarkEnd w:id="0"/>
     <w:p>
       <w:pPr>
         <w:rPr>
@@ -7207,6 +7271,7 @@
           <w:sz w:val="26"/>
           <w:szCs w:val="26"/>
         </w:rPr>
+        <w:lastRenderedPageBreak/>
         <w:t>EHUFA-1215 - Migrating old jobs from old build server (</w:t>
       </w:r>
       <w:proofErr w:type="spellStart"/>
@@ -7276,7 +7341,6 @@
           <w:sz w:val="26"/>
           <w:szCs w:val="26"/>
         </w:rPr>
-        <w:lastRenderedPageBreak/>
         <w:t>EHUFA-1265 - Android: Separator</w:t>
       </w:r>
     </w:p>
@@ -8154,6 +8218,7 @@
           <w:sz w:val="26"/>
           <w:szCs w:val="26"/>
         </w:rPr>
+        <w:lastRenderedPageBreak/>
         <w:t>SPRINT - MUITK.PI16.5.Sprint4</w:t>
       </w:r>
     </w:p>
@@ -8205,218 +8270,758 @@
           <w:sz w:val="26"/>
           <w:szCs w:val="26"/>
         </w:rPr>
+        <w:t>EHUFA-1209 - Android Progress Indicators-Colors</w:t>
+      </w:r>
+    </w:p>
+    <w:p>
+      <w:pPr>
+        <w:rPr>
+          <w:rFonts w:ascii="Arial" w:eastAsia="Arial" w:hAnsi="Arial" w:cs="Arial"/>
+          <w:sz w:val="26"/>
+          <w:szCs w:val="26"/>
+        </w:rPr>
+      </w:pPr>
+      <w:r>
+        <w:rPr>
+          <w:rFonts w:ascii="Arial" w:eastAsia="Arial" w:hAnsi="Arial" w:cs="Arial"/>
+          <w:sz w:val="26"/>
+          <w:szCs w:val="26"/>
+        </w:rPr>
+        <w:t>EHUFA-1211 - Android Circular Progress Indicators-Layout and Configuration- Determinate</w:t>
+      </w:r>
+    </w:p>
+    <w:p>
+      <w:pPr>
+        <w:rPr>
+          <w:rFonts w:ascii="Arial" w:eastAsia="Arial" w:hAnsi="Arial" w:cs="Arial"/>
+          <w:sz w:val="26"/>
+          <w:szCs w:val="26"/>
+        </w:rPr>
+      </w:pPr>
+      <w:r>
+        <w:rPr>
+          <w:rFonts w:ascii="Arial" w:eastAsia="Arial" w:hAnsi="Arial" w:cs="Arial"/>
+          <w:sz w:val="26"/>
+          <w:szCs w:val="26"/>
+        </w:rPr>
+        <w:t xml:space="preserve">EHUFA-1220 - Deleted branches </w:t>
+      </w:r>
+      <w:proofErr w:type="gramStart"/>
+      <w:r>
+        <w:rPr>
+          <w:rFonts w:ascii="Arial" w:eastAsia="Arial" w:hAnsi="Arial" w:cs="Arial"/>
+          <w:sz w:val="26"/>
+          <w:szCs w:val="26"/>
+        </w:rPr>
+        <w:t>are not removed</w:t>
+      </w:r>
+      <w:proofErr w:type="gramEnd"/>
+      <w:r>
+        <w:rPr>
+          <w:rFonts w:ascii="Arial" w:eastAsia="Arial" w:hAnsi="Arial" w:cs="Arial"/>
+          <w:sz w:val="26"/>
+          <w:szCs w:val="26"/>
+        </w:rPr>
+        <w:t xml:space="preserve"> from Jenkins</w:t>
+      </w:r>
+    </w:p>
+    <w:p>
+      <w:pPr>
+        <w:rPr>
+          <w:rFonts w:ascii="Arial" w:eastAsia="Arial" w:hAnsi="Arial" w:cs="Arial"/>
+          <w:sz w:val="26"/>
+          <w:szCs w:val="26"/>
+        </w:rPr>
+      </w:pPr>
+      <w:r>
+        <w:rPr>
+          <w:rFonts w:ascii="Arial" w:eastAsia="Arial" w:hAnsi="Arial" w:cs="Arial"/>
+          <w:sz w:val="26"/>
+          <w:szCs w:val="26"/>
+        </w:rPr>
+        <w:t>EHUFA-1224 - Android: Label</w:t>
+      </w:r>
+    </w:p>
+    <w:p>
+      <w:pPr>
+        <w:rPr>
+          <w:rFonts w:ascii="Arial" w:eastAsia="Arial" w:hAnsi="Arial" w:cs="Arial"/>
+          <w:sz w:val="26"/>
+          <w:szCs w:val="26"/>
+        </w:rPr>
+      </w:pPr>
+      <w:r>
+        <w:rPr>
+          <w:rFonts w:ascii="Arial" w:eastAsia="Arial" w:hAnsi="Arial" w:cs="Arial"/>
+          <w:sz w:val="26"/>
+          <w:szCs w:val="26"/>
+        </w:rPr>
+        <w:t>EHUFA-1240 - Android Circular Progress Indicators-Layout and Configuration- Indeterminate</w:t>
+      </w:r>
+    </w:p>
+    <w:p>
+      <w:pPr>
+        <w:rPr>
+          <w:rFonts w:ascii="Arial" w:eastAsia="Arial" w:hAnsi="Arial" w:cs="Arial"/>
+          <w:sz w:val="26"/>
+          <w:szCs w:val="26"/>
+        </w:rPr>
+      </w:pPr>
+      <w:r>
+        <w:rPr>
+          <w:rFonts w:ascii="Arial" w:eastAsia="Arial" w:hAnsi="Arial" w:cs="Arial"/>
+          <w:sz w:val="26"/>
+          <w:szCs w:val="26"/>
+        </w:rPr>
+        <w:t>EHUFA-1248 - [Android Test</w:t>
+      </w:r>
+      <w:proofErr w:type="gramStart"/>
+      <w:r>
+        <w:rPr>
+          <w:rFonts w:ascii="Arial" w:eastAsia="Arial" w:hAnsi="Arial" w:cs="Arial"/>
+          <w:sz w:val="26"/>
+          <w:szCs w:val="26"/>
+        </w:rPr>
+        <w:t>][</w:t>
+      </w:r>
+      <w:proofErr w:type="gramEnd"/>
+      <w:r>
+        <w:rPr>
+          <w:rFonts w:ascii="Arial" w:eastAsia="Arial" w:hAnsi="Arial" w:cs="Arial"/>
+          <w:sz w:val="26"/>
+          <w:szCs w:val="26"/>
+        </w:rPr>
+        <w:t>Linear Progress Indicator]A column of 1 pixel width is in different color in KitKat device, Only Tablet - Bug - Minor - Closed -</w:t>
+      </w:r>
+    </w:p>
+    <w:p>
+      <w:pPr>
+        <w:rPr>
+          <w:rFonts w:ascii="Arial" w:eastAsia="Arial" w:hAnsi="Arial" w:cs="Arial"/>
+          <w:sz w:val="26"/>
+          <w:szCs w:val="26"/>
+        </w:rPr>
+      </w:pPr>
+    </w:p>
+    <w:p>
+      <w:pPr>
+        <w:rPr>
+          <w:rFonts w:ascii="Arial" w:eastAsia="Arial" w:hAnsi="Arial" w:cs="Arial"/>
+          <w:b/>
+          <w:sz w:val="26"/>
+          <w:szCs w:val="26"/>
+        </w:rPr>
+      </w:pPr>
+    </w:p>
+    <w:p>
+      <w:pPr>
+        <w:rPr>
+          <w:rFonts w:ascii="Arial" w:eastAsia="Arial" w:hAnsi="Arial" w:cs="Arial"/>
+          <w:b/>
+          <w:sz w:val="26"/>
+          <w:szCs w:val="26"/>
+        </w:rPr>
+      </w:pPr>
+      <w:r>
+        <w:rPr>
+          <w:rFonts w:ascii="Arial" w:eastAsia="Arial" w:hAnsi="Arial" w:cs="Arial"/>
+          <w:b/>
+          <w:sz w:val="26"/>
+          <w:szCs w:val="26"/>
+        </w:rPr>
+        <w:t>SPRINT - MUITK.PI16.5.Sprint3</w:t>
+      </w:r>
+    </w:p>
+    <w:p>
+      <w:pPr>
+        <w:rPr>
+          <w:rFonts w:ascii="Arial" w:eastAsia="Arial" w:hAnsi="Arial" w:cs="Arial"/>
+          <w:sz w:val="26"/>
+          <w:szCs w:val="26"/>
+        </w:rPr>
+      </w:pPr>
+      <w:r>
+        <w:rPr>
+          <w:rFonts w:ascii="Arial" w:eastAsia="Arial" w:hAnsi="Arial" w:cs="Arial"/>
+          <w:sz w:val="26"/>
+          <w:szCs w:val="26"/>
+        </w:rPr>
+        <w:t>EHUFA-1038 - Android: SPIKE-Integration of DLS toolkit in propositions</w:t>
+      </w:r>
+    </w:p>
+    <w:p>
+      <w:pPr>
+        <w:rPr>
+          <w:rFonts w:ascii="Arial" w:eastAsia="Arial" w:hAnsi="Arial" w:cs="Arial"/>
+          <w:sz w:val="26"/>
+          <w:szCs w:val="26"/>
+        </w:rPr>
+      </w:pPr>
+      <w:r>
+        <w:rPr>
+          <w:rFonts w:ascii="Arial" w:eastAsia="Arial" w:hAnsi="Arial" w:cs="Arial"/>
+          <w:sz w:val="26"/>
+          <w:szCs w:val="26"/>
+        </w:rPr>
+        <w:t>EHUFA-1152 - Android: Toggle Switch: Layout and Configuration</w:t>
+      </w:r>
+    </w:p>
+    <w:p>
+      <w:pPr>
+        <w:rPr>
+          <w:rFonts w:ascii="Arial" w:eastAsia="Arial" w:hAnsi="Arial" w:cs="Arial"/>
+          <w:sz w:val="26"/>
+          <w:szCs w:val="26"/>
+        </w:rPr>
+      </w:pPr>
+      <w:r>
+        <w:rPr>
+          <w:rFonts w:ascii="Arial" w:eastAsia="Arial" w:hAnsi="Arial" w:cs="Arial"/>
+          <w:sz w:val="26"/>
+          <w:szCs w:val="26"/>
+        </w:rPr>
+        <w:t xml:space="preserve">EHUFA-1154 - Android: </w:t>
+      </w:r>
+      <w:proofErr w:type="spellStart"/>
+      <w:r>
+        <w:rPr>
+          <w:rFonts w:ascii="Arial" w:eastAsia="Arial" w:hAnsi="Arial" w:cs="Arial"/>
+          <w:sz w:val="26"/>
+          <w:szCs w:val="26"/>
+        </w:rPr>
+        <w:t>ToggleSwitch</w:t>
+      </w:r>
+      <w:proofErr w:type="spellEnd"/>
+      <w:r>
+        <w:rPr>
+          <w:rFonts w:ascii="Arial" w:eastAsia="Arial" w:hAnsi="Arial" w:cs="Arial"/>
+          <w:sz w:val="26"/>
+          <w:szCs w:val="26"/>
+        </w:rPr>
+        <w:t>-Colors</w:t>
+      </w:r>
+    </w:p>
+    <w:p>
+      <w:pPr>
+        <w:rPr>
+          <w:rFonts w:ascii="Arial" w:eastAsia="Arial" w:hAnsi="Arial" w:cs="Arial"/>
+          <w:sz w:val="26"/>
+          <w:szCs w:val="26"/>
+        </w:rPr>
+      </w:pPr>
+      <w:r>
+        <w:rPr>
+          <w:rFonts w:ascii="Arial" w:eastAsia="Arial" w:hAnsi="Arial" w:cs="Arial"/>
+          <w:sz w:val="26"/>
+          <w:szCs w:val="26"/>
+        </w:rPr>
+        <w:t>EHUFA-1162 - Android: Alert- Layout and Configuration</w:t>
+      </w:r>
+    </w:p>
+    <w:p>
+      <w:pPr>
+        <w:rPr>
+          <w:rFonts w:ascii="Arial" w:eastAsia="Arial" w:hAnsi="Arial" w:cs="Arial"/>
+          <w:sz w:val="26"/>
+          <w:szCs w:val="26"/>
+        </w:rPr>
+      </w:pPr>
+      <w:r>
+        <w:rPr>
+          <w:rFonts w:ascii="Arial" w:eastAsia="Arial" w:hAnsi="Arial" w:cs="Arial"/>
+          <w:sz w:val="26"/>
+          <w:szCs w:val="26"/>
+        </w:rPr>
+        <w:t>EHUFA-1164 - Android: Alert Colors</w:t>
+      </w:r>
+    </w:p>
+    <w:p>
+      <w:pPr>
+        <w:rPr>
+          <w:rFonts w:ascii="Arial" w:eastAsia="Arial" w:hAnsi="Arial" w:cs="Arial"/>
+          <w:sz w:val="26"/>
+          <w:szCs w:val="26"/>
+        </w:rPr>
+      </w:pPr>
+      <w:r>
+        <w:rPr>
+          <w:rFonts w:ascii="Arial" w:eastAsia="Arial" w:hAnsi="Arial" w:cs="Arial"/>
+          <w:sz w:val="26"/>
+          <w:szCs w:val="26"/>
+        </w:rPr>
+        <w:t>EHUFA-1166 - Android: Quiet Button</w:t>
+      </w:r>
+    </w:p>
+    <w:p>
+      <w:pPr>
+        <w:rPr>
+          <w:rFonts w:ascii="Arial" w:eastAsia="Arial" w:hAnsi="Arial" w:cs="Arial"/>
+          <w:sz w:val="26"/>
+          <w:szCs w:val="26"/>
+        </w:rPr>
+      </w:pPr>
+      <w:r>
+        <w:rPr>
+          <w:rFonts w:ascii="Arial" w:eastAsia="Arial" w:hAnsi="Arial" w:cs="Arial"/>
+          <w:sz w:val="26"/>
+          <w:szCs w:val="26"/>
+        </w:rPr>
+        <w:t>EHUFA-1183 - Wrong implementation in the theme generator flow- -</w:t>
+      </w:r>
+    </w:p>
+    <w:p>
+      <w:pPr>
+        <w:rPr>
+          <w:rFonts w:ascii="Arial" w:eastAsia="Arial" w:hAnsi="Arial" w:cs="Arial"/>
+          <w:sz w:val="26"/>
+          <w:szCs w:val="26"/>
+        </w:rPr>
+      </w:pPr>
+      <w:r>
+        <w:rPr>
+          <w:rFonts w:ascii="Arial" w:eastAsia="Arial" w:hAnsi="Arial" w:cs="Arial"/>
+          <w:sz w:val="26"/>
+          <w:szCs w:val="26"/>
+        </w:rPr>
+        <w:t>EHUFA-1187 - [Android Test</w:t>
+      </w:r>
+      <w:proofErr w:type="gramStart"/>
+      <w:r>
+        <w:rPr>
+          <w:rFonts w:ascii="Arial" w:eastAsia="Arial" w:hAnsi="Arial" w:cs="Arial"/>
+          <w:sz w:val="26"/>
+          <w:szCs w:val="26"/>
+        </w:rPr>
+        <w:t>]Disabled</w:t>
+      </w:r>
+      <w:proofErr w:type="gramEnd"/>
+      <w:r>
+        <w:rPr>
+          <w:rFonts w:ascii="Arial" w:eastAsia="Arial" w:hAnsi="Arial" w:cs="Arial"/>
+          <w:sz w:val="26"/>
+          <w:szCs w:val="26"/>
+        </w:rPr>
+        <w:t xml:space="preserve"> filled text, text color is not as expected in L,B,VD - Bug - Minor - Closed - -</w:t>
+      </w:r>
+    </w:p>
+    <w:p>
+      <w:pPr>
+        <w:rPr>
+          <w:rFonts w:ascii="Arial" w:eastAsia="Arial" w:hAnsi="Arial" w:cs="Arial"/>
+          <w:sz w:val="26"/>
+          <w:szCs w:val="26"/>
+        </w:rPr>
+      </w:pPr>
+    </w:p>
+    <w:p>
+      <w:pPr>
+        <w:rPr>
+          <w:rFonts w:ascii="Arial" w:eastAsia="Arial" w:hAnsi="Arial" w:cs="Arial"/>
+          <w:sz w:val="26"/>
+          <w:szCs w:val="26"/>
+        </w:rPr>
+      </w:pPr>
+    </w:p>
+    <w:p>
+      <w:pPr>
+        <w:rPr>
+          <w:rFonts w:ascii="Arial" w:eastAsia="Arial" w:hAnsi="Arial" w:cs="Arial"/>
+          <w:b/>
+          <w:sz w:val="26"/>
+          <w:szCs w:val="26"/>
+        </w:rPr>
+      </w:pPr>
+      <w:r>
+        <w:rPr>
+          <w:rFonts w:ascii="Arial" w:eastAsia="Arial" w:hAnsi="Arial" w:cs="Arial"/>
+          <w:b/>
+          <w:sz w:val="26"/>
+          <w:szCs w:val="26"/>
+        </w:rPr>
+        <w:t>SPRINT - MUITK.PI16.5.Sprint2</w:t>
+      </w:r>
+    </w:p>
+    <w:p>
+      <w:pPr>
+        <w:rPr>
+          <w:rFonts w:ascii="Arial" w:eastAsia="Arial" w:hAnsi="Arial" w:cs="Arial"/>
+          <w:sz w:val="26"/>
+          <w:szCs w:val="26"/>
+        </w:rPr>
+      </w:pPr>
+      <w:r>
+        <w:rPr>
+          <w:rFonts w:ascii="Arial" w:eastAsia="Arial" w:hAnsi="Arial" w:cs="Arial"/>
+          <w:sz w:val="26"/>
+          <w:szCs w:val="26"/>
+        </w:rPr>
+        <w:t>EHUFA-991 - Android: DLS Theme Generator</w:t>
+      </w:r>
+    </w:p>
+    <w:p>
+      <w:pPr>
+        <w:rPr>
+          <w:rFonts w:ascii="Arial" w:eastAsia="Arial" w:hAnsi="Arial" w:cs="Arial"/>
+          <w:sz w:val="26"/>
+          <w:szCs w:val="26"/>
+        </w:rPr>
+      </w:pPr>
+      <w:r>
+        <w:rPr>
+          <w:rFonts w:ascii="Arial" w:eastAsia="Arial" w:hAnsi="Arial" w:cs="Arial"/>
+          <w:sz w:val="26"/>
+          <w:szCs w:val="26"/>
+        </w:rPr>
+        <w:t>EHUFA-1148 - Android: Extended Button</w:t>
+      </w:r>
+    </w:p>
+    <w:p>
+      <w:pPr>
+        <w:rPr>
+          <w:rFonts w:ascii="Arial" w:eastAsia="Arial" w:hAnsi="Arial" w:cs="Arial"/>
+          <w:sz w:val="26"/>
+          <w:szCs w:val="26"/>
+        </w:rPr>
+      </w:pPr>
+      <w:r>
+        <w:rPr>
+          <w:rFonts w:ascii="Arial" w:eastAsia="Arial" w:hAnsi="Arial" w:cs="Arial"/>
+          <w:sz w:val="26"/>
+          <w:szCs w:val="26"/>
+        </w:rPr>
+        <w:t xml:space="preserve">EHUFA-1158 - Android: Automatic testing using </w:t>
+      </w:r>
+      <w:proofErr w:type="spellStart"/>
+      <w:r>
+        <w:rPr>
+          <w:rFonts w:ascii="Arial" w:eastAsia="Arial" w:hAnsi="Arial" w:cs="Arial"/>
+          <w:sz w:val="26"/>
+          <w:szCs w:val="26"/>
+        </w:rPr>
+        <w:t>json</w:t>
+      </w:r>
+      <w:proofErr w:type="spellEnd"/>
+      <w:r>
+        <w:rPr>
+          <w:rFonts w:ascii="Arial" w:eastAsia="Arial" w:hAnsi="Arial" w:cs="Arial"/>
+          <w:sz w:val="26"/>
+          <w:szCs w:val="26"/>
+        </w:rPr>
+        <w:t xml:space="preserve"> or </w:t>
+      </w:r>
+      <w:proofErr w:type="spellStart"/>
+      <w:r>
+        <w:rPr>
+          <w:rFonts w:ascii="Arial" w:eastAsia="Arial" w:hAnsi="Arial" w:cs="Arial"/>
+          <w:sz w:val="26"/>
+          <w:szCs w:val="26"/>
+        </w:rPr>
+        <w:t>yaml</w:t>
+      </w:r>
+      <w:proofErr w:type="spellEnd"/>
+      <w:r>
+        <w:rPr>
+          <w:rFonts w:ascii="Arial" w:eastAsia="Arial" w:hAnsi="Arial" w:cs="Arial"/>
+          <w:sz w:val="26"/>
+          <w:szCs w:val="26"/>
+        </w:rPr>
+        <w:t xml:space="preserve"> (SPIKE)</w:t>
+      </w:r>
+    </w:p>
+    <w:p>
+      <w:pPr>
+        <w:rPr>
+          <w:rFonts w:ascii="Arial" w:eastAsia="Arial" w:hAnsi="Arial" w:cs="Arial"/>
+          <w:sz w:val="26"/>
+          <w:szCs w:val="26"/>
+        </w:rPr>
+      </w:pPr>
+      <w:r>
+        <w:rPr>
+          <w:rFonts w:ascii="Arial" w:eastAsia="Arial" w:hAnsi="Arial" w:cs="Arial"/>
+          <w:sz w:val="26"/>
+          <w:szCs w:val="26"/>
+        </w:rPr>
+        <w:t xml:space="preserve">EHUFA-1170 - [Android Test] App crashes when text box activity </w:t>
+      </w:r>
+      <w:proofErr w:type="gramStart"/>
+      <w:r>
+        <w:rPr>
+          <w:rFonts w:ascii="Arial" w:eastAsia="Arial" w:hAnsi="Arial" w:cs="Arial"/>
+          <w:sz w:val="26"/>
+          <w:szCs w:val="26"/>
+        </w:rPr>
+        <w:t>is launched</w:t>
+      </w:r>
+      <w:proofErr w:type="gramEnd"/>
+      <w:r>
+        <w:rPr>
+          <w:rFonts w:ascii="Arial" w:eastAsia="Arial" w:hAnsi="Arial" w:cs="Arial"/>
+          <w:sz w:val="26"/>
+          <w:szCs w:val="26"/>
+        </w:rPr>
+        <w:t xml:space="preserve"> after orientation change</w:t>
+      </w:r>
+    </w:p>
+    <w:p>
+      <w:pPr>
+        <w:rPr>
+          <w:rFonts w:ascii="Arial" w:eastAsia="Arial" w:hAnsi="Arial" w:cs="Arial"/>
+          <w:sz w:val="26"/>
+          <w:szCs w:val="26"/>
+        </w:rPr>
+      </w:pPr>
+      <w:r>
+        <w:rPr>
+          <w:rFonts w:ascii="Arial" w:eastAsia="Arial" w:hAnsi="Arial" w:cs="Arial"/>
+          <w:sz w:val="26"/>
+          <w:szCs w:val="26"/>
+        </w:rPr>
+        <w:t xml:space="preserve">EHUFA-1171 - [Android Test] GB-Bright tonal </w:t>
+      </w:r>
+      <w:proofErr w:type="gramStart"/>
+      <w:r>
+        <w:rPr>
+          <w:rFonts w:ascii="Arial" w:eastAsia="Arial" w:hAnsi="Arial" w:cs="Arial"/>
+          <w:sz w:val="26"/>
+          <w:szCs w:val="26"/>
+        </w:rPr>
+        <w:t>range :</w:t>
+      </w:r>
+      <w:proofErr w:type="gramEnd"/>
+      <w:r>
+        <w:rPr>
+          <w:rFonts w:ascii="Arial" w:eastAsia="Arial" w:hAnsi="Arial" w:cs="Arial"/>
+          <w:sz w:val="26"/>
+          <w:szCs w:val="26"/>
+        </w:rPr>
+        <w:t xml:space="preserve"> White space observed in the corners of the text box</w:t>
+      </w:r>
+    </w:p>
+    <w:p>
+      <w:pPr>
+        <w:rPr>
+          <w:rFonts w:ascii="Arial" w:eastAsia="Arial" w:hAnsi="Arial" w:cs="Arial"/>
+          <w:sz w:val="26"/>
+          <w:szCs w:val="26"/>
+        </w:rPr>
+      </w:pPr>
+      <w:r>
+        <w:rPr>
+          <w:rFonts w:ascii="Arial" w:eastAsia="Arial" w:hAnsi="Arial" w:cs="Arial"/>
+          <w:sz w:val="26"/>
+          <w:szCs w:val="26"/>
+        </w:rPr>
+        <w:t>EHUFA-1174 - Android: Build and Release process</w:t>
+      </w:r>
+    </w:p>
+    <w:p>
+      <w:pPr>
+        <w:rPr>
+          <w:rFonts w:ascii="Arial" w:eastAsia="Arial" w:hAnsi="Arial" w:cs="Arial"/>
+          <w:sz w:val="26"/>
+          <w:szCs w:val="26"/>
+        </w:rPr>
+      </w:pPr>
+      <w:r>
+        <w:rPr>
+          <w:rFonts w:ascii="Arial" w:eastAsia="Arial" w:hAnsi="Arial" w:cs="Arial"/>
+          <w:sz w:val="26"/>
+          <w:szCs w:val="26"/>
+        </w:rPr>
+        <w:t xml:space="preserve">EHUFA-1181 - Default setting of the </w:t>
+      </w:r>
+      <w:proofErr w:type="gramStart"/>
+      <w:r>
+        <w:rPr>
+          <w:rFonts w:ascii="Arial" w:eastAsia="Arial" w:hAnsi="Arial" w:cs="Arial"/>
+          <w:sz w:val="26"/>
+          <w:szCs w:val="26"/>
+        </w:rPr>
+        <w:t>theme setting</w:t>
+      </w:r>
+      <w:proofErr w:type="gramEnd"/>
+      <w:r>
+        <w:rPr>
+          <w:rFonts w:ascii="Arial" w:eastAsia="Arial" w:hAnsi="Arial" w:cs="Arial"/>
+          <w:sz w:val="26"/>
+          <w:szCs w:val="26"/>
+        </w:rPr>
+        <w:t xml:space="preserve"> page is not as per the design</w:t>
+      </w:r>
+    </w:p>
+    <w:p>
+      <w:pPr>
+        <w:rPr>
+          <w:rFonts w:ascii="Arial" w:eastAsia="Arial" w:hAnsi="Arial" w:cs="Arial"/>
+          <w:sz w:val="26"/>
+          <w:szCs w:val="26"/>
+        </w:rPr>
+      </w:pPr>
+      <w:r>
+        <w:rPr>
+          <w:rFonts w:ascii="Arial" w:eastAsia="Arial" w:hAnsi="Arial" w:cs="Arial"/>
+          <w:sz w:val="26"/>
+          <w:szCs w:val="26"/>
+        </w:rPr>
+        <w:t xml:space="preserve">EHUFA-1182 - Hamburger icon is displayed </w:t>
+      </w:r>
+      <w:proofErr w:type="spellStart"/>
+      <w:r>
+        <w:rPr>
+          <w:rFonts w:ascii="Arial" w:eastAsia="Arial" w:hAnsi="Arial" w:cs="Arial"/>
+          <w:sz w:val="26"/>
+          <w:szCs w:val="26"/>
+        </w:rPr>
+        <w:t>inplace</w:t>
+      </w:r>
+      <w:proofErr w:type="spellEnd"/>
+      <w:r>
+        <w:rPr>
+          <w:rFonts w:ascii="Arial" w:eastAsia="Arial" w:hAnsi="Arial" w:cs="Arial"/>
+          <w:sz w:val="26"/>
+          <w:szCs w:val="26"/>
+        </w:rPr>
+        <w:t xml:space="preserve"> of back icon after setting the theme</w:t>
+      </w:r>
+    </w:p>
+    <w:p>
+      <w:pPr>
+        <w:rPr>
+          <w:rFonts w:ascii="Arial" w:eastAsia="Arial" w:hAnsi="Arial" w:cs="Arial"/>
+          <w:sz w:val="26"/>
+          <w:szCs w:val="26"/>
+        </w:rPr>
+      </w:pPr>
+      <w:r>
+        <w:rPr>
+          <w:rFonts w:ascii="Arial" w:eastAsia="Arial" w:hAnsi="Arial" w:cs="Arial"/>
+          <w:sz w:val="26"/>
+          <w:szCs w:val="26"/>
+        </w:rPr>
+        <w:t>EHUFA-1184 - Unstable behavior observed when "Content area color" is set to "Very dark" tonal range</w:t>
+      </w:r>
+    </w:p>
+    <w:p>
+      <w:pPr>
+        <w:rPr>
+          <w:rFonts w:ascii="Arial" w:eastAsia="Arial" w:hAnsi="Arial" w:cs="Arial"/>
+          <w:sz w:val="26"/>
+          <w:szCs w:val="26"/>
+        </w:rPr>
+      </w:pPr>
+      <w:r>
+        <w:rPr>
+          <w:rFonts w:ascii="Arial" w:eastAsia="Arial" w:hAnsi="Arial" w:cs="Arial"/>
+          <w:sz w:val="26"/>
+          <w:szCs w:val="26"/>
+        </w:rPr>
+        <w:t xml:space="preserve">EHUFA-1185 - Incorrect color </w:t>
+      </w:r>
+      <w:proofErr w:type="gramStart"/>
+      <w:r>
+        <w:rPr>
+          <w:rFonts w:ascii="Arial" w:eastAsia="Arial" w:hAnsi="Arial" w:cs="Arial"/>
+          <w:sz w:val="26"/>
+          <w:szCs w:val="26"/>
+        </w:rPr>
+        <w:t>is displayed</w:t>
+      </w:r>
+      <w:proofErr w:type="gramEnd"/>
+      <w:r>
+        <w:rPr>
+          <w:rFonts w:ascii="Arial" w:eastAsia="Arial" w:hAnsi="Arial" w:cs="Arial"/>
+          <w:sz w:val="26"/>
+          <w:szCs w:val="26"/>
+        </w:rPr>
+        <w:t xml:space="preserve"> in "Content area UL tonal range"</w:t>
+      </w:r>
+    </w:p>
+    <w:p>
+      <w:pPr>
+        <w:rPr>
+          <w:rFonts w:ascii="Arial" w:eastAsia="Arial" w:hAnsi="Arial" w:cs="Arial"/>
+          <w:sz w:val="26"/>
+          <w:szCs w:val="26"/>
+        </w:rPr>
+      </w:pPr>
+      <w:r>
+        <w:rPr>
+          <w:rFonts w:ascii="Arial" w:eastAsia="Arial" w:hAnsi="Arial" w:cs="Arial"/>
+          <w:sz w:val="26"/>
+          <w:szCs w:val="26"/>
+        </w:rPr>
+        <w:t>EHUFA-1186 - Theme generator sets the theme even without tapping "Set"</w:t>
+      </w:r>
+    </w:p>
+    <w:p>
+      <w:pPr>
+        <w:rPr>
+          <w:rFonts w:ascii="Arial" w:eastAsia="Arial" w:hAnsi="Arial" w:cs="Arial"/>
+          <w:sz w:val="26"/>
+          <w:szCs w:val="26"/>
+        </w:rPr>
+      </w:pPr>
+      <w:r>
+        <w:rPr>
+          <w:rFonts w:ascii="Arial" w:eastAsia="Arial" w:hAnsi="Arial" w:cs="Arial"/>
+          <w:sz w:val="26"/>
+          <w:szCs w:val="26"/>
+        </w:rPr>
+        <w:t xml:space="preserve">EHUFA-1188 - "Set" icon disappears when the orientation </w:t>
+      </w:r>
+      <w:proofErr w:type="gramStart"/>
+      <w:r>
+        <w:rPr>
+          <w:rFonts w:ascii="Arial" w:eastAsia="Arial" w:hAnsi="Arial" w:cs="Arial"/>
+          <w:sz w:val="26"/>
+          <w:szCs w:val="26"/>
+        </w:rPr>
+        <w:t>is changed</w:t>
+      </w:r>
+      <w:proofErr w:type="gramEnd"/>
+      <w:r>
+        <w:rPr>
+          <w:rFonts w:ascii="Arial" w:eastAsia="Arial" w:hAnsi="Arial" w:cs="Arial"/>
+          <w:sz w:val="26"/>
+          <w:szCs w:val="26"/>
+        </w:rPr>
+        <w:t xml:space="preserve"> in theme generator page</w:t>
+      </w:r>
+    </w:p>
+    <w:p>
+      <w:pPr>
+        <w:rPr>
+          <w:rFonts w:ascii="Arial" w:eastAsia="Arial" w:hAnsi="Arial" w:cs="Arial"/>
+          <w:sz w:val="26"/>
+          <w:szCs w:val="26"/>
+        </w:rPr>
+      </w:pPr>
+      <w:r>
+        <w:rPr>
+          <w:rFonts w:ascii="Arial" w:eastAsia="Arial" w:hAnsi="Arial" w:cs="Arial"/>
+          <w:sz w:val="26"/>
+          <w:szCs w:val="26"/>
+        </w:rPr>
+        <w:t>EHUFA-1189 - Tick mark/Text color in theme generator page is not as per the design</w:t>
+      </w:r>
+    </w:p>
+    <w:p>
+      <w:pPr>
+        <w:rPr>
+          <w:rFonts w:ascii="Arial" w:eastAsia="Arial" w:hAnsi="Arial" w:cs="Arial"/>
+          <w:sz w:val="26"/>
+          <w:szCs w:val="26"/>
+        </w:rPr>
+      </w:pPr>
+      <w:r>
+        <w:rPr>
+          <w:rFonts w:ascii="Arial" w:eastAsia="Arial" w:hAnsi="Arial" w:cs="Arial"/>
+          <w:sz w:val="26"/>
+          <w:szCs w:val="26"/>
+        </w:rPr>
         <w:lastRenderedPageBreak/>
-        <w:t>EHUFA-1209 - Android Progress Indicators-Colors</w:t>
-      </w:r>
-    </w:p>
-    <w:p>
-      <w:pPr>
-        <w:rPr>
-          <w:rFonts w:ascii="Arial" w:eastAsia="Arial" w:hAnsi="Arial" w:cs="Arial"/>
-          <w:sz w:val="26"/>
-          <w:szCs w:val="26"/>
-        </w:rPr>
-      </w:pPr>
-      <w:r>
-        <w:rPr>
-          <w:rFonts w:ascii="Arial" w:eastAsia="Arial" w:hAnsi="Arial" w:cs="Arial"/>
-          <w:sz w:val="26"/>
-          <w:szCs w:val="26"/>
-        </w:rPr>
-        <w:t>EHUFA-1211 - Android Circular Progress Indicators-Layout and Configuration- Determinate</w:t>
-      </w:r>
-    </w:p>
-    <w:p>
-      <w:pPr>
-        <w:rPr>
-          <w:rFonts w:ascii="Arial" w:eastAsia="Arial" w:hAnsi="Arial" w:cs="Arial"/>
-          <w:sz w:val="26"/>
-          <w:szCs w:val="26"/>
-        </w:rPr>
-      </w:pPr>
-      <w:r>
-        <w:rPr>
-          <w:rFonts w:ascii="Arial" w:eastAsia="Arial" w:hAnsi="Arial" w:cs="Arial"/>
-          <w:sz w:val="26"/>
-          <w:szCs w:val="26"/>
-        </w:rPr>
-        <w:t xml:space="preserve">EHUFA-1220 - Deleted branches </w:t>
-      </w:r>
-      <w:proofErr w:type="gramStart"/>
-      <w:r>
-        <w:rPr>
-          <w:rFonts w:ascii="Arial" w:eastAsia="Arial" w:hAnsi="Arial" w:cs="Arial"/>
-          <w:sz w:val="26"/>
-          <w:szCs w:val="26"/>
-        </w:rPr>
-        <w:t>are not removed</w:t>
-      </w:r>
-      <w:proofErr w:type="gramEnd"/>
-      <w:r>
-        <w:rPr>
-          <w:rFonts w:ascii="Arial" w:eastAsia="Arial" w:hAnsi="Arial" w:cs="Arial"/>
-          <w:sz w:val="26"/>
-          <w:szCs w:val="26"/>
-        </w:rPr>
-        <w:t xml:space="preserve"> from Jenkins</w:t>
-      </w:r>
-    </w:p>
-    <w:p>
-      <w:pPr>
-        <w:rPr>
-          <w:rFonts w:ascii="Arial" w:eastAsia="Arial" w:hAnsi="Arial" w:cs="Arial"/>
-          <w:sz w:val="26"/>
-          <w:szCs w:val="26"/>
-        </w:rPr>
-      </w:pPr>
-      <w:r>
-        <w:rPr>
-          <w:rFonts w:ascii="Arial" w:eastAsia="Arial" w:hAnsi="Arial" w:cs="Arial"/>
-          <w:sz w:val="26"/>
-          <w:szCs w:val="26"/>
-        </w:rPr>
-        <w:t>EHUFA-1224 - Android: Label</w:t>
-      </w:r>
-    </w:p>
-    <w:p>
-      <w:pPr>
-        <w:rPr>
-          <w:rFonts w:ascii="Arial" w:eastAsia="Arial" w:hAnsi="Arial" w:cs="Arial"/>
-          <w:sz w:val="26"/>
-          <w:szCs w:val="26"/>
-        </w:rPr>
-      </w:pPr>
-      <w:r>
-        <w:rPr>
-          <w:rFonts w:ascii="Arial" w:eastAsia="Arial" w:hAnsi="Arial" w:cs="Arial"/>
-          <w:sz w:val="26"/>
-          <w:szCs w:val="26"/>
-        </w:rPr>
-        <w:t>EHUFA-1240 - Android Circular Progress Indicators-Layout and Configuration- Indeterminate</w:t>
-      </w:r>
-    </w:p>
-    <w:p>
-      <w:pPr>
-        <w:rPr>
-          <w:rFonts w:ascii="Arial" w:eastAsia="Arial" w:hAnsi="Arial" w:cs="Arial"/>
-          <w:sz w:val="26"/>
-          <w:szCs w:val="26"/>
-        </w:rPr>
-      </w:pPr>
-      <w:r>
-        <w:rPr>
-          <w:rFonts w:ascii="Arial" w:eastAsia="Arial" w:hAnsi="Arial" w:cs="Arial"/>
-          <w:sz w:val="26"/>
-          <w:szCs w:val="26"/>
-        </w:rPr>
-        <w:t>EHUFA-1248 - [Android Test</w:t>
-      </w:r>
-      <w:proofErr w:type="gramStart"/>
-      <w:r>
-        <w:rPr>
-          <w:rFonts w:ascii="Arial" w:eastAsia="Arial" w:hAnsi="Arial" w:cs="Arial"/>
-          <w:sz w:val="26"/>
-          <w:szCs w:val="26"/>
-        </w:rPr>
-        <w:t>][</w:t>
-      </w:r>
-      <w:proofErr w:type="gramEnd"/>
-      <w:r>
-        <w:rPr>
-          <w:rFonts w:ascii="Arial" w:eastAsia="Arial" w:hAnsi="Arial" w:cs="Arial"/>
-          <w:sz w:val="26"/>
-          <w:szCs w:val="26"/>
-        </w:rPr>
-        <w:t>Linear Progress Indicator]A column of 1 pixel width is in different color in KitKat device, Only Tablet - Bug - Minor - Closed -</w:t>
-      </w:r>
-    </w:p>
-    <w:p>
-      <w:pPr>
-        <w:rPr>
-          <w:rFonts w:ascii="Arial" w:eastAsia="Arial" w:hAnsi="Arial" w:cs="Arial"/>
-          <w:sz w:val="26"/>
-          <w:szCs w:val="26"/>
-        </w:rPr>
-      </w:pPr>
-    </w:p>
-    <w:p>
-      <w:pPr>
-        <w:rPr>
-          <w:rFonts w:ascii="Arial" w:eastAsia="Arial" w:hAnsi="Arial" w:cs="Arial"/>
-          <w:b/>
-          <w:sz w:val="26"/>
-          <w:szCs w:val="26"/>
-        </w:rPr>
-      </w:pPr>
-    </w:p>
-    <w:p>
-      <w:pPr>
-        <w:rPr>
-          <w:rFonts w:ascii="Arial" w:eastAsia="Arial" w:hAnsi="Arial" w:cs="Arial"/>
-          <w:b/>
-          <w:sz w:val="26"/>
-          <w:szCs w:val="26"/>
-        </w:rPr>
-      </w:pPr>
-      <w:r>
-        <w:rPr>
-          <w:rFonts w:ascii="Arial" w:eastAsia="Arial" w:hAnsi="Arial" w:cs="Arial"/>
-          <w:b/>
-          <w:sz w:val="26"/>
-          <w:szCs w:val="26"/>
-        </w:rPr>
-        <w:t>SPRINT - MUITK.PI16.5.Sprint3</w:t>
-      </w:r>
-    </w:p>
-    <w:p>
-      <w:pPr>
-        <w:rPr>
-          <w:rFonts w:ascii="Arial" w:eastAsia="Arial" w:hAnsi="Arial" w:cs="Arial"/>
-          <w:sz w:val="26"/>
-          <w:szCs w:val="26"/>
-        </w:rPr>
-      </w:pPr>
-      <w:r>
-        <w:rPr>
-          <w:rFonts w:ascii="Arial" w:eastAsia="Arial" w:hAnsi="Arial" w:cs="Arial"/>
-          <w:sz w:val="26"/>
-          <w:szCs w:val="26"/>
-        </w:rPr>
-        <w:t>EHUFA-1038 - Android: SPIKE-Integration of DLS toolkit in propositions</w:t>
-      </w:r>
-    </w:p>
-    <w:p>
-      <w:pPr>
-        <w:rPr>
-          <w:rFonts w:ascii="Arial" w:eastAsia="Arial" w:hAnsi="Arial" w:cs="Arial"/>
-          <w:sz w:val="26"/>
-          <w:szCs w:val="26"/>
-        </w:rPr>
-      </w:pPr>
-      <w:r>
-        <w:rPr>
-          <w:rFonts w:ascii="Arial" w:eastAsia="Arial" w:hAnsi="Arial" w:cs="Arial"/>
-          <w:sz w:val="26"/>
-          <w:szCs w:val="26"/>
-        </w:rPr>
-        <w:t>EHUFA-1152 - Android: Toggle Switch: Layout and Configuration</w:t>
-      </w:r>
-    </w:p>
-    <w:p>
-      <w:pPr>
-        <w:rPr>
-          <w:rFonts w:ascii="Arial" w:eastAsia="Arial" w:hAnsi="Arial" w:cs="Arial"/>
-          <w:sz w:val="26"/>
-          <w:szCs w:val="26"/>
-        </w:rPr>
-      </w:pPr>
-      <w:r>
-        <w:rPr>
-          <w:rFonts w:ascii="Arial" w:eastAsia="Arial" w:hAnsi="Arial" w:cs="Arial"/>
-          <w:sz w:val="26"/>
-          <w:szCs w:val="26"/>
-        </w:rPr>
-        <w:t xml:space="preserve">EHUFA-1154 - Android: </w:t>
+        <w:t xml:space="preserve">EHUFA-1190 - Tick mark in </w:t>
       </w:r>
       <w:proofErr w:type="spellStart"/>
       <w:r>
@@ -8425,7 +9030,7 @@
           <w:sz w:val="26"/>
           <w:szCs w:val="26"/>
         </w:rPr>
-        <w:t>ToggleSwitch</w:t>
+        <w:t>themegenrator</w:t>
       </w:r>
       <w:proofErr w:type="spellEnd"/>
       <w:r>
@@ -8434,546 +9039,6 @@
           <w:sz w:val="26"/>
           <w:szCs w:val="26"/>
         </w:rPr>
-        <w:t>-Colors</w:t>
-      </w:r>
-    </w:p>
-    <w:p>
-      <w:pPr>
-        <w:rPr>
-          <w:rFonts w:ascii="Arial" w:eastAsia="Arial" w:hAnsi="Arial" w:cs="Arial"/>
-          <w:sz w:val="26"/>
-          <w:szCs w:val="26"/>
-        </w:rPr>
-      </w:pPr>
-      <w:r>
-        <w:rPr>
-          <w:rFonts w:ascii="Arial" w:eastAsia="Arial" w:hAnsi="Arial" w:cs="Arial"/>
-          <w:sz w:val="26"/>
-          <w:szCs w:val="26"/>
-        </w:rPr>
-        <w:t>EHUFA-1162 - Android: Alert- Layout and Configuration</w:t>
-      </w:r>
-    </w:p>
-    <w:p>
-      <w:pPr>
-        <w:rPr>
-          <w:rFonts w:ascii="Arial" w:eastAsia="Arial" w:hAnsi="Arial" w:cs="Arial"/>
-          <w:sz w:val="26"/>
-          <w:szCs w:val="26"/>
-        </w:rPr>
-      </w:pPr>
-      <w:r>
-        <w:rPr>
-          <w:rFonts w:ascii="Arial" w:eastAsia="Arial" w:hAnsi="Arial" w:cs="Arial"/>
-          <w:sz w:val="26"/>
-          <w:szCs w:val="26"/>
-        </w:rPr>
-        <w:t>EHUFA-1164 - Android: Alert Colors</w:t>
-      </w:r>
-    </w:p>
-    <w:p>
-      <w:pPr>
-        <w:rPr>
-          <w:rFonts w:ascii="Arial" w:eastAsia="Arial" w:hAnsi="Arial" w:cs="Arial"/>
-          <w:sz w:val="26"/>
-          <w:szCs w:val="26"/>
-        </w:rPr>
-      </w:pPr>
-      <w:r>
-        <w:rPr>
-          <w:rFonts w:ascii="Arial" w:eastAsia="Arial" w:hAnsi="Arial" w:cs="Arial"/>
-          <w:sz w:val="26"/>
-          <w:szCs w:val="26"/>
-        </w:rPr>
-        <w:t>EHUFA-1166 - Android: Quiet Button</w:t>
-      </w:r>
-    </w:p>
-    <w:p>
-      <w:pPr>
-        <w:rPr>
-          <w:rFonts w:ascii="Arial" w:eastAsia="Arial" w:hAnsi="Arial" w:cs="Arial"/>
-          <w:sz w:val="26"/>
-          <w:szCs w:val="26"/>
-        </w:rPr>
-      </w:pPr>
-      <w:r>
-        <w:rPr>
-          <w:rFonts w:ascii="Arial" w:eastAsia="Arial" w:hAnsi="Arial" w:cs="Arial"/>
-          <w:sz w:val="26"/>
-          <w:szCs w:val="26"/>
-        </w:rPr>
-        <w:t>EHUFA-1183 - Wrong implementation in the theme generator flow- -</w:t>
-      </w:r>
-    </w:p>
-    <w:p>
-      <w:pPr>
-        <w:rPr>
-          <w:rFonts w:ascii="Arial" w:eastAsia="Arial" w:hAnsi="Arial" w:cs="Arial"/>
-          <w:sz w:val="26"/>
-          <w:szCs w:val="26"/>
-        </w:rPr>
-      </w:pPr>
-      <w:r>
-        <w:rPr>
-          <w:rFonts w:ascii="Arial" w:eastAsia="Arial" w:hAnsi="Arial" w:cs="Arial"/>
-          <w:sz w:val="26"/>
-          <w:szCs w:val="26"/>
-        </w:rPr>
-        <w:t>EHUFA-1187 - [Android Test</w:t>
-      </w:r>
-      <w:proofErr w:type="gramStart"/>
-      <w:r>
-        <w:rPr>
-          <w:rFonts w:ascii="Arial" w:eastAsia="Arial" w:hAnsi="Arial" w:cs="Arial"/>
-          <w:sz w:val="26"/>
-          <w:szCs w:val="26"/>
-        </w:rPr>
-        <w:t>]Disabled</w:t>
-      </w:r>
-      <w:proofErr w:type="gramEnd"/>
-      <w:r>
-        <w:rPr>
-          <w:rFonts w:ascii="Arial" w:eastAsia="Arial" w:hAnsi="Arial" w:cs="Arial"/>
-          <w:sz w:val="26"/>
-          <w:szCs w:val="26"/>
-        </w:rPr>
-        <w:t xml:space="preserve"> filled text, text color is not as expected in L,B,VD - Bug - Minor - Closed - -</w:t>
-      </w:r>
-    </w:p>
-    <w:p>
-      <w:pPr>
-        <w:rPr>
-          <w:rFonts w:ascii="Arial" w:eastAsia="Arial" w:hAnsi="Arial" w:cs="Arial"/>
-          <w:sz w:val="26"/>
-          <w:szCs w:val="26"/>
-        </w:rPr>
-      </w:pPr>
-    </w:p>
-    <w:p>
-      <w:pPr>
-        <w:rPr>
-          <w:rFonts w:ascii="Arial" w:eastAsia="Arial" w:hAnsi="Arial" w:cs="Arial"/>
-          <w:sz w:val="26"/>
-          <w:szCs w:val="26"/>
-        </w:rPr>
-      </w:pPr>
-    </w:p>
-    <w:p>
-      <w:pPr>
-        <w:rPr>
-          <w:rFonts w:ascii="Arial" w:eastAsia="Arial" w:hAnsi="Arial" w:cs="Arial"/>
-          <w:b/>
-          <w:sz w:val="26"/>
-          <w:szCs w:val="26"/>
-        </w:rPr>
-      </w:pPr>
-      <w:r>
-        <w:rPr>
-          <w:rFonts w:ascii="Arial" w:eastAsia="Arial" w:hAnsi="Arial" w:cs="Arial"/>
-          <w:b/>
-          <w:sz w:val="26"/>
-          <w:szCs w:val="26"/>
-        </w:rPr>
-        <w:t>SPRINT - MUITK.PI16.5.Sprint2</w:t>
-      </w:r>
-    </w:p>
-    <w:p>
-      <w:pPr>
-        <w:rPr>
-          <w:rFonts w:ascii="Arial" w:eastAsia="Arial" w:hAnsi="Arial" w:cs="Arial"/>
-          <w:sz w:val="26"/>
-          <w:szCs w:val="26"/>
-        </w:rPr>
-      </w:pPr>
-      <w:r>
-        <w:rPr>
-          <w:rFonts w:ascii="Arial" w:eastAsia="Arial" w:hAnsi="Arial" w:cs="Arial"/>
-          <w:sz w:val="26"/>
-          <w:szCs w:val="26"/>
-        </w:rPr>
-        <w:t>EHUFA-991 - Android: DLS Theme Generator</w:t>
-      </w:r>
-    </w:p>
-    <w:p>
-      <w:pPr>
-        <w:rPr>
-          <w:rFonts w:ascii="Arial" w:eastAsia="Arial" w:hAnsi="Arial" w:cs="Arial"/>
-          <w:sz w:val="26"/>
-          <w:szCs w:val="26"/>
-        </w:rPr>
-      </w:pPr>
-      <w:r>
-        <w:rPr>
-          <w:rFonts w:ascii="Arial" w:eastAsia="Arial" w:hAnsi="Arial" w:cs="Arial"/>
-          <w:sz w:val="26"/>
-          <w:szCs w:val="26"/>
-        </w:rPr>
-        <w:t>EHUFA-1148 - Android: Extended Button</w:t>
-      </w:r>
-    </w:p>
-    <w:p>
-      <w:pPr>
-        <w:rPr>
-          <w:rFonts w:ascii="Arial" w:eastAsia="Arial" w:hAnsi="Arial" w:cs="Arial"/>
-          <w:sz w:val="26"/>
-          <w:szCs w:val="26"/>
-        </w:rPr>
-      </w:pPr>
-      <w:r>
-        <w:rPr>
-          <w:rFonts w:ascii="Arial" w:eastAsia="Arial" w:hAnsi="Arial" w:cs="Arial"/>
-          <w:sz w:val="26"/>
-          <w:szCs w:val="26"/>
-        </w:rPr>
-        <w:t xml:space="preserve">EHUFA-1158 - Android: Automatic testing using </w:t>
-      </w:r>
-      <w:proofErr w:type="spellStart"/>
-      <w:r>
-        <w:rPr>
-          <w:rFonts w:ascii="Arial" w:eastAsia="Arial" w:hAnsi="Arial" w:cs="Arial"/>
-          <w:sz w:val="26"/>
-          <w:szCs w:val="26"/>
-        </w:rPr>
-        <w:t>json</w:t>
-      </w:r>
-      <w:proofErr w:type="spellEnd"/>
-      <w:r>
-        <w:rPr>
-          <w:rFonts w:ascii="Arial" w:eastAsia="Arial" w:hAnsi="Arial" w:cs="Arial"/>
-          <w:sz w:val="26"/>
-          <w:szCs w:val="26"/>
-        </w:rPr>
-        <w:t xml:space="preserve"> or </w:t>
-      </w:r>
-      <w:proofErr w:type="spellStart"/>
-      <w:r>
-        <w:rPr>
-          <w:rFonts w:ascii="Arial" w:eastAsia="Arial" w:hAnsi="Arial" w:cs="Arial"/>
-          <w:sz w:val="26"/>
-          <w:szCs w:val="26"/>
-        </w:rPr>
-        <w:t>yaml</w:t>
-      </w:r>
-      <w:proofErr w:type="spellEnd"/>
-      <w:r>
-        <w:rPr>
-          <w:rFonts w:ascii="Arial" w:eastAsia="Arial" w:hAnsi="Arial" w:cs="Arial"/>
-          <w:sz w:val="26"/>
-          <w:szCs w:val="26"/>
-        </w:rPr>
-        <w:t xml:space="preserve"> (SPIKE)</w:t>
-      </w:r>
-    </w:p>
-    <w:p>
-      <w:pPr>
-        <w:rPr>
-          <w:rFonts w:ascii="Arial" w:eastAsia="Arial" w:hAnsi="Arial" w:cs="Arial"/>
-          <w:sz w:val="26"/>
-          <w:szCs w:val="26"/>
-        </w:rPr>
-      </w:pPr>
-      <w:r>
-        <w:rPr>
-          <w:rFonts w:ascii="Arial" w:eastAsia="Arial" w:hAnsi="Arial" w:cs="Arial"/>
-          <w:sz w:val="26"/>
-          <w:szCs w:val="26"/>
-        </w:rPr>
-        <w:t xml:space="preserve">EHUFA-1170 - [Android Test] App crashes when text box activity </w:t>
-      </w:r>
-      <w:proofErr w:type="gramStart"/>
-      <w:r>
-        <w:rPr>
-          <w:rFonts w:ascii="Arial" w:eastAsia="Arial" w:hAnsi="Arial" w:cs="Arial"/>
-          <w:sz w:val="26"/>
-          <w:szCs w:val="26"/>
-        </w:rPr>
-        <w:t>is launched</w:t>
-      </w:r>
-      <w:proofErr w:type="gramEnd"/>
-      <w:r>
-        <w:rPr>
-          <w:rFonts w:ascii="Arial" w:eastAsia="Arial" w:hAnsi="Arial" w:cs="Arial"/>
-          <w:sz w:val="26"/>
-          <w:szCs w:val="26"/>
-        </w:rPr>
-        <w:t xml:space="preserve"> after orientation change</w:t>
-      </w:r>
-    </w:p>
-    <w:p>
-      <w:pPr>
-        <w:rPr>
-          <w:rFonts w:ascii="Arial" w:eastAsia="Arial" w:hAnsi="Arial" w:cs="Arial"/>
-          <w:sz w:val="26"/>
-          <w:szCs w:val="26"/>
-        </w:rPr>
-      </w:pPr>
-      <w:r>
-        <w:rPr>
-          <w:rFonts w:ascii="Arial" w:eastAsia="Arial" w:hAnsi="Arial" w:cs="Arial"/>
-          <w:sz w:val="26"/>
-          <w:szCs w:val="26"/>
-        </w:rPr>
-        <w:t xml:space="preserve">EHUFA-1171 - [Android Test] GB-Bright tonal </w:t>
-      </w:r>
-      <w:proofErr w:type="gramStart"/>
-      <w:r>
-        <w:rPr>
-          <w:rFonts w:ascii="Arial" w:eastAsia="Arial" w:hAnsi="Arial" w:cs="Arial"/>
-          <w:sz w:val="26"/>
-          <w:szCs w:val="26"/>
-        </w:rPr>
-        <w:t>range :</w:t>
-      </w:r>
-      <w:proofErr w:type="gramEnd"/>
-      <w:r>
-        <w:rPr>
-          <w:rFonts w:ascii="Arial" w:eastAsia="Arial" w:hAnsi="Arial" w:cs="Arial"/>
-          <w:sz w:val="26"/>
-          <w:szCs w:val="26"/>
-        </w:rPr>
-        <w:t xml:space="preserve"> White space observed in the corners of the text box</w:t>
-      </w:r>
-    </w:p>
-    <w:p>
-      <w:pPr>
-        <w:rPr>
-          <w:rFonts w:ascii="Arial" w:eastAsia="Arial" w:hAnsi="Arial" w:cs="Arial"/>
-          <w:sz w:val="26"/>
-          <w:szCs w:val="26"/>
-        </w:rPr>
-      </w:pPr>
-      <w:r>
-        <w:rPr>
-          <w:rFonts w:ascii="Arial" w:eastAsia="Arial" w:hAnsi="Arial" w:cs="Arial"/>
-          <w:sz w:val="26"/>
-          <w:szCs w:val="26"/>
-        </w:rPr>
-        <w:t>EHUFA-1174 - Android: Build and Release process</w:t>
-      </w:r>
-    </w:p>
-    <w:p>
-      <w:pPr>
-        <w:rPr>
-          <w:rFonts w:ascii="Arial" w:eastAsia="Arial" w:hAnsi="Arial" w:cs="Arial"/>
-          <w:sz w:val="26"/>
-          <w:szCs w:val="26"/>
-        </w:rPr>
-      </w:pPr>
-      <w:r>
-        <w:rPr>
-          <w:rFonts w:ascii="Arial" w:eastAsia="Arial" w:hAnsi="Arial" w:cs="Arial"/>
-          <w:sz w:val="26"/>
-          <w:szCs w:val="26"/>
-        </w:rPr>
-        <w:t xml:space="preserve">EHUFA-1181 - Default setting of the </w:t>
-      </w:r>
-      <w:proofErr w:type="gramStart"/>
-      <w:r>
-        <w:rPr>
-          <w:rFonts w:ascii="Arial" w:eastAsia="Arial" w:hAnsi="Arial" w:cs="Arial"/>
-          <w:sz w:val="26"/>
-          <w:szCs w:val="26"/>
-        </w:rPr>
-        <w:t>theme setting</w:t>
-      </w:r>
-      <w:proofErr w:type="gramEnd"/>
-      <w:r>
-        <w:rPr>
-          <w:rFonts w:ascii="Arial" w:eastAsia="Arial" w:hAnsi="Arial" w:cs="Arial"/>
-          <w:sz w:val="26"/>
-          <w:szCs w:val="26"/>
-        </w:rPr>
-        <w:t xml:space="preserve"> page is not as per the design</w:t>
-      </w:r>
-    </w:p>
-    <w:p>
-      <w:pPr>
-        <w:rPr>
-          <w:rFonts w:ascii="Arial" w:eastAsia="Arial" w:hAnsi="Arial" w:cs="Arial"/>
-          <w:sz w:val="26"/>
-          <w:szCs w:val="26"/>
-        </w:rPr>
-      </w:pPr>
-      <w:r>
-        <w:rPr>
-          <w:rFonts w:ascii="Arial" w:eastAsia="Arial" w:hAnsi="Arial" w:cs="Arial"/>
-          <w:sz w:val="26"/>
-          <w:szCs w:val="26"/>
-        </w:rPr>
-        <w:t xml:space="preserve">EHUFA-1182 - Hamburger icon is displayed </w:t>
-      </w:r>
-      <w:proofErr w:type="spellStart"/>
-      <w:r>
-        <w:rPr>
-          <w:rFonts w:ascii="Arial" w:eastAsia="Arial" w:hAnsi="Arial" w:cs="Arial"/>
-          <w:sz w:val="26"/>
-          <w:szCs w:val="26"/>
-        </w:rPr>
-        <w:t>inplace</w:t>
-      </w:r>
-      <w:proofErr w:type="spellEnd"/>
-      <w:r>
-        <w:rPr>
-          <w:rFonts w:ascii="Arial" w:eastAsia="Arial" w:hAnsi="Arial" w:cs="Arial"/>
-          <w:sz w:val="26"/>
-          <w:szCs w:val="26"/>
-        </w:rPr>
-        <w:t xml:space="preserve"> of back icon after setting the theme</w:t>
-      </w:r>
-    </w:p>
-    <w:p>
-      <w:pPr>
-        <w:rPr>
-          <w:rFonts w:ascii="Arial" w:eastAsia="Arial" w:hAnsi="Arial" w:cs="Arial"/>
-          <w:sz w:val="26"/>
-          <w:szCs w:val="26"/>
-        </w:rPr>
-      </w:pPr>
-      <w:r>
-        <w:rPr>
-          <w:rFonts w:ascii="Arial" w:eastAsia="Arial" w:hAnsi="Arial" w:cs="Arial"/>
-          <w:sz w:val="26"/>
-          <w:szCs w:val="26"/>
-        </w:rPr>
-        <w:t>EHUFA-1184 - Unstable behavior observed when "Content area color" is set to "Very dark" tonal range</w:t>
-      </w:r>
-    </w:p>
-    <w:p>
-      <w:pPr>
-        <w:rPr>
-          <w:rFonts w:ascii="Arial" w:eastAsia="Arial" w:hAnsi="Arial" w:cs="Arial"/>
-          <w:sz w:val="26"/>
-          <w:szCs w:val="26"/>
-        </w:rPr>
-      </w:pPr>
-      <w:r>
-        <w:rPr>
-          <w:rFonts w:ascii="Arial" w:eastAsia="Arial" w:hAnsi="Arial" w:cs="Arial"/>
-          <w:sz w:val="26"/>
-          <w:szCs w:val="26"/>
-        </w:rPr>
-        <w:t xml:space="preserve">EHUFA-1185 - Incorrect color </w:t>
-      </w:r>
-      <w:proofErr w:type="gramStart"/>
-      <w:r>
-        <w:rPr>
-          <w:rFonts w:ascii="Arial" w:eastAsia="Arial" w:hAnsi="Arial" w:cs="Arial"/>
-          <w:sz w:val="26"/>
-          <w:szCs w:val="26"/>
-        </w:rPr>
-        <w:t>is displayed</w:t>
-      </w:r>
-      <w:proofErr w:type="gramEnd"/>
-      <w:r>
-        <w:rPr>
-          <w:rFonts w:ascii="Arial" w:eastAsia="Arial" w:hAnsi="Arial" w:cs="Arial"/>
-          <w:sz w:val="26"/>
-          <w:szCs w:val="26"/>
-        </w:rPr>
-        <w:t xml:space="preserve"> in "Content area UL tonal range"</w:t>
-      </w:r>
-    </w:p>
-    <w:p>
-      <w:pPr>
-        <w:rPr>
-          <w:rFonts w:ascii="Arial" w:eastAsia="Arial" w:hAnsi="Arial" w:cs="Arial"/>
-          <w:sz w:val="26"/>
-          <w:szCs w:val="26"/>
-        </w:rPr>
-      </w:pPr>
-      <w:r>
-        <w:rPr>
-          <w:rFonts w:ascii="Arial" w:eastAsia="Arial" w:hAnsi="Arial" w:cs="Arial"/>
-          <w:sz w:val="26"/>
-          <w:szCs w:val="26"/>
-        </w:rPr>
-        <w:t>EHUFA-1186 - Theme generator sets the theme even without tapping "Set"</w:t>
-      </w:r>
-    </w:p>
-    <w:p>
-      <w:pPr>
-        <w:rPr>
-          <w:rFonts w:ascii="Arial" w:eastAsia="Arial" w:hAnsi="Arial" w:cs="Arial"/>
-          <w:sz w:val="26"/>
-          <w:szCs w:val="26"/>
-        </w:rPr>
-      </w:pPr>
-      <w:r>
-        <w:rPr>
-          <w:rFonts w:ascii="Arial" w:eastAsia="Arial" w:hAnsi="Arial" w:cs="Arial"/>
-          <w:sz w:val="26"/>
-          <w:szCs w:val="26"/>
-        </w:rPr>
-        <w:t xml:space="preserve">EHUFA-1188 - "Set" icon disappears when the orientation </w:t>
-      </w:r>
-      <w:proofErr w:type="gramStart"/>
-      <w:r>
-        <w:rPr>
-          <w:rFonts w:ascii="Arial" w:eastAsia="Arial" w:hAnsi="Arial" w:cs="Arial"/>
-          <w:sz w:val="26"/>
-          <w:szCs w:val="26"/>
-        </w:rPr>
-        <w:t>is changed</w:t>
-      </w:r>
-      <w:proofErr w:type="gramEnd"/>
-      <w:r>
-        <w:rPr>
-          <w:rFonts w:ascii="Arial" w:eastAsia="Arial" w:hAnsi="Arial" w:cs="Arial"/>
-          <w:sz w:val="26"/>
-          <w:szCs w:val="26"/>
-        </w:rPr>
-        <w:t xml:space="preserve"> in theme generator page</w:t>
-      </w:r>
-    </w:p>
-    <w:p>
-      <w:pPr>
-        <w:rPr>
-          <w:rFonts w:ascii="Arial" w:eastAsia="Arial" w:hAnsi="Arial" w:cs="Arial"/>
-          <w:sz w:val="26"/>
-          <w:szCs w:val="26"/>
-        </w:rPr>
-      </w:pPr>
-      <w:r>
-        <w:rPr>
-          <w:rFonts w:ascii="Arial" w:eastAsia="Arial" w:hAnsi="Arial" w:cs="Arial"/>
-          <w:sz w:val="26"/>
-          <w:szCs w:val="26"/>
-        </w:rPr>
-        <w:t>EHUFA-1189 - Tick mark/Text color in theme generator page is not as per the design</w:t>
-      </w:r>
-    </w:p>
-    <w:p>
-      <w:pPr>
-        <w:rPr>
-          <w:rFonts w:ascii="Arial" w:eastAsia="Arial" w:hAnsi="Arial" w:cs="Arial"/>
-          <w:sz w:val="26"/>
-          <w:szCs w:val="26"/>
-        </w:rPr>
-      </w:pPr>
-      <w:r>
-        <w:rPr>
-          <w:rFonts w:ascii="Arial" w:eastAsia="Arial" w:hAnsi="Arial" w:cs="Arial"/>
-          <w:sz w:val="26"/>
-          <w:szCs w:val="26"/>
-        </w:rPr>
-        <w:t xml:space="preserve">EHUFA-1190 - Tick mark in </w:t>
-      </w:r>
-      <w:proofErr w:type="spellStart"/>
-      <w:r>
-        <w:rPr>
-          <w:rFonts w:ascii="Arial" w:eastAsia="Arial" w:hAnsi="Arial" w:cs="Arial"/>
-          <w:sz w:val="26"/>
-          <w:szCs w:val="26"/>
-        </w:rPr>
-        <w:t>themegenrator</w:t>
-      </w:r>
-      <w:proofErr w:type="spellEnd"/>
-      <w:r>
-        <w:rPr>
-          <w:rFonts w:ascii="Arial" w:eastAsia="Arial" w:hAnsi="Arial" w:cs="Arial"/>
-          <w:sz w:val="26"/>
-          <w:szCs w:val="26"/>
-        </w:rPr>
         <w:t xml:space="preserve"> page should auto scale and size should be as per the design</w:t>
       </w:r>
     </w:p>
@@ -8991,7 +9056,6 @@
           <w:sz w:val="26"/>
           <w:szCs w:val="26"/>
         </w:rPr>
-        <w:lastRenderedPageBreak/>
         <w:t xml:space="preserve">EHUFA-1192 - Application background color is applied instead content color, when content color </w:t>
       </w:r>
       <w:proofErr w:type="gramStart"/>
@@ -9704,6 +9768,7 @@
           <w:sz w:val="26"/>
           <w:szCs w:val="26"/>
         </w:rPr>
+        <w:lastRenderedPageBreak/>
         <w:t xml:space="preserve">EHUFA-944 - Replace background blur from modal alert with </w:t>
       </w:r>
       <w:proofErr w:type="spellStart"/>

</xml_diff>

<commit_message>
SPRINT - MUITK.PI17.2.Sprint4 [Story 16723]: Update release notes
</commit_message>
<xml_diff>
--- a/Documentation/External/Android_DLS_UIKit_ReleaseNotesV1_0_0.docx
+++ b/Documentation/External/Android_DLS_UIKit_ReleaseNotesV1_0_0.docx
@@ -6454,6 +6454,61 @@
     </w:p>
     <w:p>
       <w:pPr>
+        <w:pStyle w:val="Heading1"/>
+        <w:numPr>
+          <w:ilvl w:val="0"/>
+          <w:numId w:val="0"/>
+        </w:numPr>
+        <w:ind w:left="720"/>
+        <w:rPr>
+          <w:rFonts w:eastAsia="Arial"/>
+        </w:rPr>
+      </w:pPr>
+      <w:r>
+        <w:rPr>
+          <w:rFonts w:eastAsia="Arial"/>
+        </w:rPr>
+        <w:t>SPRINT - MUITK.PI17.</w:t>
+      </w:r>
+      <w:proofErr w:type="gramStart"/>
+      <w:r>
+        <w:rPr>
+          <w:rFonts w:eastAsia="Arial"/>
+        </w:rPr>
+        <w:t>2.Sprint</w:t>
+      </w:r>
+      <w:proofErr w:type="gramEnd"/>
+      <w:r>
+        <w:rPr>
+          <w:rFonts w:eastAsia="Arial"/>
+        </w:rPr>
+        <w:t>4</w:t>
+      </w:r>
+    </w:p>
+    <w:p>
+      <w:r>
+        <w:rPr>
+          <w:rFonts w:ascii="Arial" w:eastAsia="Arial" w:hAnsi="Arial" w:cs="Arial"/>
+          <w:sz w:val="26"/>
+          <w:szCs w:val="26"/>
+        </w:rPr>
+        <w:t>Story 16723: Android Apply the latest theme on Data validation</w:t>
+      </w:r>
+    </w:p>
+    <w:p>
+      <w:pPr>
+        <w:spacing w:before="6"/>
+        <w:ind w:right="6824"/>
+        <w:jc w:val="both"/>
+        <w:rPr>
+          <w:rFonts w:ascii="Cambria" w:eastAsia="Cambria" w:hAnsi="Cambria" w:cs="Cambria"/>
+          <w:sz w:val="23"/>
+          <w:szCs w:val="23"/>
+        </w:rPr>
+      </w:pPr>
+    </w:p>
+    <w:p>
+      <w:pPr>
         <w:spacing w:before="6"/>
         <w:ind w:left="116" w:right="6824"/>
         <w:jc w:val="both"/>
@@ -6466,38 +6521,33 @@
     </w:p>
     <w:p>
       <w:pPr>
-        <w:rPr>
-          <w:rFonts w:ascii="Arial" w:eastAsia="Arial" w:hAnsi="Arial" w:cs="Arial"/>
-          <w:sz w:val="26"/>
-          <w:szCs w:val="26"/>
-        </w:rPr>
-      </w:pPr>
-      <w:r>
-        <w:rPr>
-          <w:rFonts w:ascii="Arial" w:eastAsia="Arial" w:hAnsi="Arial" w:cs="Arial"/>
-          <w:b/>
-          <w:sz w:val="26"/>
-          <w:szCs w:val="26"/>
+        <w:pStyle w:val="Heading1"/>
+        <w:numPr>
+          <w:ilvl w:val="0"/>
+          <w:numId w:val="0"/>
+        </w:numPr>
+        <w:ind w:left="720"/>
+        <w:rPr>
+          <w:rFonts w:eastAsia="Arial"/>
+        </w:rPr>
+      </w:pPr>
+      <w:r>
+        <w:rPr>
+          <w:rFonts w:eastAsia="Arial"/>
         </w:rPr>
         <w:t>SPRINT - MUITK.PI17.</w:t>
       </w:r>
       <w:proofErr w:type="gramStart"/>
       <w:r>
         <w:rPr>
-          <w:rFonts w:ascii="Arial" w:eastAsia="Arial" w:hAnsi="Arial" w:cs="Arial"/>
-          <w:b/>
-          <w:sz w:val="26"/>
-          <w:szCs w:val="26"/>
+          <w:rFonts w:eastAsia="Arial"/>
         </w:rPr>
         <w:t>2.Sprint</w:t>
       </w:r>
       <w:proofErr w:type="gramEnd"/>
       <w:r>
         <w:rPr>
-          <w:rFonts w:ascii="Arial" w:eastAsia="Arial" w:hAnsi="Arial" w:cs="Arial"/>
-          <w:b/>
-          <w:sz w:val="26"/>
-          <w:szCs w:val="26"/>
+          <w:rFonts w:eastAsia="Arial"/>
         </w:rPr>
         <w:t>3</w:t>
       </w:r>
@@ -6536,6 +6586,8 @@
         </w:rPr>
         <w:t xml:space="preserve"> and NON DLS UI KIT controls working in conjunction.</w:t>
       </w:r>
+      <w:bookmarkStart w:id="0" w:name="_GoBack"/>
+      <w:bookmarkEnd w:id="0"/>
     </w:p>
     <w:p>
       <w:pPr>
@@ -7131,6 +7183,7 @@
           <w:sz w:val="26"/>
           <w:szCs w:val="26"/>
         </w:rPr>
+        <w:lastRenderedPageBreak/>
         <w:t xml:space="preserve">EHUFA-1303 - SPIKE-Android: </w:t>
       </w:r>
       <w:proofErr w:type="spellStart"/>
@@ -7218,7 +7271,6 @@
           <w:sz w:val="26"/>
           <w:szCs w:val="26"/>
         </w:rPr>
-        <w:lastRenderedPageBreak/>
         <w:t xml:space="preserve">EHUFA-1308 - [Android </w:t>
       </w:r>
       <w:proofErr w:type="gramStart"/>
@@ -7457,8 +7509,6 @@
         </w:rPr>
         <w:t>EHUFA-1289 - [Android Test] Text leading is not implemented in KITKAT devices.</w:t>
       </w:r>
-      <w:bookmarkStart w:id="0" w:name="_GoBack"/>
-      <w:bookmarkEnd w:id="0"/>
     </w:p>
     <w:p>
       <w:pPr>
@@ -8060,6 +8110,7 @@
           <w:sz w:val="26"/>
           <w:szCs w:val="26"/>
         </w:rPr>
+        <w:lastRenderedPageBreak/>
         <w:t xml:space="preserve">EHUFA-1237 - SPIKE: Android: </w:t>
       </w:r>
       <w:proofErr w:type="spellStart"/>
@@ -8139,25 +8190,681 @@
           <w:sz w:val="26"/>
           <w:szCs w:val="26"/>
         </w:rPr>
+        <w:t>EHUFA-1251 - SPIKE Android: Data Validation</w:t>
+      </w:r>
+    </w:p>
+    <w:p>
+      <w:pPr>
+        <w:rPr>
+          <w:rFonts w:ascii="Arial" w:eastAsia="Arial" w:hAnsi="Arial" w:cs="Arial"/>
+          <w:sz w:val="26"/>
+          <w:szCs w:val="26"/>
+        </w:rPr>
+      </w:pPr>
+      <w:r>
+        <w:rPr>
+          <w:rFonts w:ascii="Arial" w:eastAsia="Arial" w:hAnsi="Arial" w:cs="Arial"/>
+          <w:sz w:val="26"/>
+          <w:szCs w:val="26"/>
+        </w:rPr>
+        <w:t xml:space="preserve">EHUFA-1253 - SPIKE: Android </w:t>
+      </w:r>
+      <w:proofErr w:type="spellStart"/>
+      <w:r>
+        <w:rPr>
+          <w:rFonts w:ascii="Arial" w:eastAsia="Arial" w:hAnsi="Arial" w:cs="Arial"/>
+          <w:sz w:val="26"/>
+          <w:szCs w:val="26"/>
+        </w:rPr>
+        <w:t>ListView</w:t>
+      </w:r>
+      <w:proofErr w:type="spellEnd"/>
+    </w:p>
+    <w:p>
+      <w:pPr>
+        <w:rPr>
+          <w:rFonts w:ascii="Arial" w:eastAsia="Arial" w:hAnsi="Arial" w:cs="Arial"/>
+          <w:sz w:val="26"/>
+          <w:szCs w:val="26"/>
+        </w:rPr>
+      </w:pPr>
+      <w:r>
+        <w:rPr>
+          <w:rFonts w:ascii="Arial" w:eastAsia="Arial" w:hAnsi="Arial" w:cs="Arial"/>
+          <w:sz w:val="26"/>
+          <w:szCs w:val="26"/>
+        </w:rPr>
+        <w:t>EHUFA-1255 - Android: Go to one naming convention</w:t>
+      </w:r>
+    </w:p>
+    <w:p>
+      <w:pPr>
+        <w:rPr>
+          <w:rFonts w:ascii="Arial" w:eastAsia="Arial" w:hAnsi="Arial" w:cs="Arial"/>
+          <w:sz w:val="26"/>
+          <w:szCs w:val="26"/>
+        </w:rPr>
+      </w:pPr>
+    </w:p>
+    <w:p>
+      <w:pPr>
+        <w:rPr>
+          <w:rFonts w:ascii="Arial" w:eastAsia="Arial" w:hAnsi="Arial" w:cs="Arial"/>
+          <w:b/>
+          <w:sz w:val="26"/>
+          <w:szCs w:val="26"/>
+        </w:rPr>
+      </w:pPr>
+    </w:p>
+    <w:p>
+      <w:pPr>
+        <w:rPr>
+          <w:rFonts w:ascii="Arial" w:eastAsia="Arial" w:hAnsi="Arial" w:cs="Arial"/>
+          <w:b/>
+          <w:sz w:val="26"/>
+          <w:szCs w:val="26"/>
+        </w:rPr>
+      </w:pPr>
+      <w:r>
+        <w:rPr>
+          <w:rFonts w:ascii="Arial" w:eastAsia="Arial" w:hAnsi="Arial" w:cs="Arial"/>
+          <w:b/>
+          <w:sz w:val="26"/>
+          <w:szCs w:val="26"/>
+        </w:rPr>
+        <w:t>SPRINT - MUITK.PI16.5.Sprint4</w:t>
+      </w:r>
+    </w:p>
+    <w:p>
+      <w:pPr>
+        <w:rPr>
+          <w:rFonts w:ascii="Arial" w:eastAsia="Arial" w:hAnsi="Arial" w:cs="Arial"/>
+          <w:sz w:val="26"/>
+          <w:szCs w:val="26"/>
+        </w:rPr>
+      </w:pPr>
+      <w:r>
+        <w:rPr>
+          <w:rFonts w:ascii="Arial" w:eastAsia="Arial" w:hAnsi="Arial" w:cs="Arial"/>
+          <w:sz w:val="26"/>
+          <w:szCs w:val="26"/>
+        </w:rPr>
+        <w:t>EHUFA-1183 - Wrong implementation in the theme generator flow</w:t>
+      </w:r>
+    </w:p>
+    <w:p>
+      <w:pPr>
+        <w:rPr>
+          <w:rFonts w:ascii="Arial" w:eastAsia="Arial" w:hAnsi="Arial" w:cs="Arial"/>
+          <w:sz w:val="26"/>
+          <w:szCs w:val="26"/>
+        </w:rPr>
+      </w:pPr>
+      <w:r>
+        <w:rPr>
+          <w:rFonts w:ascii="Arial" w:eastAsia="Arial" w:hAnsi="Arial" w:cs="Arial"/>
+          <w:sz w:val="26"/>
+          <w:szCs w:val="26"/>
+        </w:rPr>
+        <w:t>EHUFA-1207 - Android Linear Progress Indicators-Layout and Configuration</w:t>
+      </w:r>
+    </w:p>
+    <w:p>
+      <w:pPr>
+        <w:rPr>
+          <w:rFonts w:ascii="Arial" w:eastAsia="Arial" w:hAnsi="Arial" w:cs="Arial"/>
+          <w:sz w:val="26"/>
+          <w:szCs w:val="26"/>
+        </w:rPr>
+      </w:pPr>
+      <w:r>
+        <w:rPr>
+          <w:rFonts w:ascii="Arial" w:eastAsia="Arial" w:hAnsi="Arial" w:cs="Arial"/>
+          <w:sz w:val="26"/>
+          <w:szCs w:val="26"/>
+        </w:rPr>
+        <w:t>EHUFA-1209 - Android Progress Indicators-Colors</w:t>
+      </w:r>
+    </w:p>
+    <w:p>
+      <w:pPr>
+        <w:rPr>
+          <w:rFonts w:ascii="Arial" w:eastAsia="Arial" w:hAnsi="Arial" w:cs="Arial"/>
+          <w:sz w:val="26"/>
+          <w:szCs w:val="26"/>
+        </w:rPr>
+      </w:pPr>
+      <w:r>
+        <w:rPr>
+          <w:rFonts w:ascii="Arial" w:eastAsia="Arial" w:hAnsi="Arial" w:cs="Arial"/>
+          <w:sz w:val="26"/>
+          <w:szCs w:val="26"/>
+        </w:rPr>
+        <w:t>EHUFA-1211 - Android Circular Progress Indicators-Layout and Configuration- Determinate</w:t>
+      </w:r>
+    </w:p>
+    <w:p>
+      <w:pPr>
+        <w:rPr>
+          <w:rFonts w:ascii="Arial" w:eastAsia="Arial" w:hAnsi="Arial" w:cs="Arial"/>
+          <w:sz w:val="26"/>
+          <w:szCs w:val="26"/>
+        </w:rPr>
+      </w:pPr>
+      <w:r>
+        <w:rPr>
+          <w:rFonts w:ascii="Arial" w:eastAsia="Arial" w:hAnsi="Arial" w:cs="Arial"/>
+          <w:sz w:val="26"/>
+          <w:szCs w:val="26"/>
+        </w:rPr>
+        <w:t>EHUFA-1220 - Deleted branches are not removed from Jenkins</w:t>
+      </w:r>
+    </w:p>
+    <w:p>
+      <w:pPr>
+        <w:rPr>
+          <w:rFonts w:ascii="Arial" w:eastAsia="Arial" w:hAnsi="Arial" w:cs="Arial"/>
+          <w:sz w:val="26"/>
+          <w:szCs w:val="26"/>
+        </w:rPr>
+      </w:pPr>
+      <w:r>
+        <w:rPr>
+          <w:rFonts w:ascii="Arial" w:eastAsia="Arial" w:hAnsi="Arial" w:cs="Arial"/>
+          <w:sz w:val="26"/>
+          <w:szCs w:val="26"/>
+        </w:rPr>
+        <w:t>EHUFA-1224 - Android: Label</w:t>
+      </w:r>
+    </w:p>
+    <w:p>
+      <w:pPr>
+        <w:rPr>
+          <w:rFonts w:ascii="Arial" w:eastAsia="Arial" w:hAnsi="Arial" w:cs="Arial"/>
+          <w:sz w:val="26"/>
+          <w:szCs w:val="26"/>
+        </w:rPr>
+      </w:pPr>
+      <w:r>
+        <w:rPr>
+          <w:rFonts w:ascii="Arial" w:eastAsia="Arial" w:hAnsi="Arial" w:cs="Arial"/>
+          <w:sz w:val="26"/>
+          <w:szCs w:val="26"/>
+        </w:rPr>
+        <w:t>EHUFA-1240 - Android Circular Progress Indicators-Layout and Configuration- Indeterminate</w:t>
+      </w:r>
+    </w:p>
+    <w:p>
+      <w:pPr>
+        <w:rPr>
+          <w:rFonts w:ascii="Arial" w:eastAsia="Arial" w:hAnsi="Arial" w:cs="Arial"/>
+          <w:sz w:val="26"/>
+          <w:szCs w:val="26"/>
+        </w:rPr>
+      </w:pPr>
+      <w:r>
+        <w:rPr>
+          <w:rFonts w:ascii="Arial" w:eastAsia="Arial" w:hAnsi="Arial" w:cs="Arial"/>
+          <w:sz w:val="26"/>
+          <w:szCs w:val="26"/>
+        </w:rPr>
+        <w:t xml:space="preserve">EHUFA-1248 - [Android </w:t>
+      </w:r>
+      <w:proofErr w:type="gramStart"/>
+      <w:r>
+        <w:rPr>
+          <w:rFonts w:ascii="Arial" w:eastAsia="Arial" w:hAnsi="Arial" w:cs="Arial"/>
+          <w:sz w:val="26"/>
+          <w:szCs w:val="26"/>
+        </w:rPr>
+        <w:t>Test][</w:t>
+      </w:r>
+      <w:proofErr w:type="gramEnd"/>
+      <w:r>
+        <w:rPr>
+          <w:rFonts w:ascii="Arial" w:eastAsia="Arial" w:hAnsi="Arial" w:cs="Arial"/>
+          <w:sz w:val="26"/>
+          <w:szCs w:val="26"/>
+        </w:rPr>
+        <w:t>Linear Progress Indicator]A column of 1 pixel width is in different color in KitKat device, Only Tablet - Bug - Minor - Closed -</w:t>
+      </w:r>
+    </w:p>
+    <w:p>
+      <w:pPr>
+        <w:rPr>
+          <w:rFonts w:ascii="Arial" w:eastAsia="Arial" w:hAnsi="Arial" w:cs="Arial"/>
+          <w:sz w:val="26"/>
+          <w:szCs w:val="26"/>
+        </w:rPr>
+      </w:pPr>
+    </w:p>
+    <w:p>
+      <w:pPr>
+        <w:rPr>
+          <w:rFonts w:ascii="Arial" w:eastAsia="Arial" w:hAnsi="Arial" w:cs="Arial"/>
+          <w:b/>
+          <w:sz w:val="26"/>
+          <w:szCs w:val="26"/>
+        </w:rPr>
+      </w:pPr>
+    </w:p>
+    <w:p>
+      <w:pPr>
+        <w:rPr>
+          <w:rFonts w:ascii="Arial" w:eastAsia="Arial" w:hAnsi="Arial" w:cs="Arial"/>
+          <w:b/>
+          <w:sz w:val="26"/>
+          <w:szCs w:val="26"/>
+        </w:rPr>
+      </w:pPr>
+      <w:r>
+        <w:rPr>
+          <w:rFonts w:ascii="Arial" w:eastAsia="Arial" w:hAnsi="Arial" w:cs="Arial"/>
+          <w:b/>
+          <w:sz w:val="26"/>
+          <w:szCs w:val="26"/>
+        </w:rPr>
+        <w:t>SPRINT - MUITK.PI16.5.Sprint3</w:t>
+      </w:r>
+    </w:p>
+    <w:p>
+      <w:pPr>
+        <w:rPr>
+          <w:rFonts w:ascii="Arial" w:eastAsia="Arial" w:hAnsi="Arial" w:cs="Arial"/>
+          <w:sz w:val="26"/>
+          <w:szCs w:val="26"/>
+        </w:rPr>
+      </w:pPr>
+      <w:r>
+        <w:rPr>
+          <w:rFonts w:ascii="Arial" w:eastAsia="Arial" w:hAnsi="Arial" w:cs="Arial"/>
+          <w:sz w:val="26"/>
+          <w:szCs w:val="26"/>
+        </w:rPr>
+        <w:t>EHUFA-1038 - Android: SPIKE-Integration of DLS toolkit in propositions</w:t>
+      </w:r>
+    </w:p>
+    <w:p>
+      <w:pPr>
+        <w:rPr>
+          <w:rFonts w:ascii="Arial" w:eastAsia="Arial" w:hAnsi="Arial" w:cs="Arial"/>
+          <w:sz w:val="26"/>
+          <w:szCs w:val="26"/>
+        </w:rPr>
+      </w:pPr>
+      <w:r>
+        <w:rPr>
+          <w:rFonts w:ascii="Arial" w:eastAsia="Arial" w:hAnsi="Arial" w:cs="Arial"/>
+          <w:sz w:val="26"/>
+          <w:szCs w:val="26"/>
+        </w:rPr>
+        <w:t>EHUFA-1152 - Android: Toggle Switch: Layout and Configuration</w:t>
+      </w:r>
+    </w:p>
+    <w:p>
+      <w:pPr>
+        <w:rPr>
+          <w:rFonts w:ascii="Arial" w:eastAsia="Arial" w:hAnsi="Arial" w:cs="Arial"/>
+          <w:sz w:val="26"/>
+          <w:szCs w:val="26"/>
+        </w:rPr>
+      </w:pPr>
+      <w:r>
+        <w:rPr>
+          <w:rFonts w:ascii="Arial" w:eastAsia="Arial" w:hAnsi="Arial" w:cs="Arial"/>
+          <w:sz w:val="26"/>
+          <w:szCs w:val="26"/>
+        </w:rPr>
+        <w:t xml:space="preserve">EHUFA-1154 - Android: </w:t>
+      </w:r>
+      <w:proofErr w:type="spellStart"/>
+      <w:r>
+        <w:rPr>
+          <w:rFonts w:ascii="Arial" w:eastAsia="Arial" w:hAnsi="Arial" w:cs="Arial"/>
+          <w:sz w:val="26"/>
+          <w:szCs w:val="26"/>
+        </w:rPr>
+        <w:t>ToggleSwitch</w:t>
+      </w:r>
+      <w:proofErr w:type="spellEnd"/>
+      <w:r>
+        <w:rPr>
+          <w:rFonts w:ascii="Arial" w:eastAsia="Arial" w:hAnsi="Arial" w:cs="Arial"/>
+          <w:sz w:val="26"/>
+          <w:szCs w:val="26"/>
+        </w:rPr>
+        <w:t>-Colors</w:t>
+      </w:r>
+    </w:p>
+    <w:p>
+      <w:pPr>
+        <w:rPr>
+          <w:rFonts w:ascii="Arial" w:eastAsia="Arial" w:hAnsi="Arial" w:cs="Arial"/>
+          <w:sz w:val="26"/>
+          <w:szCs w:val="26"/>
+        </w:rPr>
+      </w:pPr>
+      <w:r>
+        <w:rPr>
+          <w:rFonts w:ascii="Arial" w:eastAsia="Arial" w:hAnsi="Arial" w:cs="Arial"/>
+          <w:sz w:val="26"/>
+          <w:szCs w:val="26"/>
+        </w:rPr>
+        <w:t>EHUFA-1162 - Android: Alert- Layout and Configuration</w:t>
+      </w:r>
+    </w:p>
+    <w:p>
+      <w:pPr>
+        <w:rPr>
+          <w:rFonts w:ascii="Arial" w:eastAsia="Arial" w:hAnsi="Arial" w:cs="Arial"/>
+          <w:sz w:val="26"/>
+          <w:szCs w:val="26"/>
+        </w:rPr>
+      </w:pPr>
+      <w:r>
+        <w:rPr>
+          <w:rFonts w:ascii="Arial" w:eastAsia="Arial" w:hAnsi="Arial" w:cs="Arial"/>
+          <w:sz w:val="26"/>
+          <w:szCs w:val="26"/>
+        </w:rPr>
+        <w:t>EHUFA-1164 - Android: Alert Colors</w:t>
+      </w:r>
+    </w:p>
+    <w:p>
+      <w:pPr>
+        <w:rPr>
+          <w:rFonts w:ascii="Arial" w:eastAsia="Arial" w:hAnsi="Arial" w:cs="Arial"/>
+          <w:sz w:val="26"/>
+          <w:szCs w:val="26"/>
+        </w:rPr>
+      </w:pPr>
+      <w:r>
+        <w:rPr>
+          <w:rFonts w:ascii="Arial" w:eastAsia="Arial" w:hAnsi="Arial" w:cs="Arial"/>
+          <w:sz w:val="26"/>
+          <w:szCs w:val="26"/>
+        </w:rPr>
+        <w:t>EHUFA-1166 - Android: Quiet Button</w:t>
+      </w:r>
+    </w:p>
+    <w:p>
+      <w:pPr>
+        <w:rPr>
+          <w:rFonts w:ascii="Arial" w:eastAsia="Arial" w:hAnsi="Arial" w:cs="Arial"/>
+          <w:sz w:val="26"/>
+          <w:szCs w:val="26"/>
+        </w:rPr>
+      </w:pPr>
+      <w:r>
+        <w:rPr>
+          <w:rFonts w:ascii="Arial" w:eastAsia="Arial" w:hAnsi="Arial" w:cs="Arial"/>
+          <w:sz w:val="26"/>
+          <w:szCs w:val="26"/>
+        </w:rPr>
+        <w:t>EHUFA-1183 - Wrong implementation in the theme generator flow- -</w:t>
+      </w:r>
+    </w:p>
+    <w:p>
+      <w:pPr>
+        <w:rPr>
+          <w:rFonts w:ascii="Arial" w:eastAsia="Arial" w:hAnsi="Arial" w:cs="Arial"/>
+          <w:sz w:val="26"/>
+          <w:szCs w:val="26"/>
+        </w:rPr>
+      </w:pPr>
+      <w:r>
+        <w:rPr>
+          <w:rFonts w:ascii="Arial" w:eastAsia="Arial" w:hAnsi="Arial" w:cs="Arial"/>
+          <w:sz w:val="26"/>
+          <w:szCs w:val="26"/>
+        </w:rPr>
+        <w:t xml:space="preserve">EHUFA-1187 - [Android </w:t>
+      </w:r>
+      <w:proofErr w:type="gramStart"/>
+      <w:r>
+        <w:rPr>
+          <w:rFonts w:ascii="Arial" w:eastAsia="Arial" w:hAnsi="Arial" w:cs="Arial"/>
+          <w:sz w:val="26"/>
+          <w:szCs w:val="26"/>
+        </w:rPr>
+        <w:t>Test]Disabled</w:t>
+      </w:r>
+      <w:proofErr w:type="gramEnd"/>
+      <w:r>
+        <w:rPr>
+          <w:rFonts w:ascii="Arial" w:eastAsia="Arial" w:hAnsi="Arial" w:cs="Arial"/>
+          <w:sz w:val="26"/>
+          <w:szCs w:val="26"/>
+        </w:rPr>
+        <w:t xml:space="preserve"> filled text, text color is not as expected in L,B,VD - Bug - Minor - Closed - -</w:t>
+      </w:r>
+    </w:p>
+    <w:p>
+      <w:pPr>
+        <w:rPr>
+          <w:rFonts w:ascii="Arial" w:eastAsia="Arial" w:hAnsi="Arial" w:cs="Arial"/>
+          <w:sz w:val="26"/>
+          <w:szCs w:val="26"/>
+        </w:rPr>
+      </w:pPr>
+    </w:p>
+    <w:p>
+      <w:pPr>
+        <w:rPr>
+          <w:rFonts w:ascii="Arial" w:eastAsia="Arial" w:hAnsi="Arial" w:cs="Arial"/>
+          <w:sz w:val="26"/>
+          <w:szCs w:val="26"/>
+        </w:rPr>
+      </w:pPr>
+    </w:p>
+    <w:p>
+      <w:pPr>
+        <w:rPr>
+          <w:rFonts w:ascii="Arial" w:eastAsia="Arial" w:hAnsi="Arial" w:cs="Arial"/>
+          <w:b/>
+          <w:sz w:val="26"/>
+          <w:szCs w:val="26"/>
+        </w:rPr>
+      </w:pPr>
+      <w:r>
+        <w:rPr>
+          <w:rFonts w:ascii="Arial" w:eastAsia="Arial" w:hAnsi="Arial" w:cs="Arial"/>
+          <w:b/>
+          <w:sz w:val="26"/>
+          <w:szCs w:val="26"/>
+        </w:rPr>
+        <w:t>SPRINT - MUITK.PI16.5.Sprint2</w:t>
+      </w:r>
+    </w:p>
+    <w:p>
+      <w:pPr>
+        <w:rPr>
+          <w:rFonts w:ascii="Arial" w:eastAsia="Arial" w:hAnsi="Arial" w:cs="Arial"/>
+          <w:sz w:val="26"/>
+          <w:szCs w:val="26"/>
+        </w:rPr>
+      </w:pPr>
+      <w:r>
+        <w:rPr>
+          <w:rFonts w:ascii="Arial" w:eastAsia="Arial" w:hAnsi="Arial" w:cs="Arial"/>
+          <w:sz w:val="26"/>
+          <w:szCs w:val="26"/>
+        </w:rPr>
+        <w:t>EHUFA-991 - Android: DLS Theme Generator</w:t>
+      </w:r>
+    </w:p>
+    <w:p>
+      <w:pPr>
+        <w:rPr>
+          <w:rFonts w:ascii="Arial" w:eastAsia="Arial" w:hAnsi="Arial" w:cs="Arial"/>
+          <w:sz w:val="26"/>
+          <w:szCs w:val="26"/>
+        </w:rPr>
+      </w:pPr>
+      <w:r>
+        <w:rPr>
+          <w:rFonts w:ascii="Arial" w:eastAsia="Arial" w:hAnsi="Arial" w:cs="Arial"/>
+          <w:sz w:val="26"/>
+          <w:szCs w:val="26"/>
+        </w:rPr>
+        <w:t>EHUFA-1148 - Android: Extended Button</w:t>
+      </w:r>
+    </w:p>
+    <w:p>
+      <w:pPr>
+        <w:rPr>
+          <w:rFonts w:ascii="Arial" w:eastAsia="Arial" w:hAnsi="Arial" w:cs="Arial"/>
+          <w:sz w:val="26"/>
+          <w:szCs w:val="26"/>
+        </w:rPr>
+      </w:pPr>
+      <w:r>
+        <w:rPr>
+          <w:rFonts w:ascii="Arial" w:eastAsia="Arial" w:hAnsi="Arial" w:cs="Arial"/>
+          <w:sz w:val="26"/>
+          <w:szCs w:val="26"/>
+        </w:rPr>
+        <w:t xml:space="preserve">EHUFA-1158 - Android: Automatic testing using </w:t>
+      </w:r>
+      <w:proofErr w:type="spellStart"/>
+      <w:r>
+        <w:rPr>
+          <w:rFonts w:ascii="Arial" w:eastAsia="Arial" w:hAnsi="Arial" w:cs="Arial"/>
+          <w:sz w:val="26"/>
+          <w:szCs w:val="26"/>
+        </w:rPr>
+        <w:t>json</w:t>
+      </w:r>
+      <w:proofErr w:type="spellEnd"/>
+      <w:r>
+        <w:rPr>
+          <w:rFonts w:ascii="Arial" w:eastAsia="Arial" w:hAnsi="Arial" w:cs="Arial"/>
+          <w:sz w:val="26"/>
+          <w:szCs w:val="26"/>
+        </w:rPr>
+        <w:t xml:space="preserve"> or </w:t>
+      </w:r>
+      <w:proofErr w:type="spellStart"/>
+      <w:r>
+        <w:rPr>
+          <w:rFonts w:ascii="Arial" w:eastAsia="Arial" w:hAnsi="Arial" w:cs="Arial"/>
+          <w:sz w:val="26"/>
+          <w:szCs w:val="26"/>
+        </w:rPr>
+        <w:t>yaml</w:t>
+      </w:r>
+      <w:proofErr w:type="spellEnd"/>
+      <w:r>
+        <w:rPr>
+          <w:rFonts w:ascii="Arial" w:eastAsia="Arial" w:hAnsi="Arial" w:cs="Arial"/>
+          <w:sz w:val="26"/>
+          <w:szCs w:val="26"/>
+        </w:rPr>
+        <w:t xml:space="preserve"> (SPIKE)</w:t>
+      </w:r>
+    </w:p>
+    <w:p>
+      <w:pPr>
+        <w:rPr>
+          <w:rFonts w:ascii="Arial" w:eastAsia="Arial" w:hAnsi="Arial" w:cs="Arial"/>
+          <w:sz w:val="26"/>
+          <w:szCs w:val="26"/>
+        </w:rPr>
+      </w:pPr>
+      <w:r>
+        <w:rPr>
+          <w:rFonts w:ascii="Arial" w:eastAsia="Arial" w:hAnsi="Arial" w:cs="Arial"/>
+          <w:sz w:val="26"/>
+          <w:szCs w:val="26"/>
+        </w:rPr>
+        <w:t>EHUFA-1170 - [Android Test] App crashes when text box activity is launched after orientation change</w:t>
+      </w:r>
+    </w:p>
+    <w:p>
+      <w:pPr>
+        <w:rPr>
+          <w:rFonts w:ascii="Arial" w:eastAsia="Arial" w:hAnsi="Arial" w:cs="Arial"/>
+          <w:sz w:val="26"/>
+          <w:szCs w:val="26"/>
+        </w:rPr>
+      </w:pPr>
+      <w:r>
+        <w:rPr>
+          <w:rFonts w:ascii="Arial" w:eastAsia="Arial" w:hAnsi="Arial" w:cs="Arial"/>
+          <w:sz w:val="26"/>
+          <w:szCs w:val="26"/>
+        </w:rPr>
+        <w:t xml:space="preserve">EHUFA-1171 - [Android Test] GB-Bright tonal </w:t>
+      </w:r>
+      <w:proofErr w:type="gramStart"/>
+      <w:r>
+        <w:rPr>
+          <w:rFonts w:ascii="Arial" w:eastAsia="Arial" w:hAnsi="Arial" w:cs="Arial"/>
+          <w:sz w:val="26"/>
+          <w:szCs w:val="26"/>
+        </w:rPr>
+        <w:t>range :</w:t>
+      </w:r>
+      <w:proofErr w:type="gramEnd"/>
+      <w:r>
+        <w:rPr>
+          <w:rFonts w:ascii="Arial" w:eastAsia="Arial" w:hAnsi="Arial" w:cs="Arial"/>
+          <w:sz w:val="26"/>
+          <w:szCs w:val="26"/>
+        </w:rPr>
+        <w:t xml:space="preserve"> White space observed in the corners of the text box</w:t>
+      </w:r>
+    </w:p>
+    <w:p>
+      <w:pPr>
+        <w:rPr>
+          <w:rFonts w:ascii="Arial" w:eastAsia="Arial" w:hAnsi="Arial" w:cs="Arial"/>
+          <w:sz w:val="26"/>
+          <w:szCs w:val="26"/>
+        </w:rPr>
+      </w:pPr>
+      <w:r>
+        <w:rPr>
+          <w:rFonts w:ascii="Arial" w:eastAsia="Arial" w:hAnsi="Arial" w:cs="Arial"/>
+          <w:sz w:val="26"/>
+          <w:szCs w:val="26"/>
+        </w:rPr>
+        <w:t>EHUFA-1174 - Android: Build and Release process</w:t>
+      </w:r>
+    </w:p>
+    <w:p>
+      <w:pPr>
+        <w:rPr>
+          <w:rFonts w:ascii="Arial" w:eastAsia="Arial" w:hAnsi="Arial" w:cs="Arial"/>
+          <w:sz w:val="26"/>
+          <w:szCs w:val="26"/>
+        </w:rPr>
+      </w:pPr>
+      <w:r>
+        <w:rPr>
+          <w:rFonts w:ascii="Arial" w:eastAsia="Arial" w:hAnsi="Arial" w:cs="Arial"/>
+          <w:sz w:val="26"/>
+          <w:szCs w:val="26"/>
+        </w:rPr>
+        <w:t>EHUFA-1181 - Default setting of the theme setting page is not as per the design</w:t>
+      </w:r>
+    </w:p>
+    <w:p>
+      <w:pPr>
+        <w:rPr>
+          <w:rFonts w:ascii="Arial" w:eastAsia="Arial" w:hAnsi="Arial" w:cs="Arial"/>
+          <w:sz w:val="26"/>
+          <w:szCs w:val="26"/>
+        </w:rPr>
+      </w:pPr>
+      <w:r>
+        <w:rPr>
+          <w:rFonts w:ascii="Arial" w:eastAsia="Arial" w:hAnsi="Arial" w:cs="Arial"/>
+          <w:sz w:val="26"/>
+          <w:szCs w:val="26"/>
+        </w:rPr>
         <w:lastRenderedPageBreak/>
-        <w:t>EHUFA-1251 - SPIKE Android: Data Validation</w:t>
-      </w:r>
-    </w:p>
-    <w:p>
-      <w:pPr>
-        <w:rPr>
-          <w:rFonts w:ascii="Arial" w:eastAsia="Arial" w:hAnsi="Arial" w:cs="Arial"/>
-          <w:sz w:val="26"/>
-          <w:szCs w:val="26"/>
-        </w:rPr>
-      </w:pPr>
-      <w:r>
-        <w:rPr>
-          <w:rFonts w:ascii="Arial" w:eastAsia="Arial" w:hAnsi="Arial" w:cs="Arial"/>
-          <w:sz w:val="26"/>
-          <w:szCs w:val="26"/>
-        </w:rPr>
-        <w:t xml:space="preserve">EHUFA-1253 - SPIKE: Android </w:t>
+        <w:t xml:space="preserve">EHUFA-1182 - Hamburger icon is displayed </w:t>
       </w:r>
       <w:proofErr w:type="spellStart"/>
       <w:r>
@@ -8166,199 +8873,599 @@
           <w:sz w:val="26"/>
           <w:szCs w:val="26"/>
         </w:rPr>
-        <w:t>ListView</w:t>
+        <w:t>inplace</w:t>
       </w:r>
       <w:proofErr w:type="spellEnd"/>
-    </w:p>
-    <w:p>
-      <w:pPr>
-        <w:rPr>
-          <w:rFonts w:ascii="Arial" w:eastAsia="Arial" w:hAnsi="Arial" w:cs="Arial"/>
-          <w:sz w:val="26"/>
-          <w:szCs w:val="26"/>
-        </w:rPr>
-      </w:pPr>
-      <w:r>
-        <w:rPr>
-          <w:rFonts w:ascii="Arial" w:eastAsia="Arial" w:hAnsi="Arial" w:cs="Arial"/>
-          <w:sz w:val="26"/>
-          <w:szCs w:val="26"/>
-        </w:rPr>
-        <w:t>EHUFA-1255 - Android: Go to one naming convention</w:t>
-      </w:r>
-    </w:p>
-    <w:p>
-      <w:pPr>
-        <w:rPr>
-          <w:rFonts w:ascii="Arial" w:eastAsia="Arial" w:hAnsi="Arial" w:cs="Arial"/>
-          <w:sz w:val="26"/>
-          <w:szCs w:val="26"/>
-        </w:rPr>
-      </w:pPr>
-    </w:p>
-    <w:p>
-      <w:pPr>
-        <w:rPr>
-          <w:rFonts w:ascii="Arial" w:eastAsia="Arial" w:hAnsi="Arial" w:cs="Arial"/>
-          <w:b/>
-          <w:sz w:val="26"/>
-          <w:szCs w:val="26"/>
-        </w:rPr>
-      </w:pPr>
-    </w:p>
-    <w:p>
-      <w:pPr>
-        <w:rPr>
-          <w:rFonts w:ascii="Arial" w:eastAsia="Arial" w:hAnsi="Arial" w:cs="Arial"/>
-          <w:b/>
-          <w:sz w:val="26"/>
-          <w:szCs w:val="26"/>
-        </w:rPr>
-      </w:pPr>
-      <w:r>
-        <w:rPr>
-          <w:rFonts w:ascii="Arial" w:eastAsia="Arial" w:hAnsi="Arial" w:cs="Arial"/>
-          <w:b/>
-          <w:sz w:val="26"/>
-          <w:szCs w:val="26"/>
-        </w:rPr>
-        <w:t>SPRINT - MUITK.PI16.5.Sprint4</w:t>
-      </w:r>
-    </w:p>
-    <w:p>
-      <w:pPr>
-        <w:rPr>
-          <w:rFonts w:ascii="Arial" w:eastAsia="Arial" w:hAnsi="Arial" w:cs="Arial"/>
-          <w:sz w:val="26"/>
-          <w:szCs w:val="26"/>
-        </w:rPr>
-      </w:pPr>
-      <w:r>
-        <w:rPr>
-          <w:rFonts w:ascii="Arial" w:eastAsia="Arial" w:hAnsi="Arial" w:cs="Arial"/>
-          <w:sz w:val="26"/>
-          <w:szCs w:val="26"/>
-        </w:rPr>
-        <w:t>EHUFA-1183 - Wrong implementation in the theme generator flow</w:t>
-      </w:r>
-    </w:p>
-    <w:p>
-      <w:pPr>
-        <w:rPr>
-          <w:rFonts w:ascii="Arial" w:eastAsia="Arial" w:hAnsi="Arial" w:cs="Arial"/>
-          <w:sz w:val="26"/>
-          <w:szCs w:val="26"/>
-        </w:rPr>
-      </w:pPr>
-      <w:r>
-        <w:rPr>
-          <w:rFonts w:ascii="Arial" w:eastAsia="Arial" w:hAnsi="Arial" w:cs="Arial"/>
-          <w:sz w:val="26"/>
-          <w:szCs w:val="26"/>
-        </w:rPr>
-        <w:t>EHUFA-1207 - Android Linear Progress Indicators-Layout and Configuration</w:t>
-      </w:r>
-    </w:p>
-    <w:p>
-      <w:pPr>
-        <w:rPr>
-          <w:rFonts w:ascii="Arial" w:eastAsia="Arial" w:hAnsi="Arial" w:cs="Arial"/>
-          <w:sz w:val="26"/>
-          <w:szCs w:val="26"/>
-        </w:rPr>
-      </w:pPr>
-      <w:r>
-        <w:rPr>
-          <w:rFonts w:ascii="Arial" w:eastAsia="Arial" w:hAnsi="Arial" w:cs="Arial"/>
-          <w:sz w:val="26"/>
-          <w:szCs w:val="26"/>
-        </w:rPr>
-        <w:t>EHUFA-1209 - Android Progress Indicators-Colors</w:t>
-      </w:r>
-    </w:p>
-    <w:p>
-      <w:pPr>
-        <w:rPr>
-          <w:rFonts w:ascii="Arial" w:eastAsia="Arial" w:hAnsi="Arial" w:cs="Arial"/>
-          <w:sz w:val="26"/>
-          <w:szCs w:val="26"/>
-        </w:rPr>
-      </w:pPr>
-      <w:r>
-        <w:rPr>
-          <w:rFonts w:ascii="Arial" w:eastAsia="Arial" w:hAnsi="Arial" w:cs="Arial"/>
-          <w:sz w:val="26"/>
-          <w:szCs w:val="26"/>
-        </w:rPr>
-        <w:t>EHUFA-1211 - Android Circular Progress Indicators-Layout and Configuration- Determinate</w:t>
-      </w:r>
-    </w:p>
-    <w:p>
-      <w:pPr>
-        <w:rPr>
-          <w:rFonts w:ascii="Arial" w:eastAsia="Arial" w:hAnsi="Arial" w:cs="Arial"/>
-          <w:sz w:val="26"/>
-          <w:szCs w:val="26"/>
-        </w:rPr>
-      </w:pPr>
-      <w:r>
-        <w:rPr>
-          <w:rFonts w:ascii="Arial" w:eastAsia="Arial" w:hAnsi="Arial" w:cs="Arial"/>
-          <w:sz w:val="26"/>
-          <w:szCs w:val="26"/>
-        </w:rPr>
-        <w:t>EHUFA-1220 - Deleted branches are not removed from Jenkins</w:t>
-      </w:r>
-    </w:p>
-    <w:p>
-      <w:pPr>
-        <w:rPr>
-          <w:rFonts w:ascii="Arial" w:eastAsia="Arial" w:hAnsi="Arial" w:cs="Arial"/>
-          <w:sz w:val="26"/>
-          <w:szCs w:val="26"/>
-        </w:rPr>
-      </w:pPr>
-      <w:r>
-        <w:rPr>
-          <w:rFonts w:ascii="Arial" w:eastAsia="Arial" w:hAnsi="Arial" w:cs="Arial"/>
-          <w:sz w:val="26"/>
-          <w:szCs w:val="26"/>
-        </w:rPr>
-        <w:t>EHUFA-1224 - Android: Label</w:t>
-      </w:r>
-    </w:p>
-    <w:p>
-      <w:pPr>
-        <w:rPr>
-          <w:rFonts w:ascii="Arial" w:eastAsia="Arial" w:hAnsi="Arial" w:cs="Arial"/>
-          <w:sz w:val="26"/>
-          <w:szCs w:val="26"/>
-        </w:rPr>
-      </w:pPr>
-      <w:r>
-        <w:rPr>
-          <w:rFonts w:ascii="Arial" w:eastAsia="Arial" w:hAnsi="Arial" w:cs="Arial"/>
-          <w:sz w:val="26"/>
-          <w:szCs w:val="26"/>
-        </w:rPr>
-        <w:t>EHUFA-1240 - Android Circular Progress Indicators-Layout and Configuration- Indeterminate</w:t>
-      </w:r>
-    </w:p>
-    <w:p>
-      <w:pPr>
-        <w:rPr>
-          <w:rFonts w:ascii="Arial" w:eastAsia="Arial" w:hAnsi="Arial" w:cs="Arial"/>
-          <w:sz w:val="26"/>
-          <w:szCs w:val="26"/>
-        </w:rPr>
-      </w:pPr>
-      <w:r>
-        <w:rPr>
-          <w:rFonts w:ascii="Arial" w:eastAsia="Arial" w:hAnsi="Arial" w:cs="Arial"/>
-          <w:sz w:val="26"/>
-          <w:szCs w:val="26"/>
-        </w:rPr>
-        <w:t xml:space="preserve">EHUFA-1248 - [Android </w:t>
+      <w:r>
+        <w:rPr>
+          <w:rFonts w:ascii="Arial" w:eastAsia="Arial" w:hAnsi="Arial" w:cs="Arial"/>
+          <w:sz w:val="26"/>
+          <w:szCs w:val="26"/>
+        </w:rPr>
+        <w:t xml:space="preserve"> of back icon after setting the theme</w:t>
+      </w:r>
+    </w:p>
+    <w:p>
+      <w:pPr>
+        <w:rPr>
+          <w:rFonts w:ascii="Arial" w:eastAsia="Arial" w:hAnsi="Arial" w:cs="Arial"/>
+          <w:sz w:val="26"/>
+          <w:szCs w:val="26"/>
+        </w:rPr>
+      </w:pPr>
+      <w:r>
+        <w:rPr>
+          <w:rFonts w:ascii="Arial" w:eastAsia="Arial" w:hAnsi="Arial" w:cs="Arial"/>
+          <w:sz w:val="26"/>
+          <w:szCs w:val="26"/>
+        </w:rPr>
+        <w:t>EHUFA-1184 - Unstable behavior observed when "Content area color" is set to "Very dark" tonal range</w:t>
+      </w:r>
+    </w:p>
+    <w:p>
+      <w:pPr>
+        <w:rPr>
+          <w:rFonts w:ascii="Arial" w:eastAsia="Arial" w:hAnsi="Arial" w:cs="Arial"/>
+          <w:sz w:val="26"/>
+          <w:szCs w:val="26"/>
+        </w:rPr>
+      </w:pPr>
+      <w:r>
+        <w:rPr>
+          <w:rFonts w:ascii="Arial" w:eastAsia="Arial" w:hAnsi="Arial" w:cs="Arial"/>
+          <w:sz w:val="26"/>
+          <w:szCs w:val="26"/>
+        </w:rPr>
+        <w:t>EHUFA-1185 - Incorrect color is displayed in "Content area UL tonal range"</w:t>
+      </w:r>
+    </w:p>
+    <w:p>
+      <w:pPr>
+        <w:rPr>
+          <w:rFonts w:ascii="Arial" w:eastAsia="Arial" w:hAnsi="Arial" w:cs="Arial"/>
+          <w:sz w:val="26"/>
+          <w:szCs w:val="26"/>
+        </w:rPr>
+      </w:pPr>
+      <w:r>
+        <w:rPr>
+          <w:rFonts w:ascii="Arial" w:eastAsia="Arial" w:hAnsi="Arial" w:cs="Arial"/>
+          <w:sz w:val="26"/>
+          <w:szCs w:val="26"/>
+        </w:rPr>
+        <w:t>EHUFA-1186 - Theme generator sets the theme even without tapping "Set"</w:t>
+      </w:r>
+    </w:p>
+    <w:p>
+      <w:pPr>
+        <w:rPr>
+          <w:rFonts w:ascii="Arial" w:eastAsia="Arial" w:hAnsi="Arial" w:cs="Arial"/>
+          <w:sz w:val="26"/>
+          <w:szCs w:val="26"/>
+        </w:rPr>
+      </w:pPr>
+      <w:r>
+        <w:rPr>
+          <w:rFonts w:ascii="Arial" w:eastAsia="Arial" w:hAnsi="Arial" w:cs="Arial"/>
+          <w:sz w:val="26"/>
+          <w:szCs w:val="26"/>
+        </w:rPr>
+        <w:t>EHUFA-1188 - "Set" icon disappears when the orientation is changed in theme generator page</w:t>
+      </w:r>
+    </w:p>
+    <w:p>
+      <w:pPr>
+        <w:rPr>
+          <w:rFonts w:ascii="Arial" w:eastAsia="Arial" w:hAnsi="Arial" w:cs="Arial"/>
+          <w:sz w:val="26"/>
+          <w:szCs w:val="26"/>
+        </w:rPr>
+      </w:pPr>
+      <w:r>
+        <w:rPr>
+          <w:rFonts w:ascii="Arial" w:eastAsia="Arial" w:hAnsi="Arial" w:cs="Arial"/>
+          <w:sz w:val="26"/>
+          <w:szCs w:val="26"/>
+        </w:rPr>
+        <w:t>EHUFA-1189 - Tick mark/Text color in theme generator page is not as per the design</w:t>
+      </w:r>
+    </w:p>
+    <w:p>
+      <w:pPr>
+        <w:rPr>
+          <w:rFonts w:ascii="Arial" w:eastAsia="Arial" w:hAnsi="Arial" w:cs="Arial"/>
+          <w:sz w:val="26"/>
+          <w:szCs w:val="26"/>
+        </w:rPr>
+      </w:pPr>
+      <w:r>
+        <w:rPr>
+          <w:rFonts w:ascii="Arial" w:eastAsia="Arial" w:hAnsi="Arial" w:cs="Arial"/>
+          <w:sz w:val="26"/>
+          <w:szCs w:val="26"/>
+        </w:rPr>
+        <w:t xml:space="preserve">EHUFA-1190 - Tick mark in </w:t>
+      </w:r>
+      <w:proofErr w:type="spellStart"/>
+      <w:r>
+        <w:rPr>
+          <w:rFonts w:ascii="Arial" w:eastAsia="Arial" w:hAnsi="Arial" w:cs="Arial"/>
+          <w:sz w:val="26"/>
+          <w:szCs w:val="26"/>
+        </w:rPr>
+        <w:t>themegenrator</w:t>
+      </w:r>
+      <w:proofErr w:type="spellEnd"/>
+      <w:r>
+        <w:rPr>
+          <w:rFonts w:ascii="Arial" w:eastAsia="Arial" w:hAnsi="Arial" w:cs="Arial"/>
+          <w:sz w:val="26"/>
+          <w:szCs w:val="26"/>
+        </w:rPr>
+        <w:t xml:space="preserve"> page should auto scale and size should be as per the design</w:t>
+      </w:r>
+    </w:p>
+    <w:p>
+      <w:pPr>
+        <w:rPr>
+          <w:rFonts w:ascii="Arial" w:eastAsia="Arial" w:hAnsi="Arial" w:cs="Arial"/>
+          <w:sz w:val="26"/>
+          <w:szCs w:val="26"/>
+        </w:rPr>
+      </w:pPr>
+      <w:r>
+        <w:rPr>
+          <w:rFonts w:ascii="Arial" w:eastAsia="Arial" w:hAnsi="Arial" w:cs="Arial"/>
+          <w:sz w:val="26"/>
+          <w:szCs w:val="26"/>
+        </w:rPr>
+        <w:t>EHUFA-1192 - Application background color is applied instead content color, when content color is selected in theme generator</w:t>
+      </w:r>
+    </w:p>
+    <w:p>
+      <w:pPr>
+        <w:rPr>
+          <w:rFonts w:ascii="Arial" w:eastAsia="Arial" w:hAnsi="Arial" w:cs="Arial"/>
+          <w:sz w:val="26"/>
+          <w:szCs w:val="26"/>
+        </w:rPr>
+      </w:pPr>
+    </w:p>
+    <w:p>
+      <w:pPr>
+        <w:rPr>
+          <w:rFonts w:ascii="Arial" w:eastAsia="Arial" w:hAnsi="Arial" w:cs="Arial"/>
+          <w:sz w:val="26"/>
+          <w:szCs w:val="26"/>
+        </w:rPr>
+      </w:pPr>
+    </w:p>
+    <w:p>
+      <w:pPr>
+        <w:rPr>
+          <w:rFonts w:ascii="Arial" w:eastAsia="Arial" w:hAnsi="Arial" w:cs="Arial"/>
+          <w:b/>
+          <w:sz w:val="26"/>
+          <w:szCs w:val="26"/>
+        </w:rPr>
+      </w:pPr>
+      <w:r>
+        <w:rPr>
+          <w:rFonts w:ascii="Arial" w:eastAsia="Arial" w:hAnsi="Arial" w:cs="Arial"/>
+          <w:b/>
+          <w:sz w:val="26"/>
+          <w:szCs w:val="26"/>
+        </w:rPr>
+        <w:t>SPRINT - MUITK.PI16.5.Sprint1</w:t>
+      </w:r>
+    </w:p>
+    <w:p>
+      <w:pPr>
+        <w:rPr>
+          <w:rFonts w:ascii="Arial" w:eastAsia="Arial" w:hAnsi="Arial" w:cs="Arial"/>
+          <w:sz w:val="26"/>
+          <w:szCs w:val="26"/>
+        </w:rPr>
+      </w:pPr>
+      <w:r>
+        <w:rPr>
+          <w:rFonts w:ascii="Arial" w:eastAsia="Arial" w:hAnsi="Arial" w:cs="Arial"/>
+          <w:sz w:val="26"/>
+          <w:szCs w:val="26"/>
+        </w:rPr>
+        <w:t>EHUFA-986 - Android Textbox: Layout and basic functionality</w:t>
+      </w:r>
+    </w:p>
+    <w:p>
+      <w:pPr>
+        <w:rPr>
+          <w:rFonts w:ascii="Arial" w:eastAsia="Arial" w:hAnsi="Arial" w:cs="Arial"/>
+          <w:sz w:val="26"/>
+          <w:szCs w:val="26"/>
+        </w:rPr>
+      </w:pPr>
+      <w:r>
+        <w:rPr>
+          <w:rFonts w:ascii="Arial" w:eastAsia="Arial" w:hAnsi="Arial" w:cs="Arial"/>
+          <w:sz w:val="26"/>
+          <w:szCs w:val="26"/>
+        </w:rPr>
+        <w:t>EHUFA-1027 - Android Textbox: Colors</w:t>
+      </w:r>
+    </w:p>
+    <w:p>
+      <w:pPr>
+        <w:rPr>
+          <w:rFonts w:ascii="Arial" w:eastAsia="Arial" w:hAnsi="Arial" w:cs="Arial"/>
+          <w:sz w:val="26"/>
+          <w:szCs w:val="26"/>
+        </w:rPr>
+      </w:pPr>
+      <w:r>
+        <w:rPr>
+          <w:rFonts w:ascii="Arial" w:eastAsia="Arial" w:hAnsi="Arial" w:cs="Arial"/>
+          <w:sz w:val="26"/>
+          <w:szCs w:val="26"/>
+        </w:rPr>
+        <w:t xml:space="preserve">EHUFA-1075 - </w:t>
+      </w:r>
+      <w:proofErr w:type="spellStart"/>
+      <w:r>
+        <w:rPr>
+          <w:rFonts w:ascii="Arial" w:eastAsia="Arial" w:hAnsi="Arial" w:cs="Arial"/>
+          <w:sz w:val="26"/>
+          <w:szCs w:val="26"/>
+        </w:rPr>
+        <w:t>PhilipsUIKit</w:t>
+      </w:r>
+      <w:proofErr w:type="spellEnd"/>
+      <w:r>
+        <w:rPr>
+          <w:rFonts w:ascii="Arial" w:eastAsia="Arial" w:hAnsi="Arial" w:cs="Arial"/>
+          <w:sz w:val="26"/>
+          <w:szCs w:val="26"/>
+        </w:rPr>
+        <w:t xml:space="preserve"> Change-Request: Configure Hamburger-menu Cache Logic.</w:t>
+      </w:r>
+    </w:p>
+    <w:p>
+      <w:pPr>
+        <w:rPr>
+          <w:rFonts w:ascii="Arial" w:eastAsia="Arial" w:hAnsi="Arial" w:cs="Arial"/>
+          <w:sz w:val="26"/>
+          <w:szCs w:val="26"/>
+        </w:rPr>
+      </w:pPr>
+      <w:r>
+        <w:rPr>
+          <w:rFonts w:ascii="Arial" w:eastAsia="Arial" w:hAnsi="Arial" w:cs="Arial"/>
+          <w:sz w:val="26"/>
+          <w:szCs w:val="26"/>
+        </w:rPr>
+        <w:t xml:space="preserve">EHUFA-1078 - Android: Support to Power Sleep for </w:t>
+      </w:r>
+      <w:proofErr w:type="spellStart"/>
+      <w:r>
+        <w:rPr>
+          <w:rFonts w:ascii="Arial" w:eastAsia="Arial" w:hAnsi="Arial" w:cs="Arial"/>
+          <w:sz w:val="26"/>
+          <w:szCs w:val="26"/>
+        </w:rPr>
+        <w:t>TabNavigation</w:t>
+      </w:r>
+      <w:proofErr w:type="spellEnd"/>
+    </w:p>
+    <w:p>
+      <w:pPr>
+        <w:rPr>
+          <w:rFonts w:ascii="Arial" w:eastAsia="Arial" w:hAnsi="Arial" w:cs="Arial"/>
+          <w:sz w:val="26"/>
+          <w:szCs w:val="26"/>
+        </w:rPr>
+      </w:pPr>
+      <w:r>
+        <w:rPr>
+          <w:rFonts w:ascii="Arial" w:eastAsia="Arial" w:hAnsi="Arial" w:cs="Arial"/>
+          <w:sz w:val="26"/>
+          <w:szCs w:val="26"/>
+        </w:rPr>
+        <w:t>EHUFA-1079 - Configuration Management: Jenkins Integration (iOS and Android)</w:t>
+      </w:r>
+    </w:p>
+    <w:p>
+      <w:pPr>
+        <w:rPr>
+          <w:rFonts w:ascii="Arial" w:eastAsia="Arial" w:hAnsi="Arial" w:cs="Arial"/>
+          <w:sz w:val="26"/>
+          <w:szCs w:val="26"/>
+        </w:rPr>
+      </w:pPr>
+      <w:r>
+        <w:rPr>
+          <w:rFonts w:ascii="Arial" w:eastAsia="Arial" w:hAnsi="Arial" w:cs="Arial"/>
+          <w:sz w:val="26"/>
+          <w:szCs w:val="26"/>
+        </w:rPr>
+        <w:t xml:space="preserve">EHUFA-1132 - </w:t>
+      </w:r>
+      <w:proofErr w:type="spellStart"/>
+      <w:r>
+        <w:rPr>
+          <w:rFonts w:ascii="Arial" w:eastAsia="Arial" w:hAnsi="Arial" w:cs="Arial"/>
+          <w:sz w:val="26"/>
+          <w:szCs w:val="26"/>
+        </w:rPr>
+        <w:t>PowerSleep</w:t>
+      </w:r>
+      <w:proofErr w:type="spellEnd"/>
+      <w:r>
+        <w:rPr>
+          <w:rFonts w:ascii="Arial" w:eastAsia="Arial" w:hAnsi="Arial" w:cs="Arial"/>
+          <w:sz w:val="26"/>
+          <w:szCs w:val="26"/>
+        </w:rPr>
+        <w:t>: Pull request for</w:t>
+      </w:r>
+    </w:p>
+    <w:p>
+      <w:pPr>
+        <w:rPr>
+          <w:rFonts w:ascii="Arial" w:eastAsia="Arial" w:hAnsi="Arial" w:cs="Arial"/>
+          <w:sz w:val="26"/>
+          <w:szCs w:val="26"/>
+        </w:rPr>
+      </w:pPr>
+      <w:r>
+        <w:rPr>
+          <w:rFonts w:ascii="Arial" w:eastAsia="Arial" w:hAnsi="Arial" w:cs="Arial"/>
+          <w:sz w:val="26"/>
+          <w:szCs w:val="26"/>
+        </w:rPr>
+        <w:t>EHUFA-1137 - Hint text color in Normal state is not as expected</w:t>
+      </w:r>
+    </w:p>
+    <w:p>
+      <w:pPr>
+        <w:rPr>
+          <w:rFonts w:ascii="Arial" w:eastAsia="Arial" w:hAnsi="Arial" w:cs="Arial"/>
+          <w:sz w:val="26"/>
+          <w:szCs w:val="26"/>
+        </w:rPr>
+      </w:pPr>
+      <w:r>
+        <w:rPr>
+          <w:rFonts w:ascii="Arial" w:eastAsia="Arial" w:hAnsi="Arial" w:cs="Arial"/>
+          <w:sz w:val="26"/>
+          <w:szCs w:val="26"/>
+        </w:rPr>
+        <w:t>EHUFA-1138 - Border color of Pressed/Focused text box is not as expected</w:t>
+      </w:r>
+    </w:p>
+    <w:p>
+      <w:pPr>
+        <w:rPr>
+          <w:rFonts w:ascii="Arial" w:eastAsia="Arial" w:hAnsi="Arial" w:cs="Arial"/>
+          <w:sz w:val="26"/>
+          <w:szCs w:val="26"/>
+        </w:rPr>
+      </w:pPr>
+      <w:r>
+        <w:rPr>
+          <w:rFonts w:ascii="Arial" w:eastAsia="Arial" w:hAnsi="Arial" w:cs="Arial"/>
+          <w:sz w:val="26"/>
+          <w:szCs w:val="26"/>
+        </w:rPr>
+        <w:t>EHUFA-1145 - Text entered disappears when the device orientation is changed</w:t>
+      </w:r>
+    </w:p>
+    <w:p>
+      <w:pPr>
+        <w:rPr>
+          <w:rFonts w:ascii="Arial" w:eastAsia="Arial" w:hAnsi="Arial" w:cs="Arial"/>
+          <w:sz w:val="26"/>
+          <w:szCs w:val="26"/>
+        </w:rPr>
+      </w:pPr>
+    </w:p>
+    <w:p>
+      <w:pPr>
+        <w:rPr>
+          <w:rFonts w:ascii="Arial" w:eastAsia="Arial" w:hAnsi="Arial" w:cs="Arial"/>
+          <w:sz w:val="26"/>
+          <w:szCs w:val="26"/>
+        </w:rPr>
+      </w:pPr>
+    </w:p>
+    <w:p>
+      <w:pPr>
+        <w:rPr>
+          <w:rFonts w:ascii="Arial" w:eastAsia="Arial" w:hAnsi="Arial" w:cs="Arial"/>
+          <w:b/>
+          <w:sz w:val="26"/>
+          <w:szCs w:val="26"/>
+        </w:rPr>
+      </w:pPr>
+      <w:r>
+        <w:rPr>
+          <w:rFonts w:ascii="Arial" w:eastAsia="Arial" w:hAnsi="Arial" w:cs="Arial"/>
+          <w:b/>
+          <w:sz w:val="26"/>
+          <w:szCs w:val="26"/>
+        </w:rPr>
+        <w:t>SPRINT - PI16.4.Sprint5</w:t>
+      </w:r>
+    </w:p>
+    <w:p>
+      <w:pPr>
+        <w:rPr>
+          <w:rFonts w:ascii="Arial" w:eastAsia="Arial" w:hAnsi="Arial" w:cs="Arial"/>
+          <w:sz w:val="26"/>
+          <w:szCs w:val="26"/>
+        </w:rPr>
+      </w:pPr>
+      <w:r>
+        <w:rPr>
+          <w:rFonts w:ascii="Arial" w:eastAsia="Arial" w:hAnsi="Arial" w:cs="Arial"/>
+          <w:sz w:val="26"/>
+          <w:szCs w:val="26"/>
+        </w:rPr>
+        <w:t>EHUFA-913 - Android: Software Verification Specification</w:t>
+      </w:r>
+    </w:p>
+    <w:p>
+      <w:pPr>
+        <w:rPr>
+          <w:rFonts w:ascii="Arial" w:eastAsia="Arial" w:hAnsi="Arial" w:cs="Arial"/>
+          <w:sz w:val="26"/>
+          <w:szCs w:val="26"/>
+        </w:rPr>
+      </w:pPr>
+      <w:r>
+        <w:rPr>
+          <w:rFonts w:ascii="Arial" w:eastAsia="Arial" w:hAnsi="Arial" w:cs="Arial"/>
+          <w:sz w:val="26"/>
+          <w:szCs w:val="26"/>
+        </w:rPr>
+        <w:t>EHUFA-976 - Mapping between requirements and tests</w:t>
+      </w:r>
+    </w:p>
+    <w:p>
+      <w:pPr>
+        <w:rPr>
+          <w:rFonts w:ascii="Arial" w:eastAsia="Arial" w:hAnsi="Arial" w:cs="Arial"/>
+          <w:sz w:val="26"/>
+          <w:szCs w:val="26"/>
+        </w:rPr>
+      </w:pPr>
+      <w:r>
+        <w:rPr>
+          <w:rFonts w:ascii="Arial" w:eastAsia="Arial" w:hAnsi="Arial" w:cs="Arial"/>
+          <w:sz w:val="26"/>
+          <w:szCs w:val="26"/>
+        </w:rPr>
+        <w:t>EHUFA-1036 - Android: SPIKE- Styling of scrollbars</w:t>
+      </w:r>
+    </w:p>
+    <w:p>
+      <w:pPr>
+        <w:rPr>
+          <w:rFonts w:ascii="Arial" w:eastAsia="Arial" w:hAnsi="Arial" w:cs="Arial"/>
+          <w:sz w:val="26"/>
+          <w:szCs w:val="26"/>
+        </w:rPr>
+      </w:pPr>
+      <w:r>
+        <w:rPr>
+          <w:rFonts w:ascii="Arial" w:eastAsia="Arial" w:hAnsi="Arial" w:cs="Arial"/>
+          <w:sz w:val="26"/>
+          <w:szCs w:val="26"/>
+        </w:rPr>
+        <w:t>EHUFA-1039 - Android: SPIKE Automation logic to be made reusable</w:t>
+      </w:r>
+    </w:p>
+    <w:p>
+      <w:pPr>
+        <w:rPr>
+          <w:rFonts w:ascii="Arial" w:eastAsia="Arial" w:hAnsi="Arial" w:cs="Arial"/>
+          <w:sz w:val="26"/>
+          <w:szCs w:val="26"/>
+        </w:rPr>
+      </w:pPr>
+      <w:r>
+        <w:rPr>
+          <w:rFonts w:ascii="Arial" w:eastAsia="Arial" w:hAnsi="Arial" w:cs="Arial"/>
+          <w:sz w:val="26"/>
+          <w:szCs w:val="26"/>
+        </w:rPr>
+        <w:t>EHUFA-1040 - Android: Code coverage integration spike</w:t>
+      </w:r>
+    </w:p>
+    <w:p>
+      <w:pPr>
+        <w:rPr>
+          <w:rFonts w:ascii="Arial" w:eastAsia="Arial" w:hAnsi="Arial" w:cs="Arial"/>
+          <w:sz w:val="26"/>
+          <w:szCs w:val="26"/>
+        </w:rPr>
+      </w:pPr>
+    </w:p>
+    <w:p>
+      <w:pPr>
+        <w:rPr>
+          <w:rFonts w:ascii="Arial" w:eastAsia="Arial" w:hAnsi="Arial" w:cs="Arial"/>
+          <w:sz w:val="26"/>
+          <w:szCs w:val="26"/>
+        </w:rPr>
+      </w:pPr>
+    </w:p>
+    <w:p>
+      <w:pPr>
+        <w:rPr>
+          <w:rFonts w:ascii="Arial" w:eastAsia="Arial" w:hAnsi="Arial" w:cs="Arial"/>
+          <w:b/>
+          <w:sz w:val="26"/>
+          <w:szCs w:val="26"/>
+        </w:rPr>
+      </w:pPr>
+      <w:r>
+        <w:rPr>
+          <w:rFonts w:ascii="Arial" w:eastAsia="Arial" w:hAnsi="Arial" w:cs="Arial"/>
+          <w:b/>
+          <w:sz w:val="26"/>
+          <w:szCs w:val="26"/>
+        </w:rPr>
+        <w:t>SPRINT - PI16.4.Sprint4</w:t>
+      </w:r>
+    </w:p>
+    <w:p>
+      <w:pPr>
+        <w:rPr>
+          <w:rFonts w:ascii="Arial" w:eastAsia="Arial" w:hAnsi="Arial" w:cs="Arial"/>
+          <w:sz w:val="26"/>
+          <w:szCs w:val="26"/>
+        </w:rPr>
+      </w:pPr>
+      <w:r>
+        <w:rPr>
+          <w:rFonts w:ascii="Arial" w:eastAsia="Arial" w:hAnsi="Arial" w:cs="Arial"/>
+          <w:sz w:val="26"/>
+          <w:szCs w:val="26"/>
+        </w:rPr>
+        <w:t>EHUFA-983 - Android Button: Layout and basic functionality</w:t>
+      </w:r>
+    </w:p>
+    <w:p>
+      <w:pPr>
+        <w:rPr>
+          <w:rFonts w:ascii="Arial" w:eastAsia="Arial" w:hAnsi="Arial" w:cs="Arial"/>
+          <w:sz w:val="26"/>
+          <w:szCs w:val="26"/>
+        </w:rPr>
+      </w:pPr>
+      <w:r>
+        <w:rPr>
+          <w:rFonts w:ascii="Arial" w:eastAsia="Arial" w:hAnsi="Arial" w:cs="Arial"/>
+          <w:sz w:val="26"/>
+          <w:szCs w:val="26"/>
+        </w:rPr>
+        <w:t>EHUFA-996 - Android Button: Colors</w:t>
+      </w:r>
+    </w:p>
+    <w:p>
+      <w:pPr>
+        <w:rPr>
+          <w:rFonts w:ascii="Arial" w:eastAsia="Arial" w:hAnsi="Arial" w:cs="Arial"/>
+          <w:sz w:val="26"/>
+          <w:szCs w:val="26"/>
+        </w:rPr>
+      </w:pPr>
+      <w:r>
+        <w:rPr>
+          <w:rFonts w:ascii="Arial" w:eastAsia="Arial" w:hAnsi="Arial" w:cs="Arial"/>
+          <w:sz w:val="26"/>
+          <w:szCs w:val="26"/>
+        </w:rPr>
+        <w:t xml:space="preserve">EHUFA-1032 - Secondary </w:t>
       </w:r>
       <w:proofErr w:type="gramStart"/>
       <w:r>
@@ -8367,7 +9474,7 @@
           <w:sz w:val="26"/>
           <w:szCs w:val="26"/>
         </w:rPr>
-        <w:t>Test][</w:t>
+        <w:t>Button :</w:t>
       </w:r>
       <w:proofErr w:type="gramEnd"/>
       <w:r>
@@ -8376,209 +9483,91 @@
           <w:sz w:val="26"/>
           <w:szCs w:val="26"/>
         </w:rPr>
-        <w:t>Linear Progress Indicator]A column of 1 pixel width is in different color in KitKat device, Only Tablet - Bug - Minor - Closed -</w:t>
-      </w:r>
-    </w:p>
-    <w:p>
-      <w:pPr>
-        <w:rPr>
-          <w:rFonts w:ascii="Arial" w:eastAsia="Arial" w:hAnsi="Arial" w:cs="Arial"/>
-          <w:sz w:val="26"/>
-          <w:szCs w:val="26"/>
-        </w:rPr>
-      </w:pPr>
-    </w:p>
-    <w:p>
-      <w:pPr>
-        <w:rPr>
-          <w:rFonts w:ascii="Arial" w:eastAsia="Arial" w:hAnsi="Arial" w:cs="Arial"/>
-          <w:b/>
-          <w:sz w:val="26"/>
-          <w:szCs w:val="26"/>
-        </w:rPr>
-      </w:pPr>
-    </w:p>
-    <w:p>
-      <w:pPr>
-        <w:rPr>
-          <w:rFonts w:ascii="Arial" w:eastAsia="Arial" w:hAnsi="Arial" w:cs="Arial"/>
-          <w:b/>
-          <w:sz w:val="26"/>
-          <w:szCs w:val="26"/>
-        </w:rPr>
-      </w:pPr>
-      <w:r>
-        <w:rPr>
-          <w:rFonts w:ascii="Arial" w:eastAsia="Arial" w:hAnsi="Arial" w:cs="Arial"/>
-          <w:b/>
-          <w:sz w:val="26"/>
-          <w:szCs w:val="26"/>
-        </w:rPr>
-        <w:t>SPRINT - MUITK.PI16.5.Sprint3</w:t>
-      </w:r>
-    </w:p>
-    <w:p>
-      <w:pPr>
-        <w:rPr>
-          <w:rFonts w:ascii="Arial" w:eastAsia="Arial" w:hAnsi="Arial" w:cs="Arial"/>
-          <w:sz w:val="26"/>
-          <w:szCs w:val="26"/>
-        </w:rPr>
-      </w:pPr>
-      <w:r>
-        <w:rPr>
-          <w:rFonts w:ascii="Arial" w:eastAsia="Arial" w:hAnsi="Arial" w:cs="Arial"/>
-          <w:sz w:val="26"/>
-          <w:szCs w:val="26"/>
-        </w:rPr>
-        <w:t>EHUFA-1038 - Android: SPIKE-Integration of DLS toolkit in propositions</w:t>
-      </w:r>
-    </w:p>
-    <w:p>
-      <w:pPr>
-        <w:rPr>
-          <w:rFonts w:ascii="Arial" w:eastAsia="Arial" w:hAnsi="Arial" w:cs="Arial"/>
-          <w:sz w:val="26"/>
-          <w:szCs w:val="26"/>
-        </w:rPr>
-      </w:pPr>
-      <w:r>
-        <w:rPr>
-          <w:rFonts w:ascii="Arial" w:eastAsia="Arial" w:hAnsi="Arial" w:cs="Arial"/>
-          <w:sz w:val="26"/>
-          <w:szCs w:val="26"/>
-        </w:rPr>
-        <w:t>EHUFA-1152 - Android: Toggle Switch: Layout and Configuration</w:t>
-      </w:r>
-    </w:p>
-    <w:p>
-      <w:pPr>
-        <w:rPr>
-          <w:rFonts w:ascii="Arial" w:eastAsia="Arial" w:hAnsi="Arial" w:cs="Arial"/>
-          <w:sz w:val="26"/>
-          <w:szCs w:val="26"/>
-        </w:rPr>
-      </w:pPr>
-      <w:r>
-        <w:rPr>
-          <w:rFonts w:ascii="Arial" w:eastAsia="Arial" w:hAnsi="Arial" w:cs="Arial"/>
-          <w:sz w:val="26"/>
-          <w:szCs w:val="26"/>
-        </w:rPr>
-        <w:t xml:space="preserve">EHUFA-1154 - Android: </w:t>
+        <w:t xml:space="preserve"> Text color of secondary button is not as expected for GB Theme UL tone</w:t>
+      </w:r>
+    </w:p>
+    <w:p>
+      <w:pPr>
+        <w:rPr>
+          <w:rFonts w:ascii="Arial" w:eastAsia="Arial" w:hAnsi="Arial" w:cs="Arial"/>
+          <w:sz w:val="26"/>
+          <w:szCs w:val="26"/>
+        </w:rPr>
+      </w:pPr>
+    </w:p>
+    <w:p>
+      <w:pPr>
+        <w:rPr>
+          <w:rFonts w:ascii="Arial" w:eastAsia="Arial" w:hAnsi="Arial" w:cs="Arial"/>
+          <w:sz w:val="26"/>
+          <w:szCs w:val="26"/>
+        </w:rPr>
+      </w:pPr>
+    </w:p>
+    <w:p>
+      <w:pPr>
+        <w:rPr>
+          <w:rFonts w:ascii="Arial" w:eastAsia="Arial" w:hAnsi="Arial" w:cs="Arial"/>
+          <w:b/>
+          <w:sz w:val="26"/>
+          <w:szCs w:val="26"/>
+        </w:rPr>
+      </w:pPr>
+      <w:r>
+        <w:rPr>
+          <w:rFonts w:ascii="Arial" w:eastAsia="Arial" w:hAnsi="Arial" w:cs="Arial"/>
+          <w:b/>
+          <w:sz w:val="26"/>
+          <w:szCs w:val="26"/>
+        </w:rPr>
+        <w:t>SPRINT - PI16.4.Sprint3</w:t>
+      </w:r>
+    </w:p>
+    <w:p>
+      <w:pPr>
+        <w:rPr>
+          <w:rFonts w:ascii="Arial" w:eastAsia="Arial" w:hAnsi="Arial" w:cs="Arial"/>
+          <w:sz w:val="26"/>
+          <w:szCs w:val="26"/>
+        </w:rPr>
+      </w:pPr>
+      <w:r>
+        <w:rPr>
+          <w:rFonts w:ascii="Arial" w:eastAsia="Arial" w:hAnsi="Arial" w:cs="Arial"/>
+          <w:sz w:val="26"/>
+          <w:szCs w:val="26"/>
+        </w:rPr>
+        <w:lastRenderedPageBreak/>
+        <w:t>EHUFA-911 - SPIKE Android: Automatic generation from requirements to traceability matrix</w:t>
+      </w:r>
+    </w:p>
+    <w:p>
+      <w:pPr>
+        <w:rPr>
+          <w:rFonts w:ascii="Arial" w:eastAsia="Arial" w:hAnsi="Arial" w:cs="Arial"/>
+          <w:sz w:val="26"/>
+          <w:szCs w:val="26"/>
+        </w:rPr>
+      </w:pPr>
+      <w:r>
+        <w:rPr>
+          <w:rFonts w:ascii="Arial" w:eastAsia="Arial" w:hAnsi="Arial" w:cs="Arial"/>
+          <w:sz w:val="26"/>
+          <w:szCs w:val="26"/>
+        </w:rPr>
+        <w:t xml:space="preserve">EHUFA-933 - As </w:t>
       </w:r>
       <w:proofErr w:type="spellStart"/>
-      <w:r>
-        <w:rPr>
-          <w:rFonts w:ascii="Arial" w:eastAsia="Arial" w:hAnsi="Arial" w:cs="Arial"/>
-          <w:sz w:val="26"/>
-          <w:szCs w:val="26"/>
-        </w:rPr>
-        <w:t>ToggleSwitch</w:t>
+      <w:proofErr w:type="gramStart"/>
+      <w:r>
+        <w:rPr>
+          <w:rFonts w:ascii="Arial" w:eastAsia="Arial" w:hAnsi="Arial" w:cs="Arial"/>
+          <w:sz w:val="26"/>
+          <w:szCs w:val="26"/>
+        </w:rPr>
+        <w:t>a</w:t>
       </w:r>
       <w:proofErr w:type="spellEnd"/>
-      <w:r>
-        <w:rPr>
-          <w:rFonts w:ascii="Arial" w:eastAsia="Arial" w:hAnsi="Arial" w:cs="Arial"/>
-          <w:sz w:val="26"/>
-          <w:szCs w:val="26"/>
-        </w:rPr>
-        <w:t>-Colors</w:t>
-      </w:r>
-    </w:p>
-    <w:p>
-      <w:pPr>
-        <w:rPr>
-          <w:rFonts w:ascii="Arial" w:eastAsia="Arial" w:hAnsi="Arial" w:cs="Arial"/>
-          <w:sz w:val="26"/>
-          <w:szCs w:val="26"/>
-        </w:rPr>
-      </w:pPr>
-      <w:r>
-        <w:rPr>
-          <w:rFonts w:ascii="Arial" w:eastAsia="Arial" w:hAnsi="Arial" w:cs="Arial"/>
-          <w:sz w:val="26"/>
-          <w:szCs w:val="26"/>
-        </w:rPr>
-        <w:t>EHUFA-1162 - Android: Alert- Layout and Configuration</w:t>
-      </w:r>
-    </w:p>
-    <w:p>
-      <w:pPr>
-        <w:rPr>
-          <w:rFonts w:ascii="Arial" w:eastAsia="Arial" w:hAnsi="Arial" w:cs="Arial"/>
-          <w:sz w:val="26"/>
-          <w:szCs w:val="26"/>
-        </w:rPr>
-      </w:pPr>
-      <w:r>
-        <w:rPr>
-          <w:rFonts w:ascii="Arial" w:eastAsia="Arial" w:hAnsi="Arial" w:cs="Arial"/>
-          <w:sz w:val="26"/>
-          <w:szCs w:val="26"/>
-        </w:rPr>
-        <w:t>EHUFA-1164 - Android: Alert Colors</w:t>
-      </w:r>
-    </w:p>
-    <w:p>
-      <w:pPr>
-        <w:rPr>
-          <w:rFonts w:ascii="Arial" w:eastAsia="Arial" w:hAnsi="Arial" w:cs="Arial"/>
-          <w:sz w:val="26"/>
-          <w:szCs w:val="26"/>
-        </w:rPr>
-      </w:pPr>
-      <w:r>
-        <w:rPr>
-          <w:rFonts w:ascii="Arial" w:eastAsia="Arial" w:hAnsi="Arial" w:cs="Arial"/>
-          <w:sz w:val="26"/>
-          <w:szCs w:val="26"/>
-        </w:rPr>
-        <w:t>EHUFA-1166 - Android: Quiet Button</w:t>
-      </w:r>
-    </w:p>
-    <w:p>
-      <w:pPr>
-        <w:rPr>
-          <w:rFonts w:ascii="Arial" w:eastAsia="Arial" w:hAnsi="Arial" w:cs="Arial"/>
-          <w:sz w:val="26"/>
-          <w:szCs w:val="26"/>
-        </w:rPr>
-      </w:pPr>
-      <w:r>
-        <w:rPr>
-          <w:rFonts w:ascii="Arial" w:eastAsia="Arial" w:hAnsi="Arial" w:cs="Arial"/>
-          <w:sz w:val="26"/>
-          <w:szCs w:val="26"/>
-        </w:rPr>
-        <w:t>EHUFA-1183 - Wrong implementation in the theme generator flow- -</w:t>
-      </w:r>
-    </w:p>
-    <w:p>
-      <w:pPr>
-        <w:rPr>
-          <w:rFonts w:ascii="Arial" w:eastAsia="Arial" w:hAnsi="Arial" w:cs="Arial"/>
-          <w:sz w:val="26"/>
-          <w:szCs w:val="26"/>
-        </w:rPr>
-      </w:pPr>
-      <w:r>
-        <w:rPr>
-          <w:rFonts w:ascii="Arial" w:eastAsia="Arial" w:hAnsi="Arial" w:cs="Arial"/>
-          <w:sz w:val="26"/>
-          <w:szCs w:val="26"/>
-        </w:rPr>
-        <w:t xml:space="preserve">EHUFA-1187 - [Android </w:t>
-      </w:r>
-      <w:proofErr w:type="gramStart"/>
-      <w:r>
-        <w:rPr>
-          <w:rFonts w:ascii="Arial" w:eastAsia="Arial" w:hAnsi="Arial" w:cs="Arial"/>
-          <w:sz w:val="26"/>
-          <w:szCs w:val="26"/>
-        </w:rPr>
-        <w:t>Test]Disabled</w:t>
-      </w:r>
       <w:proofErr w:type="gramEnd"/>
       <w:r>
         <w:rPr>
@@ -8586,95 +9575,7 @@
           <w:sz w:val="26"/>
           <w:szCs w:val="26"/>
         </w:rPr>
-        <w:t xml:space="preserve"> filled text, text color is not as expected in L,B,VD - Bug - Minor - Closed - -</w:t>
-      </w:r>
-    </w:p>
-    <w:p>
-      <w:pPr>
-        <w:rPr>
-          <w:rFonts w:ascii="Arial" w:eastAsia="Arial" w:hAnsi="Arial" w:cs="Arial"/>
-          <w:sz w:val="26"/>
-          <w:szCs w:val="26"/>
-        </w:rPr>
-      </w:pPr>
-    </w:p>
-    <w:p>
-      <w:pPr>
-        <w:rPr>
-          <w:rFonts w:ascii="Arial" w:eastAsia="Arial" w:hAnsi="Arial" w:cs="Arial"/>
-          <w:sz w:val="26"/>
-          <w:szCs w:val="26"/>
-        </w:rPr>
-      </w:pPr>
-    </w:p>
-    <w:p>
-      <w:pPr>
-        <w:rPr>
-          <w:rFonts w:ascii="Arial" w:eastAsia="Arial" w:hAnsi="Arial" w:cs="Arial"/>
-          <w:b/>
-          <w:sz w:val="26"/>
-          <w:szCs w:val="26"/>
-        </w:rPr>
-      </w:pPr>
-      <w:r>
-        <w:rPr>
-          <w:rFonts w:ascii="Arial" w:eastAsia="Arial" w:hAnsi="Arial" w:cs="Arial"/>
-          <w:b/>
-          <w:sz w:val="26"/>
-          <w:szCs w:val="26"/>
-        </w:rPr>
-        <w:t>SPRINT - MUITK.PI16.5.Sprint2</w:t>
-      </w:r>
-    </w:p>
-    <w:p>
-      <w:pPr>
-        <w:rPr>
-          <w:rFonts w:ascii="Arial" w:eastAsia="Arial" w:hAnsi="Arial" w:cs="Arial"/>
-          <w:sz w:val="26"/>
-          <w:szCs w:val="26"/>
-        </w:rPr>
-      </w:pPr>
-      <w:r>
-        <w:rPr>
-          <w:rFonts w:ascii="Arial" w:eastAsia="Arial" w:hAnsi="Arial" w:cs="Arial"/>
-          <w:sz w:val="26"/>
-          <w:szCs w:val="26"/>
-        </w:rPr>
-        <w:t>EHUFA-991 - Android: DLS Theme Generator</w:t>
-      </w:r>
-    </w:p>
-    <w:p>
-      <w:pPr>
-        <w:rPr>
-          <w:rFonts w:ascii="Arial" w:eastAsia="Arial" w:hAnsi="Arial" w:cs="Arial"/>
-          <w:sz w:val="26"/>
-          <w:szCs w:val="26"/>
-        </w:rPr>
-      </w:pPr>
-      <w:r>
-        <w:rPr>
-          <w:rFonts w:ascii="Arial" w:eastAsia="Arial" w:hAnsi="Arial" w:cs="Arial"/>
-          <w:sz w:val="26"/>
-          <w:szCs w:val="26"/>
-        </w:rPr>
-        <w:t>EHUFA-1148 - Android: Extended Button</w:t>
-      </w:r>
-    </w:p>
-    <w:p>
-      <w:pPr>
-        <w:rPr>
-          <w:rFonts w:ascii="Arial" w:eastAsia="Arial" w:hAnsi="Arial" w:cs="Arial"/>
-          <w:sz w:val="26"/>
-          <w:szCs w:val="26"/>
-        </w:rPr>
-      </w:pPr>
-      <w:r>
-        <w:rPr>
-          <w:rFonts w:ascii="Arial" w:eastAsia="Arial" w:hAnsi="Arial" w:cs="Arial"/>
-          <w:sz w:val="26"/>
-          <w:szCs w:val="26"/>
-        </w:rPr>
-        <w:t xml:space="preserve">EHUFA-1158 - Android: Automatic testing using </w:t>
+        <w:t xml:space="preserve"> Architect </w:t>
       </w:r>
       <w:proofErr w:type="spellStart"/>
       <w:r>
@@ -8683,7 +9584,7 @@
           <w:sz w:val="26"/>
           <w:szCs w:val="26"/>
         </w:rPr>
-        <w:t>json</w:t>
+        <w:t>i</w:t>
       </w:r>
       <w:proofErr w:type="spellEnd"/>
       <w:r>
@@ -8692,7 +9593,75 @@
           <w:sz w:val="26"/>
           <w:szCs w:val="26"/>
         </w:rPr>
-        <w:t xml:space="preserve"> or </w:t>
+        <w:t xml:space="preserve"> would like to come up with the top 5 devices for Mobile UI toolkit for development and testing</w:t>
+      </w:r>
+    </w:p>
+    <w:p>
+      <w:pPr>
+        <w:rPr>
+          <w:rFonts w:ascii="Arial" w:eastAsia="Arial" w:hAnsi="Arial" w:cs="Arial"/>
+          <w:sz w:val="26"/>
+          <w:szCs w:val="26"/>
+        </w:rPr>
+      </w:pPr>
+      <w:r>
+        <w:rPr>
+          <w:rFonts w:ascii="Arial" w:eastAsia="Arial" w:hAnsi="Arial" w:cs="Arial"/>
+          <w:sz w:val="26"/>
+          <w:szCs w:val="26"/>
+        </w:rPr>
+        <w:t>EHUFA-934 - Width of the toggle button is not as expected</w:t>
+      </w:r>
+    </w:p>
+    <w:p>
+      <w:pPr>
+        <w:rPr>
+          <w:rFonts w:ascii="Arial" w:eastAsia="Arial" w:hAnsi="Arial" w:cs="Arial"/>
+          <w:sz w:val="26"/>
+          <w:szCs w:val="26"/>
+        </w:rPr>
+      </w:pPr>
+      <w:r>
+        <w:rPr>
+          <w:rFonts w:ascii="Arial" w:eastAsia="Arial" w:hAnsi="Arial" w:cs="Arial"/>
+          <w:sz w:val="26"/>
+          <w:szCs w:val="26"/>
+        </w:rPr>
+        <w:t>EHUFA-935 - Square border around the toggle button is visible when tapped on the toggle button</w:t>
+      </w:r>
+    </w:p>
+    <w:p>
+      <w:pPr>
+        <w:rPr>
+          <w:rFonts w:ascii="Arial" w:eastAsia="Arial" w:hAnsi="Arial" w:cs="Arial"/>
+          <w:sz w:val="26"/>
+          <w:szCs w:val="26"/>
+        </w:rPr>
+      </w:pPr>
+      <w:r>
+        <w:rPr>
+          <w:rFonts w:ascii="Arial" w:eastAsia="Arial" w:hAnsi="Arial" w:cs="Arial"/>
+          <w:sz w:val="26"/>
+          <w:szCs w:val="26"/>
+        </w:rPr>
+        <w:t>EHUFA-936 - Corners of the toggle button are not sharp, blur observed - HDPI device</w:t>
+      </w:r>
+    </w:p>
+    <w:p>
+      <w:pPr>
+        <w:rPr>
+          <w:rFonts w:ascii="Arial" w:eastAsia="Arial" w:hAnsi="Arial" w:cs="Arial"/>
+          <w:sz w:val="26"/>
+          <w:szCs w:val="26"/>
+        </w:rPr>
+      </w:pPr>
+      <w:r>
+        <w:rPr>
+          <w:rFonts w:ascii="Arial" w:eastAsia="Arial" w:hAnsi="Arial" w:cs="Arial"/>
+          <w:sz w:val="26"/>
+          <w:szCs w:val="26"/>
+        </w:rPr>
+        <w:t xml:space="preserve">EHUFA-942 - SPIKE Android: Investigate and document how a proposition can exclude </w:t>
       </w:r>
       <w:proofErr w:type="spellStart"/>
       <w:r>
@@ -8701,7 +9670,7 @@
           <w:sz w:val="26"/>
           <w:szCs w:val="26"/>
         </w:rPr>
-        <w:t>yaml</w:t>
+        <w:t>UIKit</w:t>
       </w:r>
       <w:proofErr w:type="spellEnd"/>
       <w:r>
@@ -8710,110 +9679,78 @@
           <w:sz w:val="26"/>
           <w:szCs w:val="26"/>
         </w:rPr>
-        <w:t xml:space="preserve"> (SPIKE)</w:t>
-      </w:r>
-    </w:p>
-    <w:p>
-      <w:pPr>
-        <w:rPr>
-          <w:rFonts w:ascii="Arial" w:eastAsia="Arial" w:hAnsi="Arial" w:cs="Arial"/>
-          <w:sz w:val="26"/>
-          <w:szCs w:val="26"/>
-        </w:rPr>
-      </w:pPr>
-      <w:r>
-        <w:rPr>
-          <w:rFonts w:ascii="Arial" w:eastAsia="Arial" w:hAnsi="Arial" w:cs="Arial"/>
-          <w:sz w:val="26"/>
-          <w:szCs w:val="26"/>
-        </w:rPr>
-        <w:t>EHUFA-1170 - [Android Test] App crashes when text box activity is launched after orientation change</w:t>
-      </w:r>
-    </w:p>
-    <w:p>
-      <w:pPr>
-        <w:rPr>
-          <w:rFonts w:ascii="Arial" w:eastAsia="Arial" w:hAnsi="Arial" w:cs="Arial"/>
-          <w:sz w:val="26"/>
-          <w:szCs w:val="26"/>
-        </w:rPr>
-      </w:pPr>
-      <w:r>
-        <w:rPr>
-          <w:rFonts w:ascii="Arial" w:eastAsia="Arial" w:hAnsi="Arial" w:cs="Arial"/>
-          <w:sz w:val="26"/>
-          <w:szCs w:val="26"/>
-        </w:rPr>
-        <w:t xml:space="preserve">EHUFA-1171 - [Android Test] GB-Bright tonal </w:t>
-      </w:r>
-      <w:proofErr w:type="gramStart"/>
-      <w:r>
-        <w:rPr>
-          <w:rFonts w:ascii="Arial" w:eastAsia="Arial" w:hAnsi="Arial" w:cs="Arial"/>
-          <w:sz w:val="26"/>
-          <w:szCs w:val="26"/>
-        </w:rPr>
-        <w:t>range :</w:t>
-      </w:r>
-      <w:proofErr w:type="gramEnd"/>
-      <w:r>
-        <w:rPr>
-          <w:rFonts w:ascii="Arial" w:eastAsia="Arial" w:hAnsi="Arial" w:cs="Arial"/>
-          <w:sz w:val="26"/>
-          <w:szCs w:val="26"/>
-        </w:rPr>
-        <w:t xml:space="preserve"> White space observed in the corners of the text box</w:t>
-      </w:r>
-    </w:p>
-    <w:p>
-      <w:pPr>
-        <w:rPr>
-          <w:rFonts w:ascii="Arial" w:eastAsia="Arial" w:hAnsi="Arial" w:cs="Arial"/>
-          <w:sz w:val="26"/>
-          <w:szCs w:val="26"/>
-        </w:rPr>
-      </w:pPr>
-      <w:r>
-        <w:rPr>
-          <w:rFonts w:ascii="Arial" w:eastAsia="Arial" w:hAnsi="Arial" w:cs="Arial"/>
-          <w:sz w:val="26"/>
-          <w:szCs w:val="26"/>
-        </w:rPr>
-        <w:t>EHUFA-1174 - Android: Build and Release process</w:t>
-      </w:r>
-    </w:p>
-    <w:p>
-      <w:pPr>
-        <w:rPr>
-          <w:rFonts w:ascii="Arial" w:eastAsia="Arial" w:hAnsi="Arial" w:cs="Arial"/>
-          <w:sz w:val="26"/>
-          <w:szCs w:val="26"/>
-        </w:rPr>
-      </w:pPr>
-      <w:r>
-        <w:rPr>
-          <w:rFonts w:ascii="Arial" w:eastAsia="Arial" w:hAnsi="Arial" w:cs="Arial"/>
-          <w:sz w:val="26"/>
-          <w:szCs w:val="26"/>
-        </w:rPr>
-        <w:t>EHUFA-1181 - Default setting of the theme setting page is not as per the design</w:t>
-      </w:r>
-    </w:p>
-    <w:p>
-      <w:pPr>
-        <w:rPr>
-          <w:rFonts w:ascii="Arial" w:eastAsia="Arial" w:hAnsi="Arial" w:cs="Arial"/>
-          <w:sz w:val="26"/>
-          <w:szCs w:val="26"/>
-        </w:rPr>
-      </w:pPr>
-      <w:r>
-        <w:rPr>
-          <w:rFonts w:ascii="Arial" w:eastAsia="Arial" w:hAnsi="Arial" w:cs="Arial"/>
-          <w:sz w:val="26"/>
-          <w:szCs w:val="26"/>
-        </w:rPr>
-        <w:t xml:space="preserve">EHUFA-1182 - Hamburger icon is displayed </w:t>
+        <w:t xml:space="preserve"> assets from being part of the app binary</w:t>
+      </w:r>
+    </w:p>
+    <w:p>
+      <w:pPr>
+        <w:rPr>
+          <w:rFonts w:ascii="Arial" w:eastAsia="Arial" w:hAnsi="Arial" w:cs="Arial"/>
+          <w:sz w:val="26"/>
+          <w:szCs w:val="26"/>
+        </w:rPr>
+      </w:pPr>
+      <w:r>
+        <w:rPr>
+          <w:rFonts w:ascii="Arial" w:eastAsia="Arial" w:hAnsi="Arial" w:cs="Arial"/>
+          <w:sz w:val="26"/>
+          <w:szCs w:val="26"/>
+        </w:rPr>
+        <w:t>EHUFA-944 - Replace background blur from modal alert with semi transparent uniform black background</w:t>
+      </w:r>
+    </w:p>
+    <w:p>
+      <w:pPr>
+        <w:rPr>
+          <w:rFonts w:ascii="Arial" w:eastAsia="Arial" w:hAnsi="Arial" w:cs="Arial"/>
+          <w:sz w:val="26"/>
+          <w:szCs w:val="26"/>
+        </w:rPr>
+      </w:pPr>
+    </w:p>
+    <w:p>
+      <w:pPr>
+        <w:rPr>
+          <w:rFonts w:ascii="Arial" w:eastAsia="Arial" w:hAnsi="Arial" w:cs="Arial"/>
+          <w:sz w:val="26"/>
+          <w:szCs w:val="26"/>
+        </w:rPr>
+      </w:pPr>
+    </w:p>
+    <w:p>
+      <w:pPr>
+        <w:rPr>
+          <w:rFonts w:ascii="Arial" w:eastAsia="Arial" w:hAnsi="Arial" w:cs="Arial"/>
+          <w:b/>
+          <w:sz w:val="26"/>
+          <w:szCs w:val="26"/>
+        </w:rPr>
+      </w:pPr>
+      <w:r>
+        <w:rPr>
+          <w:rFonts w:ascii="Arial" w:eastAsia="Arial" w:hAnsi="Arial" w:cs="Arial"/>
+          <w:b/>
+          <w:sz w:val="26"/>
+          <w:szCs w:val="26"/>
+        </w:rPr>
+        <w:t>SPRINT - PI16.4.Sprint2</w:t>
+      </w:r>
+    </w:p>
+    <w:p>
+      <w:pPr>
+        <w:rPr>
+          <w:rFonts w:ascii="Arial" w:eastAsia="Arial" w:hAnsi="Arial" w:cs="Arial"/>
+          <w:sz w:val="26"/>
+          <w:szCs w:val="26"/>
+        </w:rPr>
+      </w:pPr>
+      <w:r>
+        <w:rPr>
+          <w:rFonts w:ascii="Arial" w:eastAsia="Arial" w:hAnsi="Arial" w:cs="Arial"/>
+          <w:sz w:val="26"/>
+          <w:szCs w:val="26"/>
+        </w:rPr>
+        <w:t xml:space="preserve">EHUFA-887 - UIKIT Crash in </w:t>
       </w:r>
       <w:proofErr w:type="spellStart"/>
       <w:r>
@@ -8822,7 +9759,7 @@
           <w:sz w:val="26"/>
           <w:szCs w:val="26"/>
         </w:rPr>
-        <w:t>inplace</w:t>
+        <w:t>ProductSelection</w:t>
       </w:r>
       <w:proofErr w:type="spellEnd"/>
       <w:r>
@@ -8831,110 +9768,7 @@
           <w:sz w:val="26"/>
           <w:szCs w:val="26"/>
         </w:rPr>
-        <w:t xml:space="preserve"> of back icon after setting the theme</w:t>
-      </w:r>
-    </w:p>
-    <w:p>
-      <w:pPr>
-        <w:rPr>
-          <w:rFonts w:ascii="Arial" w:eastAsia="Arial" w:hAnsi="Arial" w:cs="Arial"/>
-          <w:sz w:val="26"/>
-          <w:szCs w:val="26"/>
-        </w:rPr>
-      </w:pPr>
-      <w:r>
-        <w:rPr>
-          <w:rFonts w:ascii="Arial" w:eastAsia="Arial" w:hAnsi="Arial" w:cs="Arial"/>
-          <w:sz w:val="26"/>
-          <w:szCs w:val="26"/>
-        </w:rPr>
-        <w:t>EHUFA-1184 - Unstable behavior observed when "Content area color" is set to "Very dark" tonal range</w:t>
-      </w:r>
-    </w:p>
-    <w:p>
-      <w:pPr>
-        <w:rPr>
-          <w:rFonts w:ascii="Arial" w:eastAsia="Arial" w:hAnsi="Arial" w:cs="Arial"/>
-          <w:sz w:val="26"/>
-          <w:szCs w:val="26"/>
-        </w:rPr>
-      </w:pPr>
-      <w:r>
-        <w:rPr>
-          <w:rFonts w:ascii="Arial" w:eastAsia="Arial" w:hAnsi="Arial" w:cs="Arial"/>
-          <w:sz w:val="26"/>
-          <w:szCs w:val="26"/>
-        </w:rPr>
-        <w:t>EHUFA-1185 - Incorrect color is displayed in "Content area UL tonal range"</w:t>
-      </w:r>
-    </w:p>
-    <w:p>
-      <w:pPr>
-        <w:rPr>
-          <w:rFonts w:ascii="Arial" w:eastAsia="Arial" w:hAnsi="Arial" w:cs="Arial"/>
-          <w:sz w:val="26"/>
-          <w:szCs w:val="26"/>
-        </w:rPr>
-      </w:pPr>
-      <w:r>
-        <w:rPr>
-          <w:rFonts w:ascii="Arial" w:eastAsia="Arial" w:hAnsi="Arial" w:cs="Arial"/>
-          <w:sz w:val="26"/>
-          <w:szCs w:val="26"/>
-        </w:rPr>
-        <w:lastRenderedPageBreak/>
-        <w:t>EHUFA-1186 - Theme generator sets the theme even without tapping "Set"</w:t>
-      </w:r>
-    </w:p>
-    <w:p>
-      <w:pPr>
-        <w:rPr>
-          <w:rFonts w:ascii="Arial" w:eastAsia="Arial" w:hAnsi="Arial" w:cs="Arial"/>
-          <w:sz w:val="26"/>
-          <w:szCs w:val="26"/>
-        </w:rPr>
-      </w:pPr>
-      <w:r>
-        <w:rPr>
-          <w:rFonts w:ascii="Arial" w:eastAsia="Arial" w:hAnsi="Arial" w:cs="Arial"/>
-          <w:sz w:val="26"/>
-          <w:szCs w:val="26"/>
-        </w:rPr>
-        <w:t>EHUFA-1188 - "Set" icon disappears when the orientation is changed in theme generator page</w:t>
-      </w:r>
-    </w:p>
-    <w:p>
-      <w:pPr>
-        <w:rPr>
-          <w:rFonts w:ascii="Arial" w:eastAsia="Arial" w:hAnsi="Arial" w:cs="Arial"/>
-          <w:sz w:val="26"/>
-          <w:szCs w:val="26"/>
-        </w:rPr>
-      </w:pPr>
-      <w:r>
-        <w:rPr>
-          <w:rFonts w:ascii="Arial" w:eastAsia="Arial" w:hAnsi="Arial" w:cs="Arial"/>
-          <w:sz w:val="26"/>
-          <w:szCs w:val="26"/>
-        </w:rPr>
-        <w:t>EHUFA-1189 - Tick mark/Text color in theme generator page is not as per the design</w:t>
-      </w:r>
-    </w:p>
-    <w:p>
-      <w:pPr>
-        <w:rPr>
-          <w:rFonts w:ascii="Arial" w:eastAsia="Arial" w:hAnsi="Arial" w:cs="Arial"/>
-          <w:sz w:val="26"/>
-          <w:szCs w:val="26"/>
-        </w:rPr>
-      </w:pPr>
-      <w:r>
-        <w:rPr>
-          <w:rFonts w:ascii="Arial" w:eastAsia="Arial" w:hAnsi="Arial" w:cs="Arial"/>
-          <w:sz w:val="26"/>
-          <w:szCs w:val="26"/>
-        </w:rPr>
-        <w:t xml:space="preserve">EHUFA-1190 - Tick mark in </w:t>
+        <w:t xml:space="preserve"> Component (</w:t>
       </w:r>
       <w:proofErr w:type="spellStart"/>
       <w:r>
@@ -8943,7 +9777,7 @@
           <w:sz w:val="26"/>
           <w:szCs w:val="26"/>
         </w:rPr>
-        <w:t>themegenrator</w:t>
+        <w:t>prio</w:t>
       </w:r>
       <w:proofErr w:type="spellEnd"/>
       <w:r>
@@ -8952,112 +9786,24 @@
           <w:sz w:val="26"/>
           <w:szCs w:val="26"/>
         </w:rPr>
-        <w:t xml:space="preserve"> page should auto scale and size should be as per the design</w:t>
-      </w:r>
-    </w:p>
-    <w:p>
-      <w:pPr>
-        <w:rPr>
-          <w:rFonts w:ascii="Arial" w:eastAsia="Arial" w:hAnsi="Arial" w:cs="Arial"/>
-          <w:sz w:val="26"/>
-          <w:szCs w:val="26"/>
-        </w:rPr>
-      </w:pPr>
-      <w:r>
-        <w:rPr>
-          <w:rFonts w:ascii="Arial" w:eastAsia="Arial" w:hAnsi="Arial" w:cs="Arial"/>
-          <w:sz w:val="26"/>
-          <w:szCs w:val="26"/>
-        </w:rPr>
-        <w:t>EHUFA-1192 - Application background color is applied instead content color, when content color is selected in theme generator</w:t>
-      </w:r>
-    </w:p>
-    <w:p>
-      <w:pPr>
-        <w:rPr>
-          <w:rFonts w:ascii="Arial" w:eastAsia="Arial" w:hAnsi="Arial" w:cs="Arial"/>
-          <w:sz w:val="26"/>
-          <w:szCs w:val="26"/>
-        </w:rPr>
-      </w:pPr>
-    </w:p>
-    <w:p>
-      <w:pPr>
-        <w:rPr>
-          <w:rFonts w:ascii="Arial" w:eastAsia="Arial" w:hAnsi="Arial" w:cs="Arial"/>
-          <w:sz w:val="26"/>
-          <w:szCs w:val="26"/>
-        </w:rPr>
-      </w:pPr>
-    </w:p>
-    <w:p>
-      <w:pPr>
-        <w:rPr>
-          <w:rFonts w:ascii="Arial" w:eastAsia="Arial" w:hAnsi="Arial" w:cs="Arial"/>
-          <w:b/>
-          <w:sz w:val="26"/>
-          <w:szCs w:val="26"/>
-        </w:rPr>
-      </w:pPr>
-      <w:r>
-        <w:rPr>
-          <w:rFonts w:ascii="Arial" w:eastAsia="Arial" w:hAnsi="Arial" w:cs="Arial"/>
-          <w:b/>
-          <w:sz w:val="26"/>
-          <w:szCs w:val="26"/>
-        </w:rPr>
-        <w:t>SPRINT - MUITK.PI16.5.Sprint1</w:t>
-      </w:r>
-    </w:p>
-    <w:p>
-      <w:pPr>
-        <w:rPr>
-          <w:rFonts w:ascii="Arial" w:eastAsia="Arial" w:hAnsi="Arial" w:cs="Arial"/>
-          <w:sz w:val="26"/>
-          <w:szCs w:val="26"/>
-        </w:rPr>
-      </w:pPr>
-      <w:r>
-        <w:rPr>
-          <w:rFonts w:ascii="Arial" w:eastAsia="Arial" w:hAnsi="Arial" w:cs="Arial"/>
-          <w:sz w:val="26"/>
-          <w:szCs w:val="26"/>
-        </w:rPr>
-        <w:t>EHUFA-986 - Android Textbox: Layout and basic functionality</w:t>
-      </w:r>
-    </w:p>
-    <w:p>
-      <w:pPr>
-        <w:rPr>
-          <w:rFonts w:ascii="Arial" w:eastAsia="Arial" w:hAnsi="Arial" w:cs="Arial"/>
-          <w:sz w:val="26"/>
-          <w:szCs w:val="26"/>
-        </w:rPr>
-      </w:pPr>
-      <w:r>
-        <w:rPr>
-          <w:rFonts w:ascii="Arial" w:eastAsia="Arial" w:hAnsi="Arial" w:cs="Arial"/>
-          <w:sz w:val="26"/>
-          <w:szCs w:val="26"/>
-        </w:rPr>
-        <w:t>EHUFA-1027 - Android Textbox: Colors</w:t>
-      </w:r>
-    </w:p>
-    <w:p>
-      <w:pPr>
-        <w:rPr>
-          <w:rFonts w:ascii="Arial" w:eastAsia="Arial" w:hAnsi="Arial" w:cs="Arial"/>
-          <w:sz w:val="26"/>
-          <w:szCs w:val="26"/>
-        </w:rPr>
-      </w:pPr>
-      <w:r>
-        <w:rPr>
-          <w:rFonts w:ascii="Arial" w:eastAsia="Arial" w:hAnsi="Arial" w:cs="Arial"/>
-          <w:sz w:val="26"/>
-          <w:szCs w:val="26"/>
-        </w:rPr>
-        <w:t xml:space="preserve">EHUFA-1075 - </w:t>
+        <w:t xml:space="preserve"> 2)</w:t>
+      </w:r>
+    </w:p>
+    <w:p>
+      <w:pPr>
+        <w:rPr>
+          <w:rFonts w:ascii="Arial" w:eastAsia="Arial" w:hAnsi="Arial" w:cs="Arial"/>
+          <w:sz w:val="26"/>
+          <w:szCs w:val="26"/>
+        </w:rPr>
+      </w:pPr>
+      <w:r>
+        <w:rPr>
+          <w:rFonts w:ascii="Arial" w:eastAsia="Arial" w:hAnsi="Arial" w:cs="Arial"/>
+          <w:sz w:val="26"/>
+          <w:szCs w:val="26"/>
+        </w:rPr>
+        <w:t xml:space="preserve">EHUFA-888 - Vector </w:t>
       </w:r>
       <w:proofErr w:type="spellStart"/>
       <w:r>
@@ -9066,7 +9812,7 @@
           <w:sz w:val="26"/>
           <w:szCs w:val="26"/>
         </w:rPr>
-        <w:t>PhilipsUIKit</w:t>
+        <w:t>Drawable</w:t>
       </w:r>
       <w:proofErr w:type="spellEnd"/>
       <w:r>
@@ -9075,719 +9821,7 @@
           <w:sz w:val="26"/>
           <w:szCs w:val="26"/>
         </w:rPr>
-        <w:t xml:space="preserve"> Change-Request: Configure Hamburger-menu Cache Logic.</w:t>
-      </w:r>
-    </w:p>
-    <w:p>
-      <w:pPr>
-        <w:rPr>
-          <w:rFonts w:ascii="Arial" w:eastAsia="Arial" w:hAnsi="Arial" w:cs="Arial"/>
-          <w:sz w:val="26"/>
-          <w:szCs w:val="26"/>
-        </w:rPr>
-      </w:pPr>
-      <w:r>
-        <w:rPr>
-          <w:rFonts w:ascii="Arial" w:eastAsia="Arial" w:hAnsi="Arial" w:cs="Arial"/>
-          <w:sz w:val="26"/>
-          <w:szCs w:val="26"/>
-        </w:rPr>
-        <w:t xml:space="preserve">EHUFA-1078 - Android: Support to Power Sleep for </w:t>
-      </w:r>
-      <w:proofErr w:type="spellStart"/>
-      <w:r>
-        <w:rPr>
-          <w:rFonts w:ascii="Arial" w:eastAsia="Arial" w:hAnsi="Arial" w:cs="Arial"/>
-          <w:sz w:val="26"/>
-          <w:szCs w:val="26"/>
-        </w:rPr>
-        <w:t>TabNavigation</w:t>
-      </w:r>
-      <w:proofErr w:type="spellEnd"/>
-    </w:p>
-    <w:p>
-      <w:pPr>
-        <w:rPr>
-          <w:rFonts w:ascii="Arial" w:eastAsia="Arial" w:hAnsi="Arial" w:cs="Arial"/>
-          <w:sz w:val="26"/>
-          <w:szCs w:val="26"/>
-        </w:rPr>
-      </w:pPr>
-      <w:r>
-        <w:rPr>
-          <w:rFonts w:ascii="Arial" w:eastAsia="Arial" w:hAnsi="Arial" w:cs="Arial"/>
-          <w:sz w:val="26"/>
-          <w:szCs w:val="26"/>
-        </w:rPr>
-        <w:t>EHUFA-1079 - Configuration Management: Jenkins Integration (iOS and Android)</w:t>
-      </w:r>
-    </w:p>
-    <w:p>
-      <w:pPr>
-        <w:rPr>
-          <w:rFonts w:ascii="Arial" w:eastAsia="Arial" w:hAnsi="Arial" w:cs="Arial"/>
-          <w:sz w:val="26"/>
-          <w:szCs w:val="26"/>
-        </w:rPr>
-      </w:pPr>
-      <w:r>
-        <w:rPr>
-          <w:rFonts w:ascii="Arial" w:eastAsia="Arial" w:hAnsi="Arial" w:cs="Arial"/>
-          <w:sz w:val="26"/>
-          <w:szCs w:val="26"/>
-        </w:rPr>
-        <w:t xml:space="preserve">EHUFA-1132 - </w:t>
-      </w:r>
-      <w:proofErr w:type="spellStart"/>
-      <w:r>
-        <w:rPr>
-          <w:rFonts w:ascii="Arial" w:eastAsia="Arial" w:hAnsi="Arial" w:cs="Arial"/>
-          <w:sz w:val="26"/>
-          <w:szCs w:val="26"/>
-        </w:rPr>
-        <w:t>PowerSleep</w:t>
-      </w:r>
-      <w:proofErr w:type="spellEnd"/>
-      <w:r>
-        <w:rPr>
-          <w:rFonts w:ascii="Arial" w:eastAsia="Arial" w:hAnsi="Arial" w:cs="Arial"/>
-          <w:sz w:val="26"/>
-          <w:szCs w:val="26"/>
-        </w:rPr>
-        <w:t>: Pull request for</w:t>
-      </w:r>
-    </w:p>
-    <w:p>
-      <w:pPr>
-        <w:rPr>
-          <w:rFonts w:ascii="Arial" w:eastAsia="Arial" w:hAnsi="Arial" w:cs="Arial"/>
-          <w:sz w:val="26"/>
-          <w:szCs w:val="26"/>
-        </w:rPr>
-      </w:pPr>
-      <w:r>
-        <w:rPr>
-          <w:rFonts w:ascii="Arial" w:eastAsia="Arial" w:hAnsi="Arial" w:cs="Arial"/>
-          <w:sz w:val="26"/>
-          <w:szCs w:val="26"/>
-        </w:rPr>
-        <w:t>EHUFA-1137 - Hint text color in Normal state is not as expected</w:t>
-      </w:r>
-    </w:p>
-    <w:p>
-      <w:pPr>
-        <w:rPr>
-          <w:rFonts w:ascii="Arial" w:eastAsia="Arial" w:hAnsi="Arial" w:cs="Arial"/>
-          <w:sz w:val="26"/>
-          <w:szCs w:val="26"/>
-        </w:rPr>
-      </w:pPr>
-      <w:r>
-        <w:rPr>
-          <w:rFonts w:ascii="Arial" w:eastAsia="Arial" w:hAnsi="Arial" w:cs="Arial"/>
-          <w:sz w:val="26"/>
-          <w:szCs w:val="26"/>
-        </w:rPr>
-        <w:t>EHUFA-1138 - Border color of Pressed/Focused text box is not as expected</w:t>
-      </w:r>
-    </w:p>
-    <w:p>
-      <w:pPr>
-        <w:rPr>
-          <w:rFonts w:ascii="Arial" w:eastAsia="Arial" w:hAnsi="Arial" w:cs="Arial"/>
-          <w:sz w:val="26"/>
-          <w:szCs w:val="26"/>
-        </w:rPr>
-      </w:pPr>
-      <w:r>
-        <w:rPr>
-          <w:rFonts w:ascii="Arial" w:eastAsia="Arial" w:hAnsi="Arial" w:cs="Arial"/>
-          <w:sz w:val="26"/>
-          <w:szCs w:val="26"/>
-        </w:rPr>
-        <w:t>EHUFA-1145 - Text entered disappears when the device orientation is changed</w:t>
-      </w:r>
-    </w:p>
-    <w:p>
-      <w:pPr>
-        <w:rPr>
-          <w:rFonts w:ascii="Arial" w:eastAsia="Arial" w:hAnsi="Arial" w:cs="Arial"/>
-          <w:sz w:val="26"/>
-          <w:szCs w:val="26"/>
-        </w:rPr>
-      </w:pPr>
-    </w:p>
-    <w:p>
-      <w:pPr>
-        <w:rPr>
-          <w:rFonts w:ascii="Arial" w:eastAsia="Arial" w:hAnsi="Arial" w:cs="Arial"/>
-          <w:sz w:val="26"/>
-          <w:szCs w:val="26"/>
-        </w:rPr>
-      </w:pPr>
-    </w:p>
-    <w:p>
-      <w:pPr>
-        <w:rPr>
-          <w:rFonts w:ascii="Arial" w:eastAsia="Arial" w:hAnsi="Arial" w:cs="Arial"/>
-          <w:b/>
-          <w:sz w:val="26"/>
-          <w:szCs w:val="26"/>
-        </w:rPr>
-      </w:pPr>
-      <w:r>
-        <w:rPr>
-          <w:rFonts w:ascii="Arial" w:eastAsia="Arial" w:hAnsi="Arial" w:cs="Arial"/>
-          <w:b/>
-          <w:sz w:val="26"/>
-          <w:szCs w:val="26"/>
-        </w:rPr>
-        <w:t>SPRINT - PI16.4.Sprint5</w:t>
-      </w:r>
-    </w:p>
-    <w:p>
-      <w:pPr>
-        <w:rPr>
-          <w:rFonts w:ascii="Arial" w:eastAsia="Arial" w:hAnsi="Arial" w:cs="Arial"/>
-          <w:sz w:val="26"/>
-          <w:szCs w:val="26"/>
-        </w:rPr>
-      </w:pPr>
-      <w:r>
-        <w:rPr>
-          <w:rFonts w:ascii="Arial" w:eastAsia="Arial" w:hAnsi="Arial" w:cs="Arial"/>
-          <w:sz w:val="26"/>
-          <w:szCs w:val="26"/>
-        </w:rPr>
-        <w:t>EHUFA-913 - Android: Software Verification Specification</w:t>
-      </w:r>
-    </w:p>
-    <w:p>
-      <w:pPr>
-        <w:rPr>
-          <w:rFonts w:ascii="Arial" w:eastAsia="Arial" w:hAnsi="Arial" w:cs="Arial"/>
-          <w:sz w:val="26"/>
-          <w:szCs w:val="26"/>
-        </w:rPr>
-      </w:pPr>
-      <w:r>
-        <w:rPr>
-          <w:rFonts w:ascii="Arial" w:eastAsia="Arial" w:hAnsi="Arial" w:cs="Arial"/>
-          <w:sz w:val="26"/>
-          <w:szCs w:val="26"/>
-        </w:rPr>
-        <w:t>EHUFA-976 - Mapping between requirements and tests</w:t>
-      </w:r>
-    </w:p>
-    <w:p>
-      <w:pPr>
-        <w:rPr>
-          <w:rFonts w:ascii="Arial" w:eastAsia="Arial" w:hAnsi="Arial" w:cs="Arial"/>
-          <w:sz w:val="26"/>
-          <w:szCs w:val="26"/>
-        </w:rPr>
-      </w:pPr>
-      <w:r>
-        <w:rPr>
-          <w:rFonts w:ascii="Arial" w:eastAsia="Arial" w:hAnsi="Arial" w:cs="Arial"/>
-          <w:sz w:val="26"/>
-          <w:szCs w:val="26"/>
-        </w:rPr>
-        <w:t>EHUFA-1036 - Android: SPIKE- Styling of scrollbars</w:t>
-      </w:r>
-    </w:p>
-    <w:p>
-      <w:pPr>
-        <w:rPr>
-          <w:rFonts w:ascii="Arial" w:eastAsia="Arial" w:hAnsi="Arial" w:cs="Arial"/>
-          <w:sz w:val="26"/>
-          <w:szCs w:val="26"/>
-        </w:rPr>
-      </w:pPr>
-      <w:r>
-        <w:rPr>
-          <w:rFonts w:ascii="Arial" w:eastAsia="Arial" w:hAnsi="Arial" w:cs="Arial"/>
-          <w:sz w:val="26"/>
-          <w:szCs w:val="26"/>
-        </w:rPr>
-        <w:t>EHUFA-1039 - Android: SPIKE Automation logic to be made reusable</w:t>
-      </w:r>
-    </w:p>
-    <w:p>
-      <w:pPr>
-        <w:rPr>
-          <w:rFonts w:ascii="Arial" w:eastAsia="Arial" w:hAnsi="Arial" w:cs="Arial"/>
-          <w:sz w:val="26"/>
-          <w:szCs w:val="26"/>
-        </w:rPr>
-      </w:pPr>
-      <w:r>
-        <w:rPr>
-          <w:rFonts w:ascii="Arial" w:eastAsia="Arial" w:hAnsi="Arial" w:cs="Arial"/>
-          <w:sz w:val="26"/>
-          <w:szCs w:val="26"/>
-        </w:rPr>
-        <w:t>EHUFA-1040 - Android: Code coverage integration spike</w:t>
-      </w:r>
-    </w:p>
-    <w:p>
-      <w:pPr>
-        <w:rPr>
-          <w:rFonts w:ascii="Arial" w:eastAsia="Arial" w:hAnsi="Arial" w:cs="Arial"/>
-          <w:sz w:val="26"/>
-          <w:szCs w:val="26"/>
-        </w:rPr>
-      </w:pPr>
-    </w:p>
-    <w:p>
-      <w:pPr>
-        <w:rPr>
-          <w:rFonts w:ascii="Arial" w:eastAsia="Arial" w:hAnsi="Arial" w:cs="Arial"/>
-          <w:sz w:val="26"/>
-          <w:szCs w:val="26"/>
-        </w:rPr>
-      </w:pPr>
-    </w:p>
-    <w:p>
-      <w:pPr>
-        <w:rPr>
-          <w:rFonts w:ascii="Arial" w:eastAsia="Arial" w:hAnsi="Arial" w:cs="Arial"/>
-          <w:b/>
-          <w:sz w:val="26"/>
-          <w:szCs w:val="26"/>
-        </w:rPr>
-      </w:pPr>
-      <w:r>
-        <w:rPr>
-          <w:rFonts w:ascii="Arial" w:eastAsia="Arial" w:hAnsi="Arial" w:cs="Arial"/>
-          <w:b/>
-          <w:sz w:val="26"/>
-          <w:szCs w:val="26"/>
-        </w:rPr>
-        <w:t>SPRINT - PI16.4.Sprint4</w:t>
-      </w:r>
-    </w:p>
-    <w:p>
-      <w:pPr>
-        <w:rPr>
-          <w:rFonts w:ascii="Arial" w:eastAsia="Arial" w:hAnsi="Arial" w:cs="Arial"/>
-          <w:sz w:val="26"/>
-          <w:szCs w:val="26"/>
-        </w:rPr>
-      </w:pPr>
-      <w:r>
-        <w:rPr>
-          <w:rFonts w:ascii="Arial" w:eastAsia="Arial" w:hAnsi="Arial" w:cs="Arial"/>
-          <w:sz w:val="26"/>
-          <w:szCs w:val="26"/>
-        </w:rPr>
-        <w:t>EHUFA-983 - Android Button: Layout and basic functionality</w:t>
-      </w:r>
-    </w:p>
-    <w:p>
-      <w:pPr>
-        <w:rPr>
-          <w:rFonts w:ascii="Arial" w:eastAsia="Arial" w:hAnsi="Arial" w:cs="Arial"/>
-          <w:sz w:val="26"/>
-          <w:szCs w:val="26"/>
-        </w:rPr>
-      </w:pPr>
-      <w:r>
-        <w:rPr>
-          <w:rFonts w:ascii="Arial" w:eastAsia="Arial" w:hAnsi="Arial" w:cs="Arial"/>
-          <w:sz w:val="26"/>
-          <w:szCs w:val="26"/>
-        </w:rPr>
-        <w:t>EHUFA-996 - Android Button: Colors</w:t>
-      </w:r>
-    </w:p>
-    <w:p>
-      <w:pPr>
-        <w:rPr>
-          <w:rFonts w:ascii="Arial" w:eastAsia="Arial" w:hAnsi="Arial" w:cs="Arial"/>
-          <w:sz w:val="26"/>
-          <w:szCs w:val="26"/>
-        </w:rPr>
-      </w:pPr>
-      <w:r>
-        <w:rPr>
-          <w:rFonts w:ascii="Arial" w:eastAsia="Arial" w:hAnsi="Arial" w:cs="Arial"/>
-          <w:sz w:val="26"/>
-          <w:szCs w:val="26"/>
-        </w:rPr>
-        <w:t xml:space="preserve">EHUFA-1032 - Secondary </w:t>
-      </w:r>
-      <w:proofErr w:type="gramStart"/>
-      <w:r>
-        <w:rPr>
-          <w:rFonts w:ascii="Arial" w:eastAsia="Arial" w:hAnsi="Arial" w:cs="Arial"/>
-          <w:sz w:val="26"/>
-          <w:szCs w:val="26"/>
-        </w:rPr>
-        <w:t>Button :</w:t>
-      </w:r>
-      <w:proofErr w:type="gramEnd"/>
-      <w:r>
-        <w:rPr>
-          <w:rFonts w:ascii="Arial" w:eastAsia="Arial" w:hAnsi="Arial" w:cs="Arial"/>
-          <w:sz w:val="26"/>
-          <w:szCs w:val="26"/>
-        </w:rPr>
-        <w:t xml:space="preserve"> Text color of secondary button is not as expected for GB Theme UL tone</w:t>
-      </w:r>
-    </w:p>
-    <w:p>
-      <w:pPr>
-        <w:rPr>
-          <w:rFonts w:ascii="Arial" w:eastAsia="Arial" w:hAnsi="Arial" w:cs="Arial"/>
-          <w:sz w:val="26"/>
-          <w:szCs w:val="26"/>
-        </w:rPr>
-      </w:pPr>
-    </w:p>
-    <w:p>
-      <w:pPr>
-        <w:rPr>
-          <w:rFonts w:ascii="Arial" w:eastAsia="Arial" w:hAnsi="Arial" w:cs="Arial"/>
-          <w:sz w:val="26"/>
-          <w:szCs w:val="26"/>
-        </w:rPr>
-      </w:pPr>
-    </w:p>
-    <w:p>
-      <w:pPr>
-        <w:rPr>
-          <w:rFonts w:ascii="Arial" w:eastAsia="Arial" w:hAnsi="Arial" w:cs="Arial"/>
-          <w:b/>
-          <w:sz w:val="26"/>
-          <w:szCs w:val="26"/>
-        </w:rPr>
-      </w:pPr>
-      <w:r>
-        <w:rPr>
-          <w:rFonts w:ascii="Arial" w:eastAsia="Arial" w:hAnsi="Arial" w:cs="Arial"/>
-          <w:b/>
-          <w:sz w:val="26"/>
-          <w:szCs w:val="26"/>
-        </w:rPr>
-        <w:t>SPRINT - PI16.4.Sprint3</w:t>
-      </w:r>
-    </w:p>
-    <w:p>
-      <w:pPr>
-        <w:rPr>
-          <w:rFonts w:ascii="Arial" w:eastAsia="Arial" w:hAnsi="Arial" w:cs="Arial"/>
-          <w:sz w:val="26"/>
-          <w:szCs w:val="26"/>
-        </w:rPr>
-      </w:pPr>
-      <w:r>
-        <w:rPr>
-          <w:rFonts w:ascii="Arial" w:eastAsia="Arial" w:hAnsi="Arial" w:cs="Arial"/>
-          <w:sz w:val="26"/>
-          <w:szCs w:val="26"/>
-        </w:rPr>
-        <w:t>EHUFA-911 - SPIKE Android: Automatic generation from requirements to traceability matrix</w:t>
-      </w:r>
-    </w:p>
-    <w:p>
-      <w:pPr>
-        <w:rPr>
-          <w:rFonts w:ascii="Arial" w:eastAsia="Arial" w:hAnsi="Arial" w:cs="Arial"/>
-          <w:sz w:val="26"/>
-          <w:szCs w:val="26"/>
-        </w:rPr>
-      </w:pPr>
-      <w:r>
-        <w:rPr>
-          <w:rFonts w:ascii="Arial" w:eastAsia="Arial" w:hAnsi="Arial" w:cs="Arial"/>
-          <w:sz w:val="26"/>
-          <w:szCs w:val="26"/>
-        </w:rPr>
-        <w:t xml:space="preserve">EHUFA-933 - As </w:t>
-      </w:r>
-      <w:proofErr w:type="gramStart"/>
-      <w:r>
-        <w:rPr>
-          <w:rFonts w:ascii="Arial" w:eastAsia="Arial" w:hAnsi="Arial" w:cs="Arial"/>
-          <w:sz w:val="26"/>
-          <w:szCs w:val="26"/>
-        </w:rPr>
-        <w:t>a</w:t>
-      </w:r>
-      <w:proofErr w:type="gramEnd"/>
-      <w:r>
-        <w:rPr>
-          <w:rFonts w:ascii="Arial" w:eastAsia="Arial" w:hAnsi="Arial" w:cs="Arial"/>
-          <w:sz w:val="26"/>
-          <w:szCs w:val="26"/>
-        </w:rPr>
-        <w:t xml:space="preserve"> Architect </w:t>
-      </w:r>
-      <w:proofErr w:type="spellStart"/>
-      <w:r>
-        <w:rPr>
-          <w:rFonts w:ascii="Arial" w:eastAsia="Arial" w:hAnsi="Arial" w:cs="Arial"/>
-          <w:sz w:val="26"/>
-          <w:szCs w:val="26"/>
-        </w:rPr>
-        <w:t>i</w:t>
-      </w:r>
-      <w:proofErr w:type="spellEnd"/>
-      <w:r>
-        <w:rPr>
-          <w:rFonts w:ascii="Arial" w:eastAsia="Arial" w:hAnsi="Arial" w:cs="Arial"/>
-          <w:sz w:val="26"/>
-          <w:szCs w:val="26"/>
-        </w:rPr>
-        <w:t xml:space="preserve"> would like to come up with the top 5 devices for Mobile UI toolkit for development and testing</w:t>
-      </w:r>
-    </w:p>
-    <w:p>
-      <w:pPr>
-        <w:rPr>
-          <w:rFonts w:ascii="Arial" w:eastAsia="Arial" w:hAnsi="Arial" w:cs="Arial"/>
-          <w:sz w:val="26"/>
-          <w:szCs w:val="26"/>
-        </w:rPr>
-      </w:pPr>
-      <w:r>
-        <w:rPr>
-          <w:rFonts w:ascii="Arial" w:eastAsia="Arial" w:hAnsi="Arial" w:cs="Arial"/>
-          <w:sz w:val="26"/>
-          <w:szCs w:val="26"/>
-        </w:rPr>
-        <w:t>EHUFA-934 - Width of the toggle button is not as expected</w:t>
-      </w:r>
-    </w:p>
-    <w:p>
-      <w:pPr>
-        <w:rPr>
-          <w:rFonts w:ascii="Arial" w:eastAsia="Arial" w:hAnsi="Arial" w:cs="Arial"/>
-          <w:sz w:val="26"/>
-          <w:szCs w:val="26"/>
-        </w:rPr>
-      </w:pPr>
-      <w:r>
-        <w:rPr>
-          <w:rFonts w:ascii="Arial" w:eastAsia="Arial" w:hAnsi="Arial" w:cs="Arial"/>
-          <w:sz w:val="26"/>
-          <w:szCs w:val="26"/>
-        </w:rPr>
-        <w:lastRenderedPageBreak/>
-        <w:t>EHUFA-935 - Square border around the toggle button is visible when tapped on the toggle button</w:t>
-      </w:r>
-    </w:p>
-    <w:p>
-      <w:pPr>
-        <w:rPr>
-          <w:rFonts w:ascii="Arial" w:eastAsia="Arial" w:hAnsi="Arial" w:cs="Arial"/>
-          <w:sz w:val="26"/>
-          <w:szCs w:val="26"/>
-        </w:rPr>
-      </w:pPr>
-      <w:r>
-        <w:rPr>
-          <w:rFonts w:ascii="Arial" w:eastAsia="Arial" w:hAnsi="Arial" w:cs="Arial"/>
-          <w:sz w:val="26"/>
-          <w:szCs w:val="26"/>
-        </w:rPr>
-        <w:t>EHUFA-936 - Corners of the toggle button are not sharp, blur observed - HDPI device</w:t>
-      </w:r>
-    </w:p>
-    <w:p>
-      <w:pPr>
-        <w:rPr>
-          <w:rFonts w:ascii="Arial" w:eastAsia="Arial" w:hAnsi="Arial" w:cs="Arial"/>
-          <w:sz w:val="26"/>
-          <w:szCs w:val="26"/>
-        </w:rPr>
-      </w:pPr>
-      <w:r>
-        <w:rPr>
-          <w:rFonts w:ascii="Arial" w:eastAsia="Arial" w:hAnsi="Arial" w:cs="Arial"/>
-          <w:sz w:val="26"/>
-          <w:szCs w:val="26"/>
-        </w:rPr>
-        <w:t xml:space="preserve">EHUFA-942 - SPIKE Android: Investigate and document how a proposition can exclude </w:t>
-      </w:r>
-      <w:proofErr w:type="spellStart"/>
-      <w:r>
-        <w:rPr>
-          <w:rFonts w:ascii="Arial" w:eastAsia="Arial" w:hAnsi="Arial" w:cs="Arial"/>
-          <w:sz w:val="26"/>
-          <w:szCs w:val="26"/>
-        </w:rPr>
-        <w:t>UIKit</w:t>
-      </w:r>
-      <w:proofErr w:type="spellEnd"/>
-      <w:r>
-        <w:rPr>
-          <w:rFonts w:ascii="Arial" w:eastAsia="Arial" w:hAnsi="Arial" w:cs="Arial"/>
-          <w:sz w:val="26"/>
-          <w:szCs w:val="26"/>
-        </w:rPr>
-        <w:t xml:space="preserve"> assets from being part of the app binary</w:t>
-      </w:r>
-    </w:p>
-    <w:p>
-      <w:pPr>
-        <w:rPr>
-          <w:rFonts w:ascii="Arial" w:eastAsia="Arial" w:hAnsi="Arial" w:cs="Arial"/>
-          <w:sz w:val="26"/>
-          <w:szCs w:val="26"/>
-        </w:rPr>
-      </w:pPr>
-      <w:r>
-        <w:rPr>
-          <w:rFonts w:ascii="Arial" w:eastAsia="Arial" w:hAnsi="Arial" w:cs="Arial"/>
-          <w:sz w:val="26"/>
-          <w:szCs w:val="26"/>
-        </w:rPr>
-        <w:t>EHUFA-944 - Replace background blur from modal alert with semi transparent uniform black background</w:t>
-      </w:r>
-    </w:p>
-    <w:p>
-      <w:pPr>
-        <w:rPr>
-          <w:rFonts w:ascii="Arial" w:eastAsia="Arial" w:hAnsi="Arial" w:cs="Arial"/>
-          <w:sz w:val="26"/>
-          <w:szCs w:val="26"/>
-        </w:rPr>
-      </w:pPr>
-    </w:p>
-    <w:p>
-      <w:pPr>
-        <w:rPr>
-          <w:rFonts w:ascii="Arial" w:eastAsia="Arial" w:hAnsi="Arial" w:cs="Arial"/>
-          <w:sz w:val="26"/>
-          <w:szCs w:val="26"/>
-        </w:rPr>
-      </w:pPr>
-    </w:p>
-    <w:p>
-      <w:pPr>
-        <w:rPr>
-          <w:rFonts w:ascii="Arial" w:eastAsia="Arial" w:hAnsi="Arial" w:cs="Arial"/>
-          <w:b/>
-          <w:sz w:val="26"/>
-          <w:szCs w:val="26"/>
-        </w:rPr>
-      </w:pPr>
-      <w:r>
-        <w:rPr>
-          <w:rFonts w:ascii="Arial" w:eastAsia="Arial" w:hAnsi="Arial" w:cs="Arial"/>
-          <w:b/>
-          <w:sz w:val="26"/>
-          <w:szCs w:val="26"/>
-        </w:rPr>
-        <w:t>SPRINT - PI16.4.Sprint2</w:t>
-      </w:r>
-    </w:p>
-    <w:p>
-      <w:pPr>
-        <w:rPr>
-          <w:rFonts w:ascii="Arial" w:eastAsia="Arial" w:hAnsi="Arial" w:cs="Arial"/>
-          <w:sz w:val="26"/>
-          <w:szCs w:val="26"/>
-        </w:rPr>
-      </w:pPr>
-      <w:r>
-        <w:rPr>
-          <w:rFonts w:ascii="Arial" w:eastAsia="Arial" w:hAnsi="Arial" w:cs="Arial"/>
-          <w:sz w:val="26"/>
-          <w:szCs w:val="26"/>
-        </w:rPr>
-        <w:t xml:space="preserve">EHUFA-887 - UIKIT Crash in </w:t>
-      </w:r>
-      <w:proofErr w:type="spellStart"/>
-      <w:r>
-        <w:rPr>
-          <w:rFonts w:ascii="Arial" w:eastAsia="Arial" w:hAnsi="Arial" w:cs="Arial"/>
-          <w:sz w:val="26"/>
-          <w:szCs w:val="26"/>
-        </w:rPr>
-        <w:t>ProductSelection</w:t>
-      </w:r>
-      <w:proofErr w:type="spellEnd"/>
-      <w:r>
-        <w:rPr>
-          <w:rFonts w:ascii="Arial" w:eastAsia="Arial" w:hAnsi="Arial" w:cs="Arial"/>
-          <w:sz w:val="26"/>
-          <w:szCs w:val="26"/>
-        </w:rPr>
-        <w:t xml:space="preserve"> Component (</w:t>
-      </w:r>
-      <w:proofErr w:type="spellStart"/>
-      <w:r>
-        <w:rPr>
-          <w:rFonts w:ascii="Arial" w:eastAsia="Arial" w:hAnsi="Arial" w:cs="Arial"/>
-          <w:sz w:val="26"/>
-          <w:szCs w:val="26"/>
-        </w:rPr>
-        <w:t>prio</w:t>
-      </w:r>
-      <w:proofErr w:type="spellEnd"/>
-      <w:r>
-        <w:rPr>
-          <w:rFonts w:ascii="Arial" w:eastAsia="Arial" w:hAnsi="Arial" w:cs="Arial"/>
-          <w:sz w:val="26"/>
-          <w:szCs w:val="26"/>
-        </w:rPr>
-        <w:t xml:space="preserve"> 2)</w:t>
-      </w:r>
-    </w:p>
-    <w:p>
-      <w:pPr>
-        <w:rPr>
-          <w:rFonts w:ascii="Arial" w:eastAsia="Arial" w:hAnsi="Arial" w:cs="Arial"/>
-          <w:sz w:val="26"/>
-          <w:szCs w:val="26"/>
-        </w:rPr>
-      </w:pPr>
-      <w:r>
-        <w:rPr>
-          <w:rFonts w:ascii="Arial" w:eastAsia="Arial" w:hAnsi="Arial" w:cs="Arial"/>
-          <w:sz w:val="26"/>
-          <w:szCs w:val="26"/>
-        </w:rPr>
-        <w:t xml:space="preserve">EHUFA-888 - Vector </w:t>
-      </w:r>
-      <w:proofErr w:type="spellStart"/>
-      <w:r>
-        <w:rPr>
-          <w:rFonts w:ascii="Arial" w:eastAsia="Arial" w:hAnsi="Arial" w:cs="Arial"/>
-          <w:sz w:val="26"/>
-          <w:szCs w:val="26"/>
-        </w:rPr>
-        <w:t>Drawable</w:t>
-      </w:r>
-      <w:proofErr w:type="spellEnd"/>
-      <w:r>
-        <w:rPr>
-          <w:rFonts w:ascii="Arial" w:eastAsia="Arial" w:hAnsi="Arial" w:cs="Arial"/>
-          <w:sz w:val="26"/>
-          <w:szCs w:val="26"/>
-        </w:rPr>
-        <w:t xml:space="preserve"> Crash in </w:t>
-      </w:r>
-      <w:proofErr w:type="spellStart"/>
-      <w:r>
-        <w:rPr>
-          <w:rFonts w:ascii="Arial" w:eastAsia="Arial" w:hAnsi="Arial" w:cs="Arial"/>
-          <w:sz w:val="26"/>
-          <w:szCs w:val="26"/>
-        </w:rPr>
-        <w:t>KitKat</w:t>
-      </w:r>
-      <w:proofErr w:type="spellEnd"/>
-      <w:r>
-        <w:rPr>
-          <w:rFonts w:ascii="Arial" w:eastAsia="Arial" w:hAnsi="Arial" w:cs="Arial"/>
-          <w:sz w:val="26"/>
-          <w:szCs w:val="26"/>
-        </w:rPr>
-        <w:t xml:space="preserve"> Device (</w:t>
+        <w:t xml:space="preserve"> Crash in KitKat Device (</w:t>
       </w:r>
       <w:proofErr w:type="spellStart"/>
       <w:r>
@@ -10321,6 +10355,9 @@
   <w:num w:numId="5">
     <w:abstractNumId w:val="0"/>
   </w:num>
+  <w:num w:numId="6">
+    <w:abstractNumId w:val="3"/>
+  </w:num>
 </w:numbering>
 </file>
 
@@ -10335,7 +10372,7 @@
     </w:rPrDefault>
     <w:pPrDefault/>
   </w:docDefaults>
-  <w:latentStyles w:defLockedState="0" w:defUIPriority="99" w:defSemiHidden="0" w:defUnhideWhenUsed="0" w:defQFormat="0" w:count="380">
+  <w:latentStyles w:defLockedState="0" w:defUIPriority="99" w:defSemiHidden="0" w:defUnhideWhenUsed="0" w:defQFormat="0" w:count="382">
     <w:lsdException w:name="Normal" w:uiPriority="0" w:qFormat="1"/>
     <w:lsdException w:name="heading 1" w:uiPriority="9" w:qFormat="1"/>
     <w:lsdException w:name="heading 2" w:semiHidden="1" w:uiPriority="9" w:unhideWhenUsed="1" w:qFormat="1"/>
@@ -10441,7 +10478,6 @@
     <w:lsdException w:name="HTML Sample" w:semiHidden="1" w:unhideWhenUsed="1"/>
     <w:lsdException w:name="HTML Typewriter" w:semiHidden="1" w:unhideWhenUsed="1"/>
     <w:lsdException w:name="HTML Variable" w:semiHidden="1" w:unhideWhenUsed="1"/>
-    <w:lsdException w:name="Normal Table" w:semiHidden="1" w:unhideWhenUsed="1"/>
     <w:lsdException w:name="annotation subject" w:semiHidden="1" w:unhideWhenUsed="1"/>
     <w:lsdException w:name="No List" w:semiHidden="1" w:unhideWhenUsed="1"/>
     <w:lsdException w:name="Outline List 1" w:semiHidden="1" w:unhideWhenUsed="1"/>
@@ -10487,11 +10523,9 @@
     <w:lsdException w:name="Table Subtle 1" w:semiHidden="1" w:unhideWhenUsed="1"/>
     <w:lsdException w:name="Table Subtle 2" w:semiHidden="1" w:unhideWhenUsed="1"/>
     <w:lsdException w:name="Table Web 1" w:semiHidden="1" w:unhideWhenUsed="1"/>
-    <w:lsdException w:name="Table Web 2" w:semiHidden="1" w:unhideWhenUsed="1"/>
     <w:lsdException w:name="Table Web 3" w:semiHidden="1" w:unhideWhenUsed="1"/>
     <w:lsdException w:name="Balloon Text" w:semiHidden="1" w:unhideWhenUsed="1"/>
     <w:lsdException w:name="Table Grid" w:uiPriority="59"/>
-    <w:lsdException w:name="Table Theme" w:semiHidden="1" w:unhideWhenUsed="1"/>
     <w:lsdException w:name="Placeholder Text" w:semiHidden="1"/>
     <w:lsdException w:name="No Spacing" w:uiPriority="1" w:qFormat="1"/>
     <w:lsdException w:name="Light Shading" w:uiPriority="60"/>
@@ -10707,6 +10741,8 @@
     <w:lsdException w:name="List Table 5 Dark Accent 6" w:uiPriority="50"/>
     <w:lsdException w:name="List Table 6 Colorful Accent 6" w:uiPriority="51"/>
     <w:lsdException w:name="List Table 7 Colorful Accent 6" w:uiPriority="52"/>
+    <w:lsdException w:name="Mention" w:semiHidden="1" w:unhideWhenUsed="1"/>
+    <w:lsdException w:name="Smart Hyperlink" w:semiHidden="1" w:unhideWhenUsed="1"/>
   </w:latentStyles>
   <w:style w:type="paragraph" w:default="1" w:styleId="Normal">
     <w:name w:val="Normal"/>
@@ -11119,6 +11155,23 @@
       <w:szCs w:val="22"/>
     </w:rPr>
   </w:style>
+  <w:style w:type="paragraph" w:customStyle="1" w:styleId="p1">
+    <w:name w:val="p1"/>
+    <w:basedOn w:val="Normal"/>
+    <w:rsid w:val="00646208"/>
+    <w:rPr>
+      <w:rFonts w:ascii="Menlo" w:hAnsi="Menlo" w:cs="Menlo"/>
+      <w:color w:val="000000"/>
+      <w:sz w:val="17"/>
+      <w:szCs w:val="17"/>
+      <w:lang w:val="en-GB" w:eastAsia="en-GB"/>
+    </w:rPr>
+  </w:style>
+  <w:style w:type="character" w:customStyle="1" w:styleId="s1">
+    <w:name w:val="s1"/>
+    <w:basedOn w:val="DefaultParagraphFont"/>
+    <w:rsid w:val="00646208"/>
+  </w:style>
 </w:styles>
 </file>
 

</xml_diff>